<commit_message>
added condensed version in case
</commit_message>
<xml_diff>
--- a/geospatial_report.docx
+++ b/geospatial_report.docx
@@ -19,37 +19,39 @@
           <w:bCs/>
           <w:sz w:val="22"/>
         </w:rPr>
-        <w:t>Hot City, Heated Calls:</w:t>
-      </w:r>
-      <w:r>
+        <w:t>Hot City, Heated Calls: Understanding How Urban Features Affect Quality of Life Under Different Heat Conditions Using New York City's 311 and SHAP</w:t>
+      </w:r>
+    </w:p>
+    <w:p>
+      <w:pPr>
+        <w:jc w:val="left"/>
         <w:rPr>
           <w:rFonts w:ascii="Times New Roman" w:hAnsi="Times New Roman" w:cs="Times New Roman"/>
           <w:b/>
           <w:bCs/>
           <w:sz w:val="22"/>
         </w:rPr>
-        <w:t xml:space="preserve"> </w:t>
-      </w:r>
-      <w:r>
+      </w:pPr>
+    </w:p>
+    <w:p>
+      <w:pPr>
+        <w:jc w:val="left"/>
         <w:rPr>
           <w:rFonts w:ascii="Times New Roman" w:hAnsi="Times New Roman" w:cs="Times New Roman"/>
           <w:b/>
           <w:bCs/>
           <w:sz w:val="22"/>
         </w:rPr>
-        <w:t>Understanding How Urban Features Affect Quality of Life Under Different Heat Conditions Using New York City's 311 and SHAP</w:t>
-      </w:r>
-    </w:p>
-    <w:p>
-      <w:pPr>
-        <w:jc w:val="left"/>
+      </w:pPr>
+      <w:r>
         <w:rPr>
           <w:rFonts w:ascii="Times New Roman" w:hAnsi="Times New Roman" w:cs="Times New Roman"/>
           <w:b/>
           <w:bCs/>
           <w:sz w:val="22"/>
         </w:rPr>
-      </w:pPr>
+        <w:t>1. INTRODUCTION</w:t>
+      </w:r>
     </w:p>
     <w:p>
       <w:pPr>
@@ -68,8 +70,311 @@
           <w:bCs/>
           <w:sz w:val="22"/>
         </w:rPr>
-        <w:t>1. INTRODUCTION</w:t>
-      </w:r>
+        <w:t>1.1. Research Background</w:t>
+      </w:r>
+    </w:p>
+    <w:p>
+      <w:pPr>
+        <w:jc w:val="left"/>
+        <w:rPr>
+          <w:rFonts w:ascii="Times New Roman" w:hAnsi="Times New Roman" w:cs="Times New Roman"/>
+          <w:sz w:val="22"/>
+        </w:rPr>
+      </w:pPr>
+      <w:r>
+        <w:rPr>
+          <w:rFonts w:ascii="Times New Roman" w:hAnsi="Times New Roman" w:cs="Times New Roman"/>
+          <w:sz w:val="22"/>
+        </w:rPr>
+        <w:t>Extreme heat</w:t>
+      </w:r>
+      <w:r>
+        <w:rPr>
+          <w:rFonts w:ascii="Times New Roman" w:hAnsi="Times New Roman" w:cs="Times New Roman"/>
+          <w:sz w:val="22"/>
+        </w:rPr>
+        <w:t xml:space="preserve"> </w:t>
+      </w:r>
+      <w:r>
+        <w:rPr>
+          <w:rFonts w:ascii="Times New Roman" w:hAnsi="Times New Roman" w:cs="Times New Roman"/>
+          <w:sz w:val="22"/>
+        </w:rPr>
+        <w:t>weather</w:t>
+      </w:r>
+      <w:r>
+        <w:rPr>
+          <w:rFonts w:ascii="Times New Roman" w:hAnsi="Times New Roman" w:cs="Times New Roman"/>
+          <w:sz w:val="22"/>
+        </w:rPr>
+        <w:t xml:space="preserve"> is one of the deadliest environmental hazards in the United States</w:t>
+      </w:r>
+      <w:r>
+        <w:rPr>
+          <w:rFonts w:ascii="Times New Roman" w:hAnsi="Times New Roman" w:cs="Times New Roman"/>
+          <w:sz w:val="22"/>
+        </w:rPr>
+        <w:t xml:space="preserve">, the heat extreme heat events have significant negative impacts on urban public health and urban sustainable development. </w:t>
+      </w:r>
+      <w:r>
+        <w:rPr>
+          <w:rFonts w:ascii="Times New Roman" w:hAnsi="Times New Roman" w:cs="Times New Roman"/>
+          <w:sz w:val="22"/>
+        </w:rPr>
+        <w:t xml:space="preserve">In dense, urban metropolitan cities like New York, extreme </w:t>
+      </w:r>
+      <w:r>
+        <w:rPr>
+          <w:rFonts w:ascii="Times New Roman" w:hAnsi="Times New Roman" w:cs="Times New Roman"/>
+          <w:sz w:val="22"/>
+        </w:rPr>
+        <w:t>heat</w:t>
+      </w:r>
+      <w:r>
+        <w:rPr>
+          <w:rFonts w:ascii="Times New Roman" w:hAnsi="Times New Roman" w:cs="Times New Roman"/>
+          <w:sz w:val="22"/>
+        </w:rPr>
+        <w:t xml:space="preserve"> </w:t>
+      </w:r>
+      <w:r>
+        <w:rPr>
+          <w:rFonts w:ascii="Times New Roman" w:hAnsi="Times New Roman" w:cs="Times New Roman"/>
+          <w:sz w:val="22"/>
+        </w:rPr>
+        <w:t>interacts</w:t>
+      </w:r>
+      <w:r>
+        <w:rPr>
+          <w:rFonts w:ascii="Times New Roman" w:hAnsi="Times New Roman" w:cs="Times New Roman"/>
+          <w:sz w:val="22"/>
+        </w:rPr>
+        <w:t xml:space="preserve"> with not just the built environment and local infrastructure conditions, but also the socioeconomic climate—extreme heat acts as one of the many architects shaping where service disruptions, complaints, and other surrounding stressors occur, degrading quality-of-life (QoL) for </w:t>
+      </w:r>
+      <w:r>
+        <w:rPr>
+          <w:rFonts w:ascii="Times New Roman" w:hAnsi="Times New Roman" w:cs="Times New Roman"/>
+          <w:sz w:val="22"/>
+        </w:rPr>
+        <w:t>urban residents</w:t>
+      </w:r>
+      <w:r>
+        <w:rPr>
+          <w:rFonts w:ascii="Times New Roman" w:hAnsi="Times New Roman" w:cs="Times New Roman"/>
+          <w:sz w:val="22"/>
+        </w:rPr>
+        <w:t>.</w:t>
+      </w:r>
+    </w:p>
+    <w:p>
+      <w:pPr>
+        <w:jc w:val="left"/>
+        <w:rPr>
+          <w:rFonts w:ascii="Times New Roman" w:hAnsi="Times New Roman" w:cs="Times New Roman"/>
+          <w:sz w:val="22"/>
+        </w:rPr>
+      </w:pPr>
+    </w:p>
+    <w:p>
+      <w:pPr>
+        <w:jc w:val="left"/>
+        <w:rPr>
+          <w:rFonts w:ascii="Times New Roman" w:hAnsi="Times New Roman" w:cs="Times New Roman"/>
+          <w:sz w:val="22"/>
+        </w:rPr>
+      </w:pPr>
+      <w:r>
+        <w:rPr>
+          <w:rFonts w:ascii="Times New Roman" w:hAnsi="Times New Roman" w:cs="Times New Roman"/>
+          <w:sz w:val="22"/>
+        </w:rPr>
+        <w:t>Within the context of this degradation is New York City’s 311 service, a complaint system that accepts reports via calls, emails, and website submissions that can reflect heat induced</w:t>
+      </w:r>
+      <w:r>
+        <w:rPr>
+          <w:rFonts w:ascii="Times New Roman" w:hAnsi="Times New Roman" w:cs="Times New Roman"/>
+          <w:sz w:val="22"/>
+        </w:rPr>
+        <w:t xml:space="preserve"> QoL</w:t>
+      </w:r>
+      <w:r>
+        <w:rPr>
+          <w:rFonts w:ascii="Times New Roman" w:hAnsi="Times New Roman" w:cs="Times New Roman"/>
+          <w:sz w:val="22"/>
+        </w:rPr>
+        <w:t xml:space="preserve"> behavior; it is a granular, real-time lens that provides understanding of how heat-related aggravation and other aspects can translate into observable, negative resident sentiment. This project </w:t>
+      </w:r>
+      <w:r>
+        <w:rPr>
+          <w:rFonts w:ascii="Times New Roman" w:hAnsi="Times New Roman" w:cs="Times New Roman"/>
+          <w:sz w:val="22"/>
+        </w:rPr>
+        <w:t>seeks</w:t>
+      </w:r>
+      <w:r>
+        <w:rPr>
+          <w:rFonts w:ascii="Times New Roman" w:hAnsi="Times New Roman" w:cs="Times New Roman"/>
+          <w:sz w:val="22"/>
+        </w:rPr>
+        <w:t xml:space="preserve"> to connect extreme heat versus normal heat weeks with environmental factors, socioeconomic conditions, and urban morphology to potentially explain QoL issues</w:t>
+      </w:r>
+      <w:r>
+        <w:rPr>
+          <w:rFonts w:ascii="Times New Roman" w:hAnsi="Times New Roman" w:cs="Times New Roman"/>
+          <w:sz w:val="22"/>
+        </w:rPr>
+        <w:t xml:space="preserve"> by different factors</w:t>
+      </w:r>
+      <w:r>
+        <w:rPr>
+          <w:rFonts w:ascii="Times New Roman" w:hAnsi="Times New Roman" w:cs="Times New Roman"/>
+          <w:sz w:val="22"/>
+        </w:rPr>
+        <w:t xml:space="preserve"> and their </w:t>
+      </w:r>
+      <w:r>
+        <w:rPr>
+          <w:rFonts w:ascii="Times New Roman" w:hAnsi="Times New Roman" w:cs="Times New Roman"/>
+          <w:sz w:val="22"/>
+        </w:rPr>
+        <w:t>different performance</w:t>
+      </w:r>
+      <w:r>
+        <w:rPr>
+          <w:rFonts w:ascii="Times New Roman" w:hAnsi="Times New Roman" w:cs="Times New Roman"/>
+          <w:sz w:val="22"/>
+        </w:rPr>
+        <w:t xml:space="preserve"> during hotter periods.</w:t>
+      </w:r>
+    </w:p>
+    <w:p>
+      <w:pPr>
+        <w:jc w:val="left"/>
+        <w:rPr>
+          <w:rFonts w:ascii="Times New Roman" w:hAnsi="Times New Roman" w:cs="Times New Roman"/>
+          <w:sz w:val="22"/>
+        </w:rPr>
+      </w:pPr>
+    </w:p>
+    <w:p>
+      <w:pPr>
+        <w:jc w:val="left"/>
+        <w:rPr>
+          <w:rFonts w:ascii="Times New Roman" w:hAnsi="Times New Roman" w:cs="Times New Roman"/>
+          <w:sz w:val="22"/>
+        </w:rPr>
+      </w:pPr>
+      <w:r>
+        <w:rPr>
+          <w:rFonts w:ascii="Times New Roman" w:hAnsi="Times New Roman" w:cs="Times New Roman"/>
+          <w:sz w:val="22"/>
+        </w:rPr>
+        <w:t>In this regard, the project is built upon geospatial data science techniques for modeling QoL outcomes</w:t>
+      </w:r>
+      <w:r>
+        <w:rPr>
+          <w:rFonts w:ascii="Times New Roman" w:hAnsi="Times New Roman" w:cs="Times New Roman"/>
+          <w:sz w:val="22"/>
+        </w:rPr>
+        <w:t xml:space="preserve"> in extreme heat and normal heat conditions</w:t>
+      </w:r>
+      <w:r>
+        <w:rPr>
+          <w:rFonts w:ascii="Times New Roman" w:hAnsi="Times New Roman" w:cs="Times New Roman"/>
+          <w:sz w:val="22"/>
+        </w:rPr>
+        <w:t xml:space="preserve">, as proxied by </w:t>
+      </w:r>
+      <w:r>
+        <w:rPr>
+          <w:rFonts w:ascii="Times New Roman" w:hAnsi="Times New Roman" w:cs="Times New Roman"/>
+          <w:sz w:val="22"/>
+        </w:rPr>
+        <w:t xml:space="preserve">weekly </w:t>
+      </w:r>
+      <w:r>
+        <w:rPr>
+          <w:rFonts w:ascii="Times New Roman" w:hAnsi="Times New Roman" w:cs="Times New Roman"/>
+          <w:sz w:val="22"/>
+        </w:rPr>
+        <w:t xml:space="preserve">selected 311 report categories, using ordinary least squares (OLS) regression modeling as a baseline followed by modern machine learning (ML) </w:t>
+      </w:r>
+      <w:r>
+        <w:rPr>
+          <w:rFonts w:ascii="Times New Roman" w:hAnsi="Times New Roman" w:cs="Times New Roman"/>
+          <w:sz w:val="22"/>
+        </w:rPr>
+        <w:t xml:space="preserve">Random Forest (RF) </w:t>
+      </w:r>
+      <w:r>
+        <w:rPr>
+          <w:rFonts w:ascii="Times New Roman" w:hAnsi="Times New Roman" w:cs="Times New Roman"/>
+          <w:sz w:val="22"/>
+        </w:rPr>
+        <w:t>model</w:t>
+      </w:r>
+      <w:r>
+        <w:rPr>
+          <w:rFonts w:ascii="Times New Roman" w:hAnsi="Times New Roman" w:cs="Times New Roman"/>
+          <w:sz w:val="22"/>
+        </w:rPr>
+        <w:t>,</w:t>
+      </w:r>
+      <w:r>
+        <w:rPr>
+          <w:rFonts w:ascii="Times New Roman" w:hAnsi="Times New Roman" w:cs="Times New Roman"/>
+          <w:sz w:val="22"/>
+        </w:rPr>
+        <w:t xml:space="preserve"> and </w:t>
+      </w:r>
+      <w:proofErr w:type="spellStart"/>
+      <w:r>
+        <w:rPr>
+          <w:rFonts w:ascii="Times New Roman" w:hAnsi="Times New Roman" w:cs="Times New Roman"/>
+          <w:sz w:val="22"/>
+        </w:rPr>
+        <w:t>SHapley</w:t>
+      </w:r>
+      <w:proofErr w:type="spellEnd"/>
+      <w:r>
+        <w:rPr>
+          <w:rFonts w:ascii="Times New Roman" w:hAnsi="Times New Roman" w:cs="Times New Roman"/>
+          <w:sz w:val="22"/>
+        </w:rPr>
+        <w:t xml:space="preserve"> Additive </w:t>
+      </w:r>
+      <w:proofErr w:type="spellStart"/>
+      <w:r>
+        <w:rPr>
+          <w:rFonts w:ascii="Times New Roman" w:hAnsi="Times New Roman" w:cs="Times New Roman"/>
+          <w:sz w:val="22"/>
+        </w:rPr>
+        <w:t>exPlanations</w:t>
+      </w:r>
+      <w:proofErr w:type="spellEnd"/>
+      <w:r>
+        <w:rPr>
+          <w:rFonts w:ascii="Times New Roman" w:hAnsi="Times New Roman" w:cs="Times New Roman"/>
+          <w:sz w:val="22"/>
+        </w:rPr>
+        <w:t xml:space="preserve"> (SHAP)</w:t>
+      </w:r>
+      <w:r>
+        <w:rPr>
+          <w:rFonts w:ascii="Times New Roman" w:hAnsi="Times New Roman" w:cs="Times New Roman"/>
+          <w:sz w:val="22"/>
+        </w:rPr>
+        <w:t xml:space="preserve"> method to interpret.</w:t>
+      </w:r>
+    </w:p>
+    <w:p>
+      <w:pPr>
+        <w:jc w:val="left"/>
+        <w:rPr>
+          <w:rFonts w:ascii="Times New Roman" w:hAnsi="Times New Roman" w:cs="Times New Roman"/>
+          <w:sz w:val="22"/>
+        </w:rPr>
+      </w:pPr>
     </w:p>
     <w:p>
       <w:pPr>
@@ -88,23 +393,44 @@
           <w:bCs/>
           <w:sz w:val="22"/>
         </w:rPr>
-        <w:t>1.1. Research Background</w:t>
-      </w:r>
-    </w:p>
-    <w:p>
-      <w:pPr>
-        <w:jc w:val="left"/>
-        <w:rPr>
-          <w:rFonts w:ascii="Times New Roman" w:hAnsi="Times New Roman" w:cs="Times New Roman"/>
-          <w:sz w:val="22"/>
-        </w:rPr>
-      </w:pPr>
-      <w:r>
-        <w:rPr>
-          <w:rFonts w:ascii="Times New Roman" w:hAnsi="Times New Roman" w:cs="Times New Roman"/>
-          <w:sz w:val="22"/>
-        </w:rPr>
-        <w:t>Extreme heat</w:t>
+        <w:t>1.2. Research Gap</w:t>
+      </w:r>
+    </w:p>
+    <w:p>
+      <w:pPr>
+        <w:jc w:val="left"/>
+        <w:rPr>
+          <w:rFonts w:ascii="Times New Roman" w:hAnsi="Times New Roman" w:cs="Times New Roman"/>
+          <w:sz w:val="22"/>
+        </w:rPr>
+      </w:pPr>
+      <w:r>
+        <w:rPr>
+          <w:rFonts w:ascii="Times New Roman" w:hAnsi="Times New Roman" w:cs="Times New Roman"/>
+          <w:sz w:val="22"/>
+        </w:rPr>
+        <w:t>A</w:t>
+      </w:r>
+      <w:r>
+        <w:rPr>
+          <w:rFonts w:ascii="Times New Roman" w:hAnsi="Times New Roman" w:cs="Times New Roman"/>
+          <w:sz w:val="22"/>
+        </w:rPr>
+        <w:t xml:space="preserve"> substantial body of literature has established the correlation between rising temperatures and increased frequency of 311 service requests</w:t>
+      </w:r>
+      <w:r>
+        <w:rPr>
+          <w:rFonts w:ascii="Times New Roman" w:hAnsi="Times New Roman" w:cs="Times New Roman"/>
+          <w:sz w:val="22"/>
+        </w:rPr>
+        <w:t xml:space="preserve">, </w:t>
+      </w:r>
+      <w:r>
+        <w:rPr>
+          <w:rFonts w:ascii="Times New Roman" w:hAnsi="Times New Roman" w:cs="Times New Roman"/>
+          <w:sz w:val="22"/>
+        </w:rPr>
+        <w:t>specifically regarding noise, energy, and water consumption</w:t>
       </w:r>
       <w:r>
         <w:rPr>
@@ -118,35 +444,28 @@
           <w:rFonts w:ascii="Times New Roman" w:hAnsi="Times New Roman" w:cs="Times New Roman"/>
           <w:sz w:val="22"/>
         </w:rPr>
-        <w:t>weather</w:t>
-      </w:r>
-      <w:r>
-        <w:rPr>
-          <w:rFonts w:ascii="Times New Roman" w:hAnsi="Times New Roman" w:cs="Times New Roman"/>
-          <w:sz w:val="22"/>
-        </w:rPr>
-        <w:t xml:space="preserve"> is one of the deadliest environmental hazards in the United States</w:t>
-      </w:r>
-      <w:r>
-        <w:rPr>
-          <w:rFonts w:ascii="Times New Roman" w:hAnsi="Times New Roman" w:cs="Times New Roman"/>
-          <w:sz w:val="22"/>
-        </w:rPr>
-        <w:t xml:space="preserve">, the heat extreme heat events have significant negative impacts on urban public health and urban sustainable development. </w:t>
-      </w:r>
-      <w:r>
-        <w:rPr>
-          <w:rFonts w:ascii="Times New Roman" w:hAnsi="Times New Roman" w:cs="Times New Roman"/>
-          <w:sz w:val="22"/>
-        </w:rPr>
-        <w:t xml:space="preserve">In dense, urban metropolitan cities like New York, extreme </w:t>
-      </w:r>
-      <w:r>
-        <w:rPr>
-          <w:rFonts w:ascii="Times New Roman" w:hAnsi="Times New Roman" w:cs="Times New Roman"/>
-          <w:sz w:val="22"/>
-        </w:rPr>
-        <w:t>heat</w:t>
+        <w:t>(</w:t>
+      </w:r>
+      <w:r>
+        <w:rPr>
+          <w:rFonts w:ascii="Times New Roman" w:hAnsi="Times New Roman" w:cs="Times New Roman"/>
+          <w:sz w:val="22"/>
+        </w:rPr>
+        <w:t xml:space="preserve">Harlan et al., 2006; </w:t>
+      </w:r>
+      <w:r>
+        <w:rPr>
+          <w:rFonts w:ascii="Times New Roman" w:hAnsi="Times New Roman" w:cs="Times New Roman"/>
+          <w:sz w:val="22"/>
+        </w:rPr>
+        <w:t>Hsu et al., 2021</w:t>
+      </w:r>
+      <w:r>
+        <w:rPr>
+          <w:rFonts w:ascii="Times New Roman" w:hAnsi="Times New Roman" w:cs="Times New Roman"/>
+          <w:sz w:val="22"/>
+        </w:rPr>
+        <w:t>).</w:t>
       </w:r>
       <w:r>
         <w:rPr>
@@ -160,176 +479,113 @@
           <w:rFonts w:ascii="Times New Roman" w:hAnsi="Times New Roman" w:cs="Times New Roman"/>
           <w:sz w:val="22"/>
         </w:rPr>
-        <w:t>interacts</w:t>
-      </w:r>
-      <w:r>
-        <w:rPr>
-          <w:rFonts w:ascii="Times New Roman" w:hAnsi="Times New Roman" w:cs="Times New Roman"/>
-          <w:sz w:val="22"/>
-        </w:rPr>
-        <w:t xml:space="preserve"> with not just the built environment and local infrastructure conditions, but also the socioeconomic climate—extreme heat acts as one of the many architects shaping where service disruptions, complaints, and other surrounding stressors occur, degrading quality-of-life (QoL) for </w:t>
-      </w:r>
-      <w:r>
-        <w:rPr>
-          <w:rFonts w:ascii="Times New Roman" w:hAnsi="Times New Roman" w:cs="Times New Roman"/>
-          <w:sz w:val="22"/>
-        </w:rPr>
-        <w:t>urban residents</w:t>
-      </w:r>
-      <w:r>
-        <w:rPr>
-          <w:rFonts w:ascii="Times New Roman" w:hAnsi="Times New Roman" w:cs="Times New Roman"/>
-          <w:sz w:val="22"/>
-        </w:rPr>
-        <w:t>.</w:t>
-      </w:r>
-    </w:p>
-    <w:p>
-      <w:pPr>
-        <w:jc w:val="left"/>
-        <w:rPr>
-          <w:rFonts w:ascii="Times New Roman" w:hAnsi="Times New Roman" w:cs="Times New Roman"/>
-          <w:sz w:val="22"/>
-        </w:rPr>
-      </w:pPr>
-    </w:p>
-    <w:p>
-      <w:pPr>
-        <w:jc w:val="left"/>
-        <w:rPr>
-          <w:rFonts w:ascii="Times New Roman" w:hAnsi="Times New Roman" w:cs="Times New Roman"/>
-          <w:sz w:val="22"/>
-        </w:rPr>
-      </w:pPr>
-      <w:r>
-        <w:rPr>
-          <w:rFonts w:ascii="Times New Roman" w:hAnsi="Times New Roman" w:cs="Times New Roman"/>
-          <w:sz w:val="22"/>
-        </w:rPr>
-        <w:t>Within the context of this degradation is New York City’s 311 service, a complaint system that accepts reports via calls, emails, and website submissions that can reflect heat induced</w:t>
-      </w:r>
-      <w:r>
-        <w:rPr>
-          <w:rFonts w:ascii="Times New Roman" w:hAnsi="Times New Roman" w:cs="Times New Roman"/>
-          <w:sz w:val="22"/>
-        </w:rPr>
-        <w:t xml:space="preserve"> QoL</w:t>
-      </w:r>
-      <w:r>
-        <w:rPr>
-          <w:rFonts w:ascii="Times New Roman" w:hAnsi="Times New Roman" w:cs="Times New Roman"/>
-          <w:sz w:val="22"/>
-        </w:rPr>
-        <w:t xml:space="preserve"> behavior; it is a granular, real-time lens that provides understanding of how heat-related aggravation and other aspects can translate into observable, negative resident sentiment. This project </w:t>
-      </w:r>
-      <w:r>
-        <w:rPr>
-          <w:rFonts w:ascii="Times New Roman" w:hAnsi="Times New Roman" w:cs="Times New Roman"/>
-          <w:sz w:val="22"/>
-        </w:rPr>
-        <w:t>seeks</w:t>
-      </w:r>
-      <w:r>
-        <w:rPr>
-          <w:rFonts w:ascii="Times New Roman" w:hAnsi="Times New Roman" w:cs="Times New Roman"/>
-          <w:sz w:val="22"/>
-        </w:rPr>
-        <w:t xml:space="preserve"> to connect extreme heat versus normal heat weeks with environmental factors, socioeconomic conditions, and urban morphology to potentially explain QoL issues</w:t>
-      </w:r>
-      <w:r>
-        <w:rPr>
-          <w:rFonts w:ascii="Times New Roman" w:hAnsi="Times New Roman" w:cs="Times New Roman"/>
-          <w:sz w:val="22"/>
-        </w:rPr>
-        <w:t xml:space="preserve"> by different factors</w:t>
-      </w:r>
-      <w:r>
-        <w:rPr>
-          <w:rFonts w:ascii="Times New Roman" w:hAnsi="Times New Roman" w:cs="Times New Roman"/>
-          <w:sz w:val="22"/>
-        </w:rPr>
-        <w:t xml:space="preserve"> and their </w:t>
-      </w:r>
-      <w:r>
-        <w:rPr>
-          <w:rFonts w:ascii="Times New Roman" w:hAnsi="Times New Roman" w:cs="Times New Roman"/>
-          <w:sz w:val="22"/>
-        </w:rPr>
-        <w:t>different performance</w:t>
-      </w:r>
-      <w:r>
-        <w:rPr>
-          <w:rFonts w:ascii="Times New Roman" w:hAnsi="Times New Roman" w:cs="Times New Roman"/>
-          <w:sz w:val="22"/>
-        </w:rPr>
-        <w:t xml:space="preserve"> during hotter periods.</w:t>
-      </w:r>
-    </w:p>
-    <w:p>
-      <w:pPr>
-        <w:jc w:val="left"/>
-        <w:rPr>
-          <w:rFonts w:ascii="Times New Roman" w:hAnsi="Times New Roman" w:cs="Times New Roman"/>
-          <w:sz w:val="22"/>
-        </w:rPr>
-      </w:pPr>
-    </w:p>
-    <w:p>
-      <w:pPr>
-        <w:jc w:val="left"/>
-        <w:rPr>
-          <w:rFonts w:ascii="Times New Roman" w:hAnsi="Times New Roman" w:cs="Times New Roman"/>
-          <w:sz w:val="22"/>
-        </w:rPr>
-      </w:pPr>
-      <w:r>
-        <w:rPr>
-          <w:rFonts w:ascii="Times New Roman" w:hAnsi="Times New Roman" w:cs="Times New Roman"/>
-          <w:sz w:val="22"/>
-        </w:rPr>
-        <w:t>In this regard, the project is built upon geospatial data science techniques for modeling QoL outcomes</w:t>
-      </w:r>
-      <w:r>
-        <w:rPr>
-          <w:rFonts w:ascii="Times New Roman" w:hAnsi="Times New Roman" w:cs="Times New Roman"/>
-          <w:sz w:val="22"/>
-        </w:rPr>
-        <w:t xml:space="preserve"> in extreme heat and normal heat conditions</w:t>
-      </w:r>
-      <w:r>
-        <w:rPr>
-          <w:rFonts w:ascii="Times New Roman" w:hAnsi="Times New Roman" w:cs="Times New Roman"/>
-          <w:sz w:val="22"/>
-        </w:rPr>
-        <w:t xml:space="preserve">, as proxied by </w:t>
-      </w:r>
-      <w:r>
-        <w:rPr>
-          <w:rFonts w:ascii="Times New Roman" w:hAnsi="Times New Roman" w:cs="Times New Roman"/>
-          <w:sz w:val="22"/>
-        </w:rPr>
-        <w:t xml:space="preserve">weekly </w:t>
-      </w:r>
-      <w:r>
-        <w:rPr>
-          <w:rFonts w:ascii="Times New Roman" w:hAnsi="Times New Roman" w:cs="Times New Roman"/>
-          <w:sz w:val="22"/>
-        </w:rPr>
-        <w:t xml:space="preserve">selected 311 report categories, using ordinary least squares (OLS) regression modeling as a baseline followed by modern machine learning (ML) </w:t>
-      </w:r>
-      <w:r>
-        <w:rPr>
-          <w:rFonts w:ascii="Times New Roman" w:hAnsi="Times New Roman" w:cs="Times New Roman"/>
-          <w:sz w:val="22"/>
-        </w:rPr>
-        <w:t xml:space="preserve">Random Forest (RF) </w:t>
-      </w:r>
-      <w:r>
-        <w:rPr>
-          <w:rFonts w:ascii="Times New Roman" w:hAnsi="Times New Roman" w:cs="Times New Roman"/>
-          <w:sz w:val="22"/>
-        </w:rPr>
-        <w:t>model</w:t>
+        <w:t>And some other urban research also identified how different socioeconomic, environmental, and urban built metrics patterns shape the spatial heterogeneity of 311 calls (</w:t>
+      </w:r>
+      <w:proofErr w:type="spellStart"/>
+      <w:r>
+        <w:rPr>
+          <w:rFonts w:ascii="Times New Roman" w:hAnsi="Times New Roman" w:cs="Times New Roman"/>
+          <w:sz w:val="22"/>
+        </w:rPr>
+        <w:t>Uejio</w:t>
+      </w:r>
+      <w:proofErr w:type="spellEnd"/>
+      <w:r>
+        <w:rPr>
+          <w:rFonts w:ascii="Times New Roman" w:hAnsi="Times New Roman" w:cs="Times New Roman"/>
+          <w:sz w:val="22"/>
+        </w:rPr>
+        <w:t xml:space="preserve"> et al., 2010). However, fewer studies connect them and investigate how the impact of these factors on </w:t>
+      </w:r>
+      <w:r>
+        <w:rPr>
+          <w:rFonts w:ascii="Times New Roman" w:hAnsi="Times New Roman" w:cs="Times New Roman"/>
+          <w:sz w:val="22"/>
+        </w:rPr>
+        <w:t>QoL</w:t>
+      </w:r>
+      <w:r>
+        <w:rPr>
+          <w:rFonts w:ascii="Times New Roman" w:hAnsi="Times New Roman" w:cs="Times New Roman"/>
+          <w:sz w:val="22"/>
+        </w:rPr>
+        <w:t xml:space="preserve"> performance shifts when the thermal environment </w:t>
+      </w:r>
+      <w:r>
+        <w:rPr>
+          <w:rFonts w:ascii="Times New Roman" w:hAnsi="Times New Roman" w:cs="Times New Roman"/>
+          <w:sz w:val="22"/>
+        </w:rPr>
+        <w:t>crosses</w:t>
+      </w:r>
+      <w:r>
+        <w:rPr>
+          <w:rFonts w:ascii="Times New Roman" w:hAnsi="Times New Roman" w:cs="Times New Roman"/>
+          <w:sz w:val="22"/>
+        </w:rPr>
+        <w:t xml:space="preserve"> extreme thresholds.</w:t>
+      </w:r>
+    </w:p>
+    <w:p>
+      <w:pPr>
+        <w:jc w:val="left"/>
+        <w:rPr>
+          <w:rFonts w:ascii="Times New Roman" w:hAnsi="Times New Roman" w:cs="Times New Roman"/>
+          <w:sz w:val="22"/>
+        </w:rPr>
+      </w:pPr>
+    </w:p>
+    <w:p>
+      <w:pPr>
+        <w:jc w:val="left"/>
+        <w:rPr>
+          <w:rFonts w:ascii="Times New Roman" w:hAnsi="Times New Roman" w:cs="Times New Roman"/>
+          <w:sz w:val="22"/>
+        </w:rPr>
+      </w:pPr>
+      <w:r>
+        <w:rPr>
+          <w:rFonts w:ascii="Times New Roman" w:hAnsi="Times New Roman" w:cs="Times New Roman"/>
+          <w:sz w:val="22"/>
+        </w:rPr>
+        <w:t>Traditional</w:t>
+      </w:r>
+      <w:r>
+        <w:rPr>
+          <w:rFonts w:ascii="Times New Roman" w:hAnsi="Times New Roman" w:cs="Times New Roman"/>
+          <w:sz w:val="22"/>
+        </w:rPr>
+        <w:t xml:space="preserve"> approaches like OLS in 311 </w:t>
+      </w:r>
+      <w:r>
+        <w:rPr>
+          <w:rFonts w:ascii="Times New Roman" w:hAnsi="Times New Roman" w:cs="Times New Roman"/>
+          <w:sz w:val="22"/>
+        </w:rPr>
+        <w:t>analyses</w:t>
+      </w:r>
+      <w:r>
+        <w:rPr>
+          <w:rFonts w:ascii="Times New Roman" w:hAnsi="Times New Roman" w:cs="Times New Roman"/>
+          <w:sz w:val="22"/>
+        </w:rPr>
+        <w:t xml:space="preserve"> generally struggle to capture the non-linear behaviors of human-environment interactions. While machine learning offers improved predictive power, (</w:t>
+      </w:r>
+      <w:proofErr w:type="spellStart"/>
+      <w:r>
+        <w:rPr>
+          <w:rFonts w:ascii="Times New Roman" w:hAnsi="Times New Roman" w:cs="Times New Roman"/>
+          <w:sz w:val="22"/>
+        </w:rPr>
+        <w:t>Kontokosta</w:t>
+      </w:r>
+      <w:proofErr w:type="spellEnd"/>
+      <w:r>
+        <w:rPr>
+          <w:rFonts w:ascii="Times New Roman" w:hAnsi="Times New Roman" w:cs="Times New Roman"/>
+          <w:sz w:val="22"/>
+        </w:rPr>
+        <w:t xml:space="preserve"> &amp; Tull, 2017) it generally lacks interpretability. So, by integrating SHAP to compare extreme versus normal heat weeks, this study takes a step further from simple prediction to interpret and explain socioeconomic, environmental, and urban built drivers under two different heat regimes</w:t>
       </w:r>
       <w:r>
         <w:rPr>
@@ -343,24 +599,25 @@
           <w:rFonts w:ascii="Times New Roman" w:hAnsi="Times New Roman" w:cs="Times New Roman"/>
           <w:sz w:val="22"/>
         </w:rPr>
-        <w:t xml:space="preserve"> and SHapley Additive exPlanations (SHAP)</w:t>
-      </w:r>
-      <w:r>
-        <w:rPr>
-          <w:rFonts w:ascii="Times New Roman" w:hAnsi="Times New Roman" w:cs="Times New Roman"/>
-          <w:sz w:val="22"/>
-        </w:rPr>
-        <w:t xml:space="preserve"> method to interpret.</w:t>
-      </w:r>
-    </w:p>
-    <w:p>
-      <w:pPr>
-        <w:jc w:val="left"/>
-        <w:rPr>
-          <w:rFonts w:ascii="Times New Roman" w:hAnsi="Times New Roman" w:cs="Times New Roman"/>
-          <w:sz w:val="22"/>
-        </w:rPr>
-      </w:pPr>
+        <w:t xml:space="preserve"> which is explained in detail in section 2. (Lundberg &amp; Lee, 2017)</w:t>
+      </w:r>
+    </w:p>
+    <w:p>
+      <w:pPr>
+        <w:widowControl/>
+        <w:jc w:val="left"/>
+        <w:rPr>
+          <w:rFonts w:ascii="Times New Roman" w:hAnsi="Times New Roman" w:cs="Times New Roman"/>
+          <w:sz w:val="22"/>
+        </w:rPr>
+      </w:pPr>
+      <w:r>
+        <w:rPr>
+          <w:rFonts w:ascii="Times New Roman" w:hAnsi="Times New Roman" w:cs="Times New Roman"/>
+          <w:sz w:val="22"/>
+        </w:rPr>
+        <w:br w:type="page"/>
+      </w:r>
     </w:p>
     <w:p>
       <w:pPr>
@@ -379,198 +636,49 @@
           <w:bCs/>
           <w:sz w:val="22"/>
         </w:rPr>
-        <w:t>1.2. Research Gap</w:t>
-      </w:r>
-    </w:p>
-    <w:p>
-      <w:pPr>
-        <w:jc w:val="left"/>
-        <w:rPr>
-          <w:rFonts w:ascii="Times New Roman" w:hAnsi="Times New Roman" w:cs="Times New Roman"/>
-          <w:sz w:val="22"/>
-        </w:rPr>
-      </w:pPr>
-      <w:r>
-        <w:rPr>
-          <w:rFonts w:ascii="Times New Roman" w:hAnsi="Times New Roman" w:cs="Times New Roman"/>
-          <w:sz w:val="22"/>
-        </w:rPr>
-        <w:t>A</w:t>
-      </w:r>
-      <w:r>
-        <w:rPr>
-          <w:rFonts w:ascii="Times New Roman" w:hAnsi="Times New Roman" w:cs="Times New Roman"/>
-          <w:sz w:val="22"/>
-        </w:rPr>
-        <w:t xml:space="preserve"> substantial body of literature has established the correlation between rising temperatures and increased frequency of 311 service requests</w:t>
-      </w:r>
-      <w:r>
-        <w:rPr>
-          <w:rFonts w:ascii="Times New Roman" w:hAnsi="Times New Roman" w:cs="Times New Roman"/>
-          <w:sz w:val="22"/>
-        </w:rPr>
-        <w:t xml:space="preserve">, </w:t>
-      </w:r>
-      <w:r>
-        <w:rPr>
-          <w:rFonts w:ascii="Times New Roman" w:hAnsi="Times New Roman" w:cs="Times New Roman"/>
-          <w:sz w:val="22"/>
-        </w:rPr>
-        <w:t>specifically regarding noise, energy, and water consumption</w:t>
-      </w:r>
-      <w:r>
-        <w:rPr>
-          <w:rFonts w:ascii="Times New Roman" w:hAnsi="Times New Roman" w:cs="Times New Roman"/>
-          <w:sz w:val="22"/>
-        </w:rPr>
-        <w:t xml:space="preserve"> </w:t>
-      </w:r>
-      <w:r>
-        <w:rPr>
-          <w:rFonts w:ascii="Times New Roman" w:hAnsi="Times New Roman" w:cs="Times New Roman"/>
-          <w:sz w:val="22"/>
-        </w:rPr>
-        <w:t>(</w:t>
-      </w:r>
-      <w:r>
-        <w:rPr>
-          <w:rFonts w:ascii="Times New Roman" w:hAnsi="Times New Roman" w:cs="Times New Roman"/>
-          <w:sz w:val="22"/>
-        </w:rPr>
-        <w:t xml:space="preserve">Harlan et al., 2006; </w:t>
-      </w:r>
-      <w:r>
-        <w:rPr>
-          <w:rFonts w:ascii="Times New Roman" w:hAnsi="Times New Roman" w:cs="Times New Roman"/>
-          <w:sz w:val="22"/>
-        </w:rPr>
-        <w:t>Hsu et al., 2021</w:t>
-      </w:r>
-      <w:r>
-        <w:rPr>
-          <w:rFonts w:ascii="Times New Roman" w:hAnsi="Times New Roman" w:cs="Times New Roman"/>
-          <w:sz w:val="22"/>
-        </w:rPr>
-        <w:t>).</w:t>
-      </w:r>
-      <w:r>
-        <w:rPr>
-          <w:rFonts w:ascii="Times New Roman" w:hAnsi="Times New Roman" w:cs="Times New Roman"/>
-          <w:sz w:val="22"/>
-        </w:rPr>
-        <w:t xml:space="preserve"> </w:t>
-      </w:r>
-      <w:r>
-        <w:rPr>
-          <w:rFonts w:ascii="Times New Roman" w:hAnsi="Times New Roman" w:cs="Times New Roman"/>
-          <w:sz w:val="22"/>
-        </w:rPr>
-        <w:t xml:space="preserve">And some other urban research also identified how different socioeconomic, environmental, and urban built metrics patterns shape the spatial heterogeneity of 311 calls (Uejio et al., 2010). However, fewer studies connect them and investigate how the impact of these factors on </w:t>
-      </w:r>
-      <w:r>
-        <w:rPr>
-          <w:rFonts w:ascii="Times New Roman" w:hAnsi="Times New Roman" w:cs="Times New Roman"/>
-          <w:sz w:val="22"/>
-        </w:rPr>
-        <w:t>QoL</w:t>
-      </w:r>
-      <w:r>
-        <w:rPr>
-          <w:rFonts w:ascii="Times New Roman" w:hAnsi="Times New Roman" w:cs="Times New Roman"/>
-          <w:sz w:val="22"/>
-        </w:rPr>
-        <w:t xml:space="preserve"> performance shifts when the thermal environment </w:t>
-      </w:r>
-      <w:r>
-        <w:rPr>
-          <w:rFonts w:ascii="Times New Roman" w:hAnsi="Times New Roman" w:cs="Times New Roman"/>
-          <w:sz w:val="22"/>
-        </w:rPr>
-        <w:t>crosses</w:t>
-      </w:r>
-      <w:r>
-        <w:rPr>
-          <w:rFonts w:ascii="Times New Roman" w:hAnsi="Times New Roman" w:cs="Times New Roman"/>
-          <w:sz w:val="22"/>
-        </w:rPr>
-        <w:t xml:space="preserve"> extreme thresholds.</w:t>
-      </w:r>
-    </w:p>
-    <w:p>
-      <w:pPr>
-        <w:jc w:val="left"/>
-        <w:rPr>
-          <w:rFonts w:ascii="Times New Roman" w:hAnsi="Times New Roman" w:cs="Times New Roman"/>
-          <w:sz w:val="22"/>
-        </w:rPr>
-      </w:pPr>
-    </w:p>
-    <w:p>
-      <w:pPr>
-        <w:jc w:val="left"/>
-        <w:rPr>
-          <w:rFonts w:ascii="Times New Roman" w:hAnsi="Times New Roman" w:cs="Times New Roman"/>
-          <w:sz w:val="22"/>
-        </w:rPr>
-      </w:pPr>
-      <w:r>
-        <w:rPr>
-          <w:rFonts w:ascii="Times New Roman" w:hAnsi="Times New Roman" w:cs="Times New Roman"/>
-          <w:sz w:val="22"/>
-        </w:rPr>
-        <w:t>Traditional</w:t>
-      </w:r>
-      <w:r>
-        <w:rPr>
-          <w:rFonts w:ascii="Times New Roman" w:hAnsi="Times New Roman" w:cs="Times New Roman"/>
-          <w:sz w:val="22"/>
-        </w:rPr>
-        <w:t xml:space="preserve"> approaches like OLS in 311 </w:t>
-      </w:r>
-      <w:r>
-        <w:rPr>
-          <w:rFonts w:ascii="Times New Roman" w:hAnsi="Times New Roman" w:cs="Times New Roman"/>
-          <w:sz w:val="22"/>
-        </w:rPr>
-        <w:t>analyses</w:t>
-      </w:r>
-      <w:r>
-        <w:rPr>
-          <w:rFonts w:ascii="Times New Roman" w:hAnsi="Times New Roman" w:cs="Times New Roman"/>
-          <w:sz w:val="22"/>
-        </w:rPr>
-        <w:t xml:space="preserve"> generally struggle to capture the non-linear behaviors of human-environment interactions. While machine learning offers improved predictive power, (Kontokosta &amp; Tull, 2017) it generally lacks interpretability. So, by integrating SHAP to compare extreme versus normal heat weeks, this study takes a step further from simple prediction to interpret and explain socioeconomic, environmental, and urban built drivers under two different heat regimes</w:t>
-      </w:r>
-      <w:r>
-        <w:rPr>
-          <w:rFonts w:ascii="Times New Roman" w:hAnsi="Times New Roman" w:cs="Times New Roman"/>
-          <w:sz w:val="22"/>
-        </w:rPr>
-        <w:t>,</w:t>
-      </w:r>
-      <w:r>
-        <w:rPr>
-          <w:rFonts w:ascii="Times New Roman" w:hAnsi="Times New Roman" w:cs="Times New Roman"/>
-          <w:sz w:val="22"/>
-        </w:rPr>
-        <w:t xml:space="preserve"> which is explained in detail in section 2. (Lundberg &amp; Lee, 2017)</w:t>
-      </w:r>
-    </w:p>
-    <w:p>
-      <w:pPr>
-        <w:widowControl/>
-        <w:jc w:val="left"/>
-        <w:rPr>
-          <w:rFonts w:ascii="Times New Roman" w:hAnsi="Times New Roman" w:cs="Times New Roman"/>
-          <w:sz w:val="22"/>
-        </w:rPr>
-      </w:pPr>
-      <w:r>
-        <w:rPr>
-          <w:rFonts w:ascii="Times New Roman" w:hAnsi="Times New Roman" w:cs="Times New Roman"/>
-          <w:sz w:val="22"/>
-        </w:rPr>
-        <w:br w:type="page"/>
+        <w:lastRenderedPageBreak/>
+        <w:t>1.3. Research Objective</w:t>
+      </w:r>
+    </w:p>
+    <w:p>
+      <w:pPr>
+        <w:jc w:val="left"/>
+        <w:rPr>
+          <w:rFonts w:ascii="Times New Roman" w:hAnsi="Times New Roman" w:cs="Times New Roman"/>
+          <w:sz w:val="22"/>
+        </w:rPr>
+      </w:pPr>
+      <w:r>
+        <w:rPr>
+          <w:rFonts w:ascii="Times New Roman" w:hAnsi="Times New Roman" w:cs="Times New Roman"/>
+          <w:sz w:val="22"/>
+        </w:rPr>
+        <w:t>With the research gap's context, this study asks: how do environmental, socioeconomic, and urban morphology factors influence the QoL in New York City, defined as QoL-related 311 report rate per capita, during extreme heat weeks versus normal heat weeks?</w:t>
+      </w:r>
+    </w:p>
+    <w:p>
+      <w:pPr>
+        <w:jc w:val="left"/>
+        <w:rPr>
+          <w:rFonts w:ascii="Times New Roman" w:hAnsi="Times New Roman" w:cs="Times New Roman"/>
+          <w:sz w:val="22"/>
+        </w:rPr>
+      </w:pPr>
+    </w:p>
+    <w:p>
+      <w:pPr>
+        <w:jc w:val="left"/>
+        <w:rPr>
+          <w:rFonts w:ascii="Times New Roman" w:hAnsi="Times New Roman" w:cs="Times New Roman"/>
+          <w:sz w:val="22"/>
+        </w:rPr>
+      </w:pPr>
+      <w:r>
+        <w:rPr>
+          <w:rFonts w:ascii="Times New Roman" w:hAnsi="Times New Roman" w:cs="Times New Roman"/>
+          <w:sz w:val="22"/>
+        </w:rPr>
+        <w:t>Heat-related academic literature suggests that discomfort rises with temperature, so it is hypothesized that the QoL rate per capita will align with those findings. However, the objective of this research is to produce SHAP model values that can help reveal the drivers of QoL complaints in New York City.</w:t>
       </w:r>
     </w:p>
     <w:p>
@@ -583,88 +691,46 @@
           <w:sz w:val="22"/>
         </w:rPr>
       </w:pPr>
-      <w:r>
+    </w:p>
+    <w:p>
+      <w:pPr>
+        <w:jc w:val="left"/>
         <w:rPr>
           <w:rFonts w:ascii="Times New Roman" w:hAnsi="Times New Roman" w:cs="Times New Roman"/>
           <w:b/>
           <w:bCs/>
           <w:sz w:val="22"/>
         </w:rPr>
-        <w:lastRenderedPageBreak/>
-        <w:t>1.3. Research Objective</w:t>
-      </w:r>
-    </w:p>
-    <w:p>
-      <w:pPr>
-        <w:jc w:val="left"/>
-        <w:rPr>
-          <w:rFonts w:ascii="Times New Roman" w:hAnsi="Times New Roman" w:cs="Times New Roman"/>
-          <w:sz w:val="22"/>
-        </w:rPr>
-      </w:pPr>
-      <w:r>
-        <w:rPr>
-          <w:rFonts w:ascii="Times New Roman" w:hAnsi="Times New Roman" w:cs="Times New Roman"/>
-          <w:sz w:val="22"/>
-        </w:rPr>
-        <w:t>With the research gap's context, this study asks: how do environmental, socioeconomic, and urban morphology factors influence the QoL in New York City, defined as QoL-related 311 report rate per capita, during extreme heat weeks versus normal heat weeks?</w:t>
-      </w:r>
-    </w:p>
-    <w:p>
-      <w:pPr>
-        <w:jc w:val="left"/>
-        <w:rPr>
-          <w:rFonts w:ascii="Times New Roman" w:hAnsi="Times New Roman" w:cs="Times New Roman"/>
-          <w:sz w:val="22"/>
-        </w:rPr>
-      </w:pPr>
-    </w:p>
-    <w:p>
-      <w:pPr>
-        <w:jc w:val="left"/>
-        <w:rPr>
-          <w:rFonts w:ascii="Times New Roman" w:hAnsi="Times New Roman" w:cs="Times New Roman"/>
-          <w:sz w:val="22"/>
-        </w:rPr>
-      </w:pPr>
-      <w:r>
-        <w:rPr>
-          <w:rFonts w:ascii="Times New Roman" w:hAnsi="Times New Roman" w:cs="Times New Roman"/>
-          <w:sz w:val="22"/>
-        </w:rPr>
-        <w:t>Heat-related academic literature suggests that discomfort rises with temperature, so it is hypothesized that the QoL rate per capita will align with those findings. However, the objective of this research is to produce SHAP model values that can help reveal the drivers of QoL complaints in New York City.</w:t>
-      </w:r>
-    </w:p>
-    <w:p>
-      <w:pPr>
-        <w:jc w:val="left"/>
+      </w:pPr>
+      <w:r>
         <w:rPr>
           <w:rFonts w:ascii="Times New Roman" w:hAnsi="Times New Roman" w:cs="Times New Roman"/>
           <w:b/>
           <w:bCs/>
           <w:sz w:val="22"/>
         </w:rPr>
-      </w:pPr>
-    </w:p>
-    <w:p>
-      <w:pPr>
-        <w:jc w:val="left"/>
+        <w:t xml:space="preserve">2. </w:t>
+      </w:r>
+      <w:r>
         <w:rPr>
           <w:rFonts w:ascii="Times New Roman" w:hAnsi="Times New Roman" w:cs="Times New Roman"/>
           <w:b/>
           <w:bCs/>
           <w:sz w:val="22"/>
         </w:rPr>
-      </w:pPr>
-      <w:r>
+        <w:t>DATA AND METHODS</w:t>
+      </w:r>
+    </w:p>
+    <w:p>
+      <w:pPr>
+        <w:jc w:val="left"/>
         <w:rPr>
           <w:rFonts w:ascii="Times New Roman" w:hAnsi="Times New Roman" w:cs="Times New Roman"/>
           <w:b/>
           <w:bCs/>
           <w:sz w:val="22"/>
         </w:rPr>
-        <w:t xml:space="preserve">2. </w:t>
-      </w:r>
+      </w:pPr>
       <w:r>
         <w:rPr>
           <w:rFonts w:ascii="Times New Roman" w:hAnsi="Times New Roman" w:cs="Times New Roman"/>
@@ -672,8 +738,47 @@
           <w:bCs/>
           <w:sz w:val="22"/>
         </w:rPr>
-        <w:t>DATA AND METHODS</w:t>
-      </w:r>
+        <w:t>2.1. Study Area and Period</w:t>
+      </w:r>
+    </w:p>
+    <w:p>
+      <w:pPr>
+        <w:jc w:val="left"/>
+        <w:rPr>
+          <w:rFonts w:ascii="Times New Roman" w:hAnsi="Times New Roman" w:cs="Times New Roman"/>
+          <w:sz w:val="22"/>
+        </w:rPr>
+      </w:pPr>
+      <w:r>
+        <w:rPr>
+          <w:rFonts w:ascii="Times New Roman" w:hAnsi="Times New Roman" w:cs="Times New Roman"/>
+          <w:sz w:val="22"/>
+        </w:rPr>
+        <w:t xml:space="preserve">The study area is based in New York City with spatial resolution at the census tract level, with these observations during summer 2025, defined as the beginning of June through August 23rd at a weekly temporal resolution. The </w:t>
+      </w:r>
+      <w:r>
+        <w:rPr>
+          <w:rFonts w:ascii="Times New Roman" w:hAnsi="Times New Roman" w:cs="Times New Roman"/>
+          <w:sz w:val="22"/>
+        </w:rPr>
+        <w:t>last week</w:t>
+      </w:r>
+      <w:r>
+        <w:rPr>
+          <w:rFonts w:ascii="Times New Roman" w:hAnsi="Times New Roman" w:cs="Times New Roman"/>
+          <w:sz w:val="22"/>
+        </w:rPr>
+        <w:t xml:space="preserve"> of August was not used due to recent weather data only recorded up to the 24th, therefore not providing a whole week, so it was removed from the study.</w:t>
+      </w:r>
+    </w:p>
+    <w:p>
+      <w:pPr>
+        <w:jc w:val="left"/>
+        <w:rPr>
+          <w:rFonts w:ascii="Times New Roman" w:hAnsi="Times New Roman" w:cs="Times New Roman"/>
+          <w:sz w:val="22"/>
+        </w:rPr>
+      </w:pPr>
     </w:p>
     <w:p>
       <w:pPr>
@@ -692,47 +797,8 @@
           <w:bCs/>
           <w:sz w:val="22"/>
         </w:rPr>
-        <w:t>2.1. Study Area and Period</w:t>
-      </w:r>
-    </w:p>
-    <w:p>
-      <w:pPr>
-        <w:jc w:val="left"/>
-        <w:rPr>
-          <w:rFonts w:ascii="Times New Roman" w:hAnsi="Times New Roman" w:cs="Times New Roman"/>
-          <w:sz w:val="22"/>
-        </w:rPr>
-      </w:pPr>
-      <w:r>
-        <w:rPr>
-          <w:rFonts w:ascii="Times New Roman" w:hAnsi="Times New Roman" w:cs="Times New Roman"/>
-          <w:sz w:val="22"/>
-        </w:rPr>
-        <w:t xml:space="preserve">The study area is based in New York City with spatial resolution at the census tract level, with these observations during summer 2025, defined as the beginning of June through August 23rd at a weekly temporal resolution. The </w:t>
-      </w:r>
-      <w:r>
-        <w:rPr>
-          <w:rFonts w:ascii="Times New Roman" w:hAnsi="Times New Roman" w:cs="Times New Roman"/>
-          <w:sz w:val="22"/>
-        </w:rPr>
-        <w:t>last week</w:t>
-      </w:r>
-      <w:r>
-        <w:rPr>
-          <w:rFonts w:ascii="Times New Roman" w:hAnsi="Times New Roman" w:cs="Times New Roman"/>
-          <w:sz w:val="22"/>
-        </w:rPr>
-        <w:t xml:space="preserve"> of August was not used due to recent weather data only recorded up to the 24th, therefore not providing a whole week, so it was removed from the study.</w:t>
-      </w:r>
-    </w:p>
-    <w:p>
-      <w:pPr>
-        <w:jc w:val="left"/>
-        <w:rPr>
-          <w:rFonts w:ascii="Times New Roman" w:hAnsi="Times New Roman" w:cs="Times New Roman"/>
-          <w:sz w:val="22"/>
-        </w:rPr>
-      </w:pPr>
+        <w:t>2.2. Data Preparation</w:t>
+      </w:r>
     </w:p>
     <w:p>
       <w:pPr>
@@ -751,8 +817,33 @@
           <w:bCs/>
           <w:sz w:val="22"/>
         </w:rPr>
-        <w:t>2.2. Data Preparation</w:t>
-      </w:r>
+        <w:t>Heat Data</w:t>
+      </w:r>
+    </w:p>
+    <w:p>
+      <w:pPr>
+        <w:jc w:val="left"/>
+        <w:rPr>
+          <w:rFonts w:ascii="Times New Roman" w:hAnsi="Times New Roman" w:cs="Times New Roman"/>
+          <w:sz w:val="22"/>
+        </w:rPr>
+      </w:pPr>
+      <w:r>
+        <w:rPr>
+          <w:rFonts w:ascii="Times New Roman" w:hAnsi="Times New Roman" w:cs="Times New Roman"/>
+          <w:sz w:val="22"/>
+        </w:rPr>
+        <w:t>The subsequent removal of August's last week provided a total of 12 weeks in summer 2025, where extreme heat weeks were defined as at least two extreme heat days within a week with a temperature cutoff threshold at 93°F using the John F. Kennedy (JFK) weather station located at Philadelphia's international airport. This threshold was determined according to a climatological baseline from 1981 through 2010 daily max temperature with a 95th percentile, and this split the observations into two needed regimes: 17 extreme heat days and 71 normal heat days, providing 5 extreme heat weeks and 7 normal heat weeks. Data was directly downloaded from the National Oceanic and Atmospheric Administration (NOAA).</w:t>
+      </w:r>
+    </w:p>
+    <w:p>
+      <w:pPr>
+        <w:jc w:val="left"/>
+        <w:rPr>
+          <w:rFonts w:ascii="Times New Roman" w:hAnsi="Times New Roman" w:cs="Times New Roman"/>
+          <w:sz w:val="22"/>
+        </w:rPr>
+      </w:pPr>
     </w:p>
     <w:p>
       <w:pPr>
@@ -771,23 +862,71 @@
           <w:bCs/>
           <w:sz w:val="22"/>
         </w:rPr>
-        <w:t>Heat Data</w:t>
-      </w:r>
-    </w:p>
-    <w:p>
-      <w:pPr>
-        <w:jc w:val="left"/>
-        <w:rPr>
-          <w:rFonts w:ascii="Times New Roman" w:hAnsi="Times New Roman" w:cs="Times New Roman"/>
-          <w:sz w:val="22"/>
-        </w:rPr>
-      </w:pPr>
-      <w:r>
-        <w:rPr>
-          <w:rFonts w:ascii="Times New Roman" w:hAnsi="Times New Roman" w:cs="Times New Roman"/>
-          <w:sz w:val="22"/>
-        </w:rPr>
-        <w:t>The subsequent removal of August's last week provided a total of 12 weeks in summer 2025, where extreme heat weeks were defined as at least two extreme heat days within a week with a temperature cutoff threshold at 93°F using the John F. Kennedy (JFK) weather station located at Philadelphia's international airport. This threshold was determined according to a climatological baseline from 1981 through 2010 daily max temperature with a 95th percentile, and this split the observations into two needed regimes: 17 extreme heat days and 71 normal heat days, providing 5 extreme heat weeks and 7 normal heat weeks. Data was directly downloaded from the National Oceanic and Atmospheric Administration (NOAA).</w:t>
+        <w:t>Socioeconomic Data</w:t>
+      </w:r>
+    </w:p>
+    <w:p>
+      <w:pPr>
+        <w:jc w:val="left"/>
+        <w:rPr>
+          <w:rFonts w:ascii="Times New Roman" w:hAnsi="Times New Roman" w:cs="Times New Roman"/>
+          <w:sz w:val="22"/>
+        </w:rPr>
+      </w:pPr>
+      <w:r>
+        <w:rPr>
+          <w:rFonts w:ascii="Times New Roman" w:hAnsi="Times New Roman" w:cs="Times New Roman"/>
+          <w:sz w:val="22"/>
+        </w:rPr>
+        <w:t xml:space="preserve">Socioeconomic data was derived from the United States Census, specifically the most recent 5-year American Community Survey (ACS) in 2023. Python's </w:t>
+      </w:r>
+      <w:proofErr w:type="spellStart"/>
+      <w:r>
+        <w:rPr>
+          <w:rFonts w:ascii="Times New Roman" w:hAnsi="Times New Roman" w:cs="Times New Roman"/>
+          <w:sz w:val="22"/>
+        </w:rPr>
+        <w:t>pyCensus</w:t>
+      </w:r>
+      <w:proofErr w:type="spellEnd"/>
+      <w:r>
+        <w:rPr>
+          <w:rFonts w:ascii="Times New Roman" w:hAnsi="Times New Roman" w:cs="Times New Roman"/>
+          <w:sz w:val="22"/>
+        </w:rPr>
+        <w:t xml:space="preserve"> module provided easy access to filter the data down to main investigative, derived variables </w:t>
+      </w:r>
+      <w:r>
+        <w:rPr>
+          <w:rFonts w:ascii="Times New Roman" w:hAnsi="Times New Roman" w:cs="Times New Roman"/>
+          <w:sz w:val="22"/>
+        </w:rPr>
+        <w:t>included percent bachelor’s or more, percent renters, percent limited English, median household income, poverty rate, and percent non-white.</w:t>
+      </w:r>
+    </w:p>
+    <w:p>
+      <w:pPr>
+        <w:jc w:val="left"/>
+        <w:rPr>
+          <w:rFonts w:ascii="Times New Roman" w:hAnsi="Times New Roman" w:cs="Times New Roman"/>
+          <w:sz w:val="22"/>
+        </w:rPr>
+      </w:pPr>
+    </w:p>
+    <w:p>
+      <w:pPr>
+        <w:jc w:val="left"/>
+        <w:rPr>
+          <w:rFonts w:ascii="Times New Roman" w:hAnsi="Times New Roman" w:cs="Times New Roman"/>
+          <w:sz w:val="22"/>
+        </w:rPr>
+      </w:pPr>
+      <w:r>
+        <w:rPr>
+          <w:rFonts w:ascii="Times New Roman" w:hAnsi="Times New Roman" w:cs="Times New Roman"/>
+          <w:sz w:val="22"/>
+        </w:rPr>
+        <w:t>Justifications for these variables highlight socioeconomic issues and how heat-related issues disproportionately affect different communities as well as how different communities interact with public services like New York City's 311. Educated and higher-income individuals may know how to navigate what their cities offer, limited English speakers may have more barriers accessing 311 services, renters may face more infrastructural issues compared to owners,</w:t>
       </w:r>
     </w:p>
     <w:p>
@@ -816,279 +955,86 @@
           <w:bCs/>
           <w:sz w:val="22"/>
         </w:rPr>
-        <w:t>Socioeconomic Data</w:t>
-      </w:r>
-    </w:p>
-    <w:p>
-      <w:pPr>
-        <w:jc w:val="left"/>
-        <w:rPr>
-          <w:rFonts w:ascii="Times New Roman" w:hAnsi="Times New Roman" w:cs="Times New Roman"/>
-          <w:sz w:val="22"/>
-        </w:rPr>
-      </w:pPr>
-      <w:r>
-        <w:rPr>
-          <w:rFonts w:ascii="Times New Roman" w:hAnsi="Times New Roman" w:cs="Times New Roman"/>
-          <w:sz w:val="22"/>
-        </w:rPr>
-        <w:t>Socioeconomic data was derived from the United States Census, specifically the most recent 5-year American Community Survey (ACS) in 2023. Python's pyCensus module provided easy access to filter the data down to main investigative, derived variables in the final table:</w:t>
-      </w:r>
-    </w:p>
-    <w:p>
-      <w:pPr>
-        <w:pStyle w:val="ListParagraph"/>
-        <w:numPr>
-          <w:ilvl w:val="0"/>
-          <w:numId w:val="2"/>
-        </w:numPr>
-        <w:jc w:val="left"/>
-        <w:rPr>
-          <w:rFonts w:ascii="Times New Roman" w:hAnsi="Times New Roman" w:cs="Times New Roman"/>
-          <w:sz w:val="22"/>
-        </w:rPr>
-      </w:pPr>
-      <w:r>
-        <w:rPr>
-          <w:rFonts w:ascii="Times New Roman" w:hAnsi="Times New Roman" w:cs="Times New Roman"/>
-          <w:sz w:val="22"/>
-        </w:rPr>
-        <w:t>Percent Bachelor's or More (B15003_022E / B15003_001E)</w:t>
-      </w:r>
-    </w:p>
-    <w:p>
-      <w:pPr>
-        <w:pStyle w:val="ListParagraph"/>
-        <w:numPr>
-          <w:ilvl w:val="1"/>
-          <w:numId w:val="2"/>
-        </w:numPr>
-        <w:jc w:val="left"/>
-        <w:rPr>
-          <w:rFonts w:ascii="Times New Roman" w:hAnsi="Times New Roman" w:cs="Times New Roman"/>
-          <w:sz w:val="22"/>
-        </w:rPr>
-      </w:pPr>
-      <w:r>
-        <w:rPr>
-          <w:rFonts w:ascii="Times New Roman" w:hAnsi="Times New Roman" w:cs="Times New Roman"/>
-          <w:sz w:val="22"/>
-        </w:rPr>
-        <w:t>Bachelor's or More / Education Total</w:t>
-      </w:r>
-    </w:p>
-    <w:p>
-      <w:pPr>
-        <w:pStyle w:val="ListParagraph"/>
-        <w:numPr>
-          <w:ilvl w:val="0"/>
-          <w:numId w:val="2"/>
-        </w:numPr>
-        <w:jc w:val="left"/>
-        <w:rPr>
-          <w:rFonts w:ascii="Times New Roman" w:hAnsi="Times New Roman" w:cs="Times New Roman"/>
-          <w:sz w:val="22"/>
-        </w:rPr>
-      </w:pPr>
-      <w:r>
-        <w:rPr>
-          <w:rFonts w:ascii="Times New Roman" w:hAnsi="Times New Roman" w:cs="Times New Roman"/>
-          <w:sz w:val="22"/>
-        </w:rPr>
-        <w:t>Percent Renters (B25003_003E / B25003_001E)</w:t>
-      </w:r>
-    </w:p>
-    <w:p>
-      <w:pPr>
-        <w:pStyle w:val="ListParagraph"/>
-        <w:numPr>
-          <w:ilvl w:val="1"/>
-          <w:numId w:val="2"/>
-        </w:numPr>
-        <w:jc w:val="left"/>
-        <w:rPr>
-          <w:rFonts w:ascii="Times New Roman" w:hAnsi="Times New Roman" w:cs="Times New Roman"/>
-          <w:sz w:val="22"/>
-        </w:rPr>
-      </w:pPr>
-      <w:r>
-        <w:rPr>
-          <w:rFonts w:ascii="Times New Roman" w:hAnsi="Times New Roman" w:cs="Times New Roman"/>
-          <w:sz w:val="22"/>
-        </w:rPr>
-        <w:t>Renter Count / Household Total</w:t>
-      </w:r>
-    </w:p>
-    <w:p>
-      <w:pPr>
-        <w:pStyle w:val="ListParagraph"/>
-        <w:numPr>
-          <w:ilvl w:val="0"/>
-          <w:numId w:val="2"/>
-        </w:numPr>
-        <w:jc w:val="left"/>
-        <w:rPr>
-          <w:rFonts w:ascii="Times New Roman" w:hAnsi="Times New Roman" w:cs="Times New Roman"/>
-          <w:sz w:val="22"/>
-        </w:rPr>
-      </w:pPr>
-      <w:r>
-        <w:rPr>
-          <w:rFonts w:ascii="Times New Roman" w:hAnsi="Times New Roman" w:cs="Times New Roman"/>
-          <w:sz w:val="22"/>
-        </w:rPr>
-        <w:t>Percent Limited English Speakers (B16005_007E / B16005_001E)</w:t>
-      </w:r>
-    </w:p>
-    <w:p>
-      <w:pPr>
-        <w:pStyle w:val="ListParagraph"/>
-        <w:numPr>
-          <w:ilvl w:val="1"/>
-          <w:numId w:val="2"/>
-        </w:numPr>
-        <w:jc w:val="left"/>
-        <w:rPr>
-          <w:rFonts w:ascii="Times New Roman" w:hAnsi="Times New Roman" w:cs="Times New Roman"/>
-          <w:sz w:val="22"/>
-        </w:rPr>
-      </w:pPr>
-      <w:r>
-        <w:rPr>
-          <w:rFonts w:ascii="Times New Roman" w:hAnsi="Times New Roman" w:cs="Times New Roman"/>
-          <w:sz w:val="22"/>
-        </w:rPr>
-        <w:t>Limited English Speaker Count / Household Total</w:t>
-      </w:r>
-    </w:p>
-    <w:p>
-      <w:pPr>
-        <w:pStyle w:val="ListParagraph"/>
-        <w:numPr>
-          <w:ilvl w:val="0"/>
-          <w:numId w:val="2"/>
-        </w:numPr>
-        <w:jc w:val="left"/>
-        <w:rPr>
-          <w:rFonts w:ascii="Times New Roman" w:hAnsi="Times New Roman" w:cs="Times New Roman"/>
-          <w:sz w:val="22"/>
-        </w:rPr>
-      </w:pPr>
-      <w:r>
-        <w:rPr>
-          <w:rFonts w:ascii="Times New Roman" w:hAnsi="Times New Roman" w:cs="Times New Roman"/>
-          <w:sz w:val="22"/>
-        </w:rPr>
-        <w:t>Median Household Income (B19013_001E)</w:t>
-      </w:r>
-    </w:p>
-    <w:p>
-      <w:pPr>
-        <w:pStyle w:val="ListParagraph"/>
-        <w:numPr>
-          <w:ilvl w:val="0"/>
-          <w:numId w:val="2"/>
-        </w:numPr>
-        <w:jc w:val="left"/>
-        <w:rPr>
-          <w:rFonts w:ascii="Times New Roman" w:hAnsi="Times New Roman" w:cs="Times New Roman"/>
-          <w:sz w:val="22"/>
-        </w:rPr>
-      </w:pPr>
-      <w:r>
-        <w:rPr>
-          <w:rFonts w:ascii="Times New Roman" w:hAnsi="Times New Roman" w:cs="Times New Roman"/>
-          <w:sz w:val="22"/>
-        </w:rPr>
-        <w:t>Poverty Rate (B17001_002E / B17001_001E)</w:t>
-      </w:r>
-    </w:p>
-    <w:p>
-      <w:pPr>
-        <w:pStyle w:val="ListParagraph"/>
-        <w:numPr>
-          <w:ilvl w:val="1"/>
-          <w:numId w:val="2"/>
-        </w:numPr>
-        <w:jc w:val="left"/>
-        <w:rPr>
-          <w:rFonts w:ascii="Times New Roman" w:hAnsi="Times New Roman" w:cs="Times New Roman"/>
-          <w:sz w:val="22"/>
-        </w:rPr>
-      </w:pPr>
-      <w:r>
-        <w:rPr>
-          <w:rFonts w:ascii="Times New Roman" w:hAnsi="Times New Roman" w:cs="Times New Roman"/>
-          <w:sz w:val="22"/>
-        </w:rPr>
-        <w:t>Poverty Count / Total Whom Poverty Status is Recorded</w:t>
-      </w:r>
-    </w:p>
-    <w:p>
-      <w:pPr>
-        <w:pStyle w:val="ListParagraph"/>
-        <w:numPr>
-          <w:ilvl w:val="0"/>
-          <w:numId w:val="2"/>
-        </w:numPr>
-        <w:jc w:val="left"/>
-        <w:rPr>
-          <w:rFonts w:ascii="Times New Roman" w:hAnsi="Times New Roman" w:cs="Times New Roman"/>
-          <w:sz w:val="22"/>
-        </w:rPr>
-      </w:pPr>
-      <w:r>
-        <w:rPr>
-          <w:rFonts w:ascii="Times New Roman" w:hAnsi="Times New Roman" w:cs="Times New Roman"/>
-          <w:sz w:val="22"/>
-        </w:rPr>
-        <w:t>Percent Non-White (1 - B02001_002E / B01003_001E)</w:t>
-      </w:r>
-    </w:p>
-    <w:p>
-      <w:pPr>
-        <w:pStyle w:val="ListParagraph"/>
-        <w:numPr>
-          <w:ilvl w:val="1"/>
-          <w:numId w:val="2"/>
-        </w:numPr>
-        <w:jc w:val="left"/>
-        <w:rPr>
-          <w:rFonts w:ascii="Times New Roman" w:hAnsi="Times New Roman" w:cs="Times New Roman"/>
-          <w:sz w:val="22"/>
-        </w:rPr>
-      </w:pPr>
-      <w:r>
-        <w:rPr>
-          <w:rFonts w:ascii="Times New Roman" w:hAnsi="Times New Roman" w:cs="Times New Roman"/>
-          <w:sz w:val="22"/>
-        </w:rPr>
-        <w:t xml:space="preserve"> (1 - White Count / Total Population)</w:t>
-      </w:r>
-    </w:p>
-    <w:p>
-      <w:pPr>
-        <w:jc w:val="left"/>
-        <w:rPr>
-          <w:rFonts w:ascii="Times New Roman" w:hAnsi="Times New Roman" w:cs="Times New Roman"/>
-          <w:sz w:val="22"/>
-        </w:rPr>
-      </w:pPr>
-    </w:p>
-    <w:p>
-      <w:pPr>
-        <w:jc w:val="left"/>
-        <w:rPr>
-          <w:rFonts w:ascii="Times New Roman" w:hAnsi="Times New Roman" w:cs="Times New Roman"/>
-          <w:sz w:val="22"/>
-        </w:rPr>
-      </w:pPr>
-      <w:r>
-        <w:rPr>
-          <w:rFonts w:ascii="Times New Roman" w:hAnsi="Times New Roman" w:cs="Times New Roman"/>
-          <w:sz w:val="22"/>
-        </w:rPr>
-        <w:t>Justifications for these variables highlight socioeconomic issues and how heat-related issues disproportionately affect different communities as well as how different communities interact with public services like New York City's 311. Educated and higher-income individuals may know how to navigate what their cities offer, limited English speakers may have more barriers accessing 311 services, renters may face more infrastructural issues compared to owners,</w:t>
+        <w:t>Urban Environmental Data</w:t>
+      </w:r>
+    </w:p>
+    <w:p>
+      <w:pPr>
+        <w:jc w:val="left"/>
+        <w:rPr>
+          <w:rFonts w:ascii="Times New Roman" w:hAnsi="Times New Roman" w:cs="Times New Roman"/>
+          <w:sz w:val="22"/>
+        </w:rPr>
+      </w:pPr>
+      <w:r>
+        <w:rPr>
+          <w:rFonts w:ascii="Times New Roman" w:hAnsi="Times New Roman" w:cs="Times New Roman"/>
+          <w:sz w:val="22"/>
+        </w:rPr>
+        <w:t>Environmental urban data were derived from Landsat</w:t>
+      </w:r>
+      <w:r>
+        <w:rPr>
+          <w:rFonts w:ascii="Times New Roman" w:hAnsi="Times New Roman" w:cs="Times New Roman"/>
+          <w:sz w:val="22"/>
+        </w:rPr>
+        <w:t xml:space="preserve"> &amp; LULC</w:t>
+      </w:r>
+      <w:r>
+        <w:rPr>
+          <w:rFonts w:ascii="Times New Roman" w:hAnsi="Times New Roman" w:cs="Times New Roman"/>
+          <w:sz w:val="22"/>
+        </w:rPr>
+        <w:t xml:space="preserve"> raster calculations</w:t>
+      </w:r>
+      <w:r>
+        <w:rPr>
+          <w:rFonts w:ascii="Times New Roman" w:hAnsi="Times New Roman" w:cs="Times New Roman"/>
+          <w:sz w:val="22"/>
+        </w:rPr>
+        <w:t xml:space="preserve"> and OSM water data</w:t>
+      </w:r>
+      <w:r>
+        <w:rPr>
+          <w:rFonts w:ascii="Times New Roman" w:hAnsi="Times New Roman" w:cs="Times New Roman"/>
+          <w:sz w:val="22"/>
+        </w:rPr>
+        <w:t>, specifically scenes within the same study timeline, with the</w:t>
+      </w:r>
+      <w:r>
+        <w:rPr>
+          <w:rFonts w:ascii="Times New Roman" w:hAnsi="Times New Roman" w:cs="Times New Roman"/>
+          <w:sz w:val="22"/>
+        </w:rPr>
+        <w:t xml:space="preserve"> manipulation and</w:t>
+      </w:r>
+      <w:r>
+        <w:rPr>
+          <w:rFonts w:ascii="Times New Roman" w:hAnsi="Times New Roman" w:cs="Times New Roman"/>
+          <w:sz w:val="22"/>
+        </w:rPr>
+        <w:t xml:space="preserve"> computation done through ArcGIS Pro</w:t>
+      </w:r>
+      <w:r>
+        <w:rPr>
+          <w:rFonts w:ascii="Times New Roman" w:hAnsi="Times New Roman" w:cs="Times New Roman"/>
+          <w:sz w:val="22"/>
+        </w:rPr>
+        <w:t xml:space="preserve"> and Python</w:t>
+      </w:r>
+      <w:r>
+        <w:rPr>
+          <w:rFonts w:ascii="Times New Roman" w:hAnsi="Times New Roman" w:cs="Times New Roman"/>
+          <w:sz w:val="22"/>
+        </w:rPr>
+        <w:t>. However, land-cover land-use (LULC) data was a static raster from 2024.</w:t>
+      </w:r>
+      <w:r>
+        <w:rPr>
+          <w:rFonts w:ascii="Times New Roman" w:hAnsi="Times New Roman" w:cs="Times New Roman"/>
+          <w:sz w:val="22"/>
+        </w:rPr>
+        <w:t xml:space="preserve"> These data included percent tree canopy, percent impervious surface, average building height (AH), building density (BD), normalized difference vegetation index (NDVI), water coverage ratio (WCR).</w:t>
       </w:r>
     </w:p>
     <w:p>
@@ -1117,247 +1063,412 @@
           <w:bCs/>
           <w:sz w:val="22"/>
         </w:rPr>
-        <w:t>Urban Environmental Data</w:t>
-      </w:r>
-    </w:p>
-    <w:p>
-      <w:pPr>
-        <w:jc w:val="left"/>
-        <w:rPr>
-          <w:rFonts w:ascii="Times New Roman" w:hAnsi="Times New Roman" w:cs="Times New Roman"/>
-          <w:sz w:val="22"/>
-        </w:rPr>
-      </w:pPr>
-      <w:r>
-        <w:rPr>
-          <w:rFonts w:ascii="Times New Roman" w:hAnsi="Times New Roman" w:cs="Times New Roman"/>
-          <w:sz w:val="22"/>
-        </w:rPr>
-        <w:t>Environmental urban data were derived from Landsat</w:t>
-      </w:r>
-      <w:r>
-        <w:rPr>
-          <w:rFonts w:ascii="Times New Roman" w:hAnsi="Times New Roman" w:cs="Times New Roman"/>
-          <w:sz w:val="22"/>
-        </w:rPr>
-        <w:t xml:space="preserve"> &amp; LULC</w:t>
-      </w:r>
-      <w:r>
-        <w:rPr>
-          <w:rFonts w:ascii="Times New Roman" w:hAnsi="Times New Roman" w:cs="Times New Roman"/>
-          <w:sz w:val="22"/>
-        </w:rPr>
-        <w:t xml:space="preserve"> raster calculations</w:t>
-      </w:r>
-      <w:r>
-        <w:rPr>
-          <w:rFonts w:ascii="Times New Roman" w:hAnsi="Times New Roman" w:cs="Times New Roman"/>
-          <w:sz w:val="22"/>
-        </w:rPr>
-        <w:t xml:space="preserve"> and OSM water data</w:t>
-      </w:r>
-      <w:r>
-        <w:rPr>
-          <w:rFonts w:ascii="Times New Roman" w:hAnsi="Times New Roman" w:cs="Times New Roman"/>
-          <w:sz w:val="22"/>
-        </w:rPr>
-        <w:t>, specifically scenes within the same study timeline, with the</w:t>
-      </w:r>
-      <w:r>
-        <w:rPr>
-          <w:rFonts w:ascii="Times New Roman" w:hAnsi="Times New Roman" w:cs="Times New Roman"/>
-          <w:sz w:val="22"/>
-        </w:rPr>
-        <w:t xml:space="preserve"> manipulation and</w:t>
-      </w:r>
-      <w:r>
-        <w:rPr>
-          <w:rFonts w:ascii="Times New Roman" w:hAnsi="Times New Roman" w:cs="Times New Roman"/>
-          <w:sz w:val="22"/>
-        </w:rPr>
-        <w:t xml:space="preserve"> computation done through ArcGIS Pro</w:t>
-      </w:r>
-      <w:r>
-        <w:rPr>
-          <w:rFonts w:ascii="Times New Roman" w:hAnsi="Times New Roman" w:cs="Times New Roman"/>
-          <w:sz w:val="22"/>
-        </w:rPr>
-        <w:t xml:space="preserve"> and Python</w:t>
-      </w:r>
-      <w:r>
-        <w:rPr>
-          <w:rFonts w:ascii="Times New Roman" w:hAnsi="Times New Roman" w:cs="Times New Roman"/>
-          <w:sz w:val="22"/>
-        </w:rPr>
-        <w:t>. However, land-cover land-use (LULC) data was a static raster from 2024.</w:t>
-      </w:r>
-    </w:p>
-    <w:p>
-      <w:pPr>
-        <w:pStyle w:val="ListParagraph"/>
-        <w:numPr>
-          <w:ilvl w:val="0"/>
-          <w:numId w:val="3"/>
-        </w:numPr>
-        <w:jc w:val="left"/>
-        <w:rPr>
-          <w:rFonts w:ascii="Times New Roman" w:hAnsi="Times New Roman" w:cs="Times New Roman"/>
-          <w:sz w:val="22"/>
-        </w:rPr>
-      </w:pPr>
-      <w:r>
-        <w:rPr>
-          <w:rFonts w:ascii="Times New Roman" w:hAnsi="Times New Roman" w:cs="Times New Roman"/>
-          <w:sz w:val="22"/>
-        </w:rPr>
-        <w:t>LULC Raster</w:t>
-      </w:r>
-    </w:p>
-    <w:p>
-      <w:pPr>
-        <w:pStyle w:val="ListParagraph"/>
-        <w:numPr>
-          <w:ilvl w:val="1"/>
-          <w:numId w:val="3"/>
-        </w:numPr>
-        <w:jc w:val="left"/>
-        <w:rPr>
-          <w:rFonts w:ascii="Times New Roman" w:hAnsi="Times New Roman" w:cs="Times New Roman"/>
-          <w:sz w:val="22"/>
-        </w:rPr>
-      </w:pPr>
-      <w:r>
-        <w:rPr>
-          <w:rFonts w:ascii="Times New Roman" w:hAnsi="Times New Roman" w:cs="Times New Roman"/>
-          <w:sz w:val="22"/>
-        </w:rPr>
-        <w:t>Percent Tree Canopy</w:t>
-      </w:r>
-    </w:p>
-    <w:p>
-      <w:pPr>
-        <w:pStyle w:val="ListParagraph"/>
-        <w:numPr>
-          <w:ilvl w:val="1"/>
-          <w:numId w:val="3"/>
-        </w:numPr>
-        <w:jc w:val="left"/>
-        <w:rPr>
-          <w:rFonts w:ascii="Times New Roman" w:hAnsi="Times New Roman" w:cs="Times New Roman"/>
-          <w:sz w:val="22"/>
-        </w:rPr>
-      </w:pPr>
-      <w:r>
-        <w:rPr>
-          <w:rFonts w:ascii="Times New Roman" w:hAnsi="Times New Roman" w:cs="Times New Roman"/>
-          <w:sz w:val="22"/>
-        </w:rPr>
-        <w:t>Percent Impervious Surface</w:t>
-      </w:r>
-    </w:p>
-    <w:p>
-      <w:pPr>
-        <w:pStyle w:val="ListParagraph"/>
-        <w:numPr>
-          <w:ilvl w:val="0"/>
-          <w:numId w:val="3"/>
-        </w:numPr>
-        <w:jc w:val="left"/>
-        <w:rPr>
-          <w:rFonts w:ascii="Times New Roman" w:hAnsi="Times New Roman" w:cs="Times New Roman"/>
-          <w:sz w:val="22"/>
-        </w:rPr>
-      </w:pPr>
-      <w:r>
-        <w:rPr>
-          <w:rFonts w:ascii="Times New Roman" w:hAnsi="Times New Roman" w:cs="Times New Roman"/>
-          <w:sz w:val="22"/>
-        </w:rPr>
-        <w:t>Surface Temperature / Reflectance Raster</w:t>
-      </w:r>
-    </w:p>
-    <w:p>
-      <w:pPr>
-        <w:pStyle w:val="ListParagraph"/>
-        <w:numPr>
-          <w:ilvl w:val="1"/>
-          <w:numId w:val="3"/>
-        </w:numPr>
-        <w:jc w:val="left"/>
-        <w:rPr>
-          <w:rFonts w:ascii="Times New Roman" w:hAnsi="Times New Roman" w:cs="Times New Roman"/>
-          <w:sz w:val="22"/>
-        </w:rPr>
-      </w:pPr>
-      <w:r>
-        <w:rPr>
-          <w:rFonts w:ascii="Times New Roman" w:hAnsi="Times New Roman" w:cs="Times New Roman"/>
-          <w:sz w:val="22"/>
-        </w:rPr>
-        <w:t>Average Height of Buildings (AH)</w:t>
-      </w:r>
-    </w:p>
-    <w:p>
-      <w:pPr>
-        <w:pStyle w:val="ListParagraph"/>
-        <w:numPr>
-          <w:ilvl w:val="1"/>
-          <w:numId w:val="3"/>
-        </w:numPr>
-        <w:jc w:val="left"/>
-        <w:rPr>
-          <w:rFonts w:ascii="Times New Roman" w:hAnsi="Times New Roman" w:cs="Times New Roman"/>
-          <w:sz w:val="22"/>
-        </w:rPr>
-      </w:pPr>
-      <w:r>
-        <w:rPr>
-          <w:rFonts w:ascii="Times New Roman" w:hAnsi="Times New Roman" w:cs="Times New Roman"/>
-          <w:sz w:val="22"/>
-        </w:rPr>
-        <w:t>Building Density (BD)</w:t>
-      </w:r>
-    </w:p>
-    <w:p>
-      <w:pPr>
-        <w:pStyle w:val="ListParagraph"/>
-        <w:numPr>
-          <w:ilvl w:val="1"/>
-          <w:numId w:val="3"/>
-        </w:numPr>
-        <w:jc w:val="left"/>
-        <w:rPr>
-          <w:rFonts w:ascii="Times New Roman" w:hAnsi="Times New Roman" w:cs="Times New Roman"/>
-          <w:sz w:val="22"/>
-        </w:rPr>
-      </w:pPr>
-      <w:r>
-        <w:rPr>
-          <w:rFonts w:ascii="Times New Roman" w:hAnsi="Times New Roman" w:cs="Times New Roman"/>
-          <w:sz w:val="22"/>
-        </w:rPr>
-        <w:t>Normalized Difference Vegetation Index (NDVI)</w:t>
-      </w:r>
-    </w:p>
-    <w:p>
-      <w:pPr>
-        <w:pStyle w:val="ListParagraph"/>
-        <w:numPr>
-          <w:ilvl w:val="1"/>
-          <w:numId w:val="3"/>
-        </w:numPr>
-        <w:jc w:val="left"/>
-        <w:rPr>
-          <w:rFonts w:ascii="Times New Roman" w:hAnsi="Times New Roman" w:cs="Times New Roman"/>
-          <w:sz w:val="22"/>
-        </w:rPr>
-      </w:pPr>
-      <w:r>
-        <w:rPr>
-          <w:rFonts w:ascii="Times New Roman" w:hAnsi="Times New Roman" w:cs="Times New Roman"/>
-          <w:sz w:val="22"/>
-        </w:rPr>
-        <w:t>Water Coverage Ratio (WCR)</w:t>
+        <w:t>Urban Built and Spatial Data</w:t>
+      </w:r>
+    </w:p>
+    <w:p>
+      <w:pPr>
+        <w:jc w:val="left"/>
+        <w:rPr>
+          <w:rFonts w:ascii="Times New Roman" w:hAnsi="Times New Roman" w:cs="Times New Roman"/>
+          <w:sz w:val="22"/>
+        </w:rPr>
+      </w:pPr>
+      <w:r>
+        <w:rPr>
+          <w:rFonts w:ascii="Times New Roman" w:hAnsi="Times New Roman" w:cs="Times New Roman"/>
+          <w:sz w:val="22"/>
+        </w:rPr>
+        <w:t xml:space="preserve">Building data came from NYC open data of building footprint </w:t>
+      </w:r>
+      <w:proofErr w:type="spellStart"/>
+      <w:r>
+        <w:rPr>
+          <w:rFonts w:ascii="Times New Roman" w:hAnsi="Times New Roman" w:cs="Times New Roman"/>
+          <w:sz w:val="22"/>
+        </w:rPr>
+        <w:t>shp</w:t>
+      </w:r>
+      <w:proofErr w:type="spellEnd"/>
+      <w:r>
+        <w:rPr>
+          <w:rFonts w:ascii="Times New Roman" w:hAnsi="Times New Roman" w:cs="Times New Roman"/>
+          <w:sz w:val="22"/>
+        </w:rPr>
+        <w:t xml:space="preserve"> file with height field. Spatial</w:t>
+      </w:r>
+      <w:r>
+        <w:rPr>
+          <w:rFonts w:ascii="Times New Roman" w:hAnsi="Times New Roman" w:cs="Times New Roman"/>
+          <w:sz w:val="22"/>
+        </w:rPr>
+        <w:t xml:space="preserve"> data included </w:t>
+      </w:r>
+      <w:r>
+        <w:rPr>
+          <w:rFonts w:ascii="Times New Roman" w:hAnsi="Times New Roman" w:cs="Times New Roman"/>
+          <w:sz w:val="22"/>
+        </w:rPr>
+        <w:lastRenderedPageBreak/>
+        <w:t xml:space="preserve">deriving spatial features from Python's </w:t>
+      </w:r>
+      <w:proofErr w:type="spellStart"/>
+      <w:r>
+        <w:rPr>
+          <w:rFonts w:ascii="Times New Roman" w:hAnsi="Times New Roman" w:cs="Times New Roman"/>
+          <w:sz w:val="22"/>
+        </w:rPr>
+        <w:t>osmnx</w:t>
+      </w:r>
+      <w:proofErr w:type="spellEnd"/>
+      <w:r>
+        <w:rPr>
+          <w:rFonts w:ascii="Times New Roman" w:hAnsi="Times New Roman" w:cs="Times New Roman"/>
+          <w:sz w:val="22"/>
+        </w:rPr>
+        <w:t xml:space="preserve"> module to calculate points-of-interest (POI) density utilizing a 500-meter buffer and mean Euclidean distance to the nearest subway of census tract centroids.</w:t>
+      </w:r>
+    </w:p>
+    <w:p>
+      <w:pPr>
+        <w:jc w:val="left"/>
+        <w:rPr>
+          <w:rFonts w:ascii="Times New Roman" w:hAnsi="Times New Roman" w:cs="Times New Roman"/>
+          <w:sz w:val="22"/>
+        </w:rPr>
+      </w:pPr>
+    </w:p>
+    <w:p>
+      <w:pPr>
+        <w:jc w:val="left"/>
+        <w:rPr>
+          <w:rFonts w:ascii="Times New Roman" w:hAnsi="Times New Roman" w:cs="Times New Roman"/>
+          <w:sz w:val="22"/>
+        </w:rPr>
+      </w:pPr>
+      <w:r>
+        <w:rPr>
+          <w:rFonts w:ascii="Times New Roman" w:hAnsi="Times New Roman" w:cs="Times New Roman"/>
+          <w:sz w:val="22"/>
+        </w:rPr>
+        <w:t xml:space="preserve">POIs were determined as everyday main amenities, shops, leisure, and public transport categories in </w:t>
+      </w:r>
+      <w:proofErr w:type="spellStart"/>
+      <w:r>
+        <w:rPr>
+          <w:rFonts w:ascii="Times New Roman" w:hAnsi="Times New Roman" w:cs="Times New Roman"/>
+          <w:sz w:val="22"/>
+        </w:rPr>
+        <w:t>OpenStreet</w:t>
+      </w:r>
+      <w:proofErr w:type="spellEnd"/>
+      <w:r>
+        <w:rPr>
+          <w:rFonts w:ascii="Times New Roman" w:hAnsi="Times New Roman" w:cs="Times New Roman"/>
+          <w:sz w:val="22"/>
+        </w:rPr>
+        <w:t xml:space="preserve"> Maps (OSM) yielding 21,309 points, and are as follows:</w:t>
+      </w:r>
+      <w:r>
+        <w:rPr>
+          <w:rFonts w:ascii="Times New Roman" w:hAnsi="Times New Roman" w:cs="Times New Roman"/>
+          <w:sz w:val="22"/>
+        </w:rPr>
+        <w:t xml:space="preserve"> </w:t>
+      </w:r>
+      <w:r>
+        <w:rPr>
+          <w:rFonts w:ascii="Times New Roman" w:hAnsi="Times New Roman" w:cs="Times New Roman"/>
+          <w:sz w:val="22"/>
+        </w:rPr>
+        <w:t>library</w:t>
+      </w:r>
+      <w:r>
+        <w:rPr>
+          <w:rFonts w:ascii="Times New Roman" w:hAnsi="Times New Roman" w:cs="Times New Roman"/>
+          <w:sz w:val="22"/>
+        </w:rPr>
+        <w:t>,</w:t>
+      </w:r>
+      <w:r>
+        <w:rPr>
+          <w:rFonts w:ascii="Times New Roman" w:hAnsi="Times New Roman" w:cs="Times New Roman"/>
+          <w:sz w:val="22"/>
+        </w:rPr>
+        <w:t xml:space="preserve"> </w:t>
+      </w:r>
+      <w:proofErr w:type="spellStart"/>
+      <w:r>
+        <w:rPr>
+          <w:rFonts w:ascii="Times New Roman" w:hAnsi="Times New Roman" w:cs="Times New Roman"/>
+          <w:sz w:val="22"/>
+        </w:rPr>
+        <w:t>community_centre</w:t>
+      </w:r>
+      <w:proofErr w:type="spellEnd"/>
+      <w:r>
+        <w:rPr>
+          <w:rFonts w:ascii="Times New Roman" w:hAnsi="Times New Roman" w:cs="Times New Roman"/>
+          <w:sz w:val="22"/>
+        </w:rPr>
+        <w:t>,</w:t>
+      </w:r>
+      <w:r>
+        <w:rPr>
+          <w:rFonts w:ascii="Times New Roman" w:hAnsi="Times New Roman" w:cs="Times New Roman"/>
+          <w:sz w:val="22"/>
+        </w:rPr>
+        <w:t xml:space="preserve"> </w:t>
+      </w:r>
+      <w:proofErr w:type="spellStart"/>
+      <w:r>
+        <w:rPr>
+          <w:rFonts w:ascii="Times New Roman" w:hAnsi="Times New Roman" w:cs="Times New Roman"/>
+          <w:sz w:val="22"/>
+        </w:rPr>
+        <w:t>social_facility</w:t>
+      </w:r>
+      <w:proofErr w:type="spellEnd"/>
+      <w:r>
+        <w:rPr>
+          <w:rFonts w:ascii="Times New Roman" w:hAnsi="Times New Roman" w:cs="Times New Roman"/>
+          <w:sz w:val="22"/>
+        </w:rPr>
+        <w:t>,</w:t>
+      </w:r>
+      <w:r>
+        <w:rPr>
+          <w:rFonts w:ascii="Times New Roman" w:hAnsi="Times New Roman" w:cs="Times New Roman"/>
+          <w:sz w:val="22"/>
+        </w:rPr>
+        <w:t xml:space="preserve"> </w:t>
+      </w:r>
+      <w:proofErr w:type="spellStart"/>
+      <w:r>
+        <w:rPr>
+          <w:rFonts w:ascii="Times New Roman" w:hAnsi="Times New Roman" w:cs="Times New Roman"/>
+          <w:sz w:val="22"/>
+        </w:rPr>
+        <w:t>bus_station</w:t>
+      </w:r>
+      <w:proofErr w:type="spellEnd"/>
+      <w:r>
+        <w:rPr>
+          <w:rFonts w:ascii="Times New Roman" w:hAnsi="Times New Roman" w:cs="Times New Roman"/>
+          <w:sz w:val="22"/>
+        </w:rPr>
+        <w:t xml:space="preserve">, </w:t>
+      </w:r>
+      <w:r>
+        <w:rPr>
+          <w:rFonts w:ascii="Times New Roman" w:hAnsi="Times New Roman" w:cs="Times New Roman"/>
+          <w:sz w:val="22"/>
+        </w:rPr>
+        <w:t>bar</w:t>
+      </w:r>
+      <w:r>
+        <w:rPr>
+          <w:rFonts w:ascii="Times New Roman" w:hAnsi="Times New Roman" w:cs="Times New Roman"/>
+          <w:sz w:val="22"/>
+        </w:rPr>
+        <w:t xml:space="preserve">, </w:t>
+      </w:r>
+      <w:r>
+        <w:rPr>
+          <w:rFonts w:ascii="Times New Roman" w:hAnsi="Times New Roman" w:cs="Times New Roman"/>
+          <w:sz w:val="22"/>
+        </w:rPr>
+        <w:t>restaurant</w:t>
+      </w:r>
+      <w:r>
+        <w:rPr>
+          <w:rFonts w:ascii="Times New Roman" w:hAnsi="Times New Roman" w:cs="Times New Roman"/>
+          <w:sz w:val="22"/>
+        </w:rPr>
+        <w:t xml:space="preserve">, </w:t>
+      </w:r>
+      <w:proofErr w:type="spellStart"/>
+      <w:r>
+        <w:rPr>
+          <w:rFonts w:ascii="Times New Roman" w:hAnsi="Times New Roman" w:cs="Times New Roman"/>
+          <w:sz w:val="22"/>
+        </w:rPr>
+        <w:t>fast_food</w:t>
+      </w:r>
+      <w:proofErr w:type="spellEnd"/>
+      <w:r>
+        <w:rPr>
+          <w:rFonts w:ascii="Times New Roman" w:hAnsi="Times New Roman" w:cs="Times New Roman"/>
+          <w:sz w:val="22"/>
+        </w:rPr>
+        <w:t xml:space="preserve">, </w:t>
+      </w:r>
+      <w:r>
+        <w:rPr>
+          <w:rFonts w:ascii="Times New Roman" w:hAnsi="Times New Roman" w:cs="Times New Roman"/>
+          <w:sz w:val="22"/>
+        </w:rPr>
+        <w:t>toilets</w:t>
+      </w:r>
+      <w:r>
+        <w:rPr>
+          <w:rFonts w:ascii="Times New Roman" w:hAnsi="Times New Roman" w:cs="Times New Roman"/>
+          <w:sz w:val="22"/>
+        </w:rPr>
+        <w:t xml:space="preserve">, </w:t>
+      </w:r>
+      <w:r>
+        <w:rPr>
+          <w:rFonts w:ascii="Times New Roman" w:hAnsi="Times New Roman" w:cs="Times New Roman"/>
+          <w:sz w:val="22"/>
+        </w:rPr>
+        <w:t>hospital</w:t>
+      </w:r>
+      <w:r>
+        <w:rPr>
+          <w:rFonts w:ascii="Times New Roman" w:hAnsi="Times New Roman" w:cs="Times New Roman"/>
+          <w:sz w:val="22"/>
+        </w:rPr>
+        <w:t xml:space="preserve">, </w:t>
+      </w:r>
+      <w:proofErr w:type="gramStart"/>
+      <w:r>
+        <w:rPr>
+          <w:rFonts w:ascii="Times New Roman" w:hAnsi="Times New Roman" w:cs="Times New Roman"/>
+          <w:sz w:val="22"/>
+        </w:rPr>
+        <w:t>clinic</w:t>
+      </w:r>
+      <w:proofErr w:type="gramEnd"/>
+      <w:r>
+        <w:rPr>
+          <w:rFonts w:ascii="Times New Roman" w:hAnsi="Times New Roman" w:cs="Times New Roman"/>
+          <w:sz w:val="22"/>
+        </w:rPr>
+        <w:t xml:space="preserve">, </w:t>
+      </w:r>
+      <w:r>
+        <w:rPr>
+          <w:rFonts w:ascii="Times New Roman" w:hAnsi="Times New Roman" w:cs="Times New Roman"/>
+          <w:sz w:val="22"/>
+        </w:rPr>
+        <w:t>pharmacy</w:t>
+      </w:r>
+      <w:r>
+        <w:rPr>
+          <w:rFonts w:ascii="Times New Roman" w:hAnsi="Times New Roman" w:cs="Times New Roman"/>
+          <w:sz w:val="22"/>
+        </w:rPr>
+        <w:t xml:space="preserve">, </w:t>
+      </w:r>
+      <w:r>
+        <w:rPr>
+          <w:rFonts w:ascii="Times New Roman" w:hAnsi="Times New Roman" w:cs="Times New Roman"/>
+          <w:sz w:val="22"/>
+        </w:rPr>
+        <w:t>convenience</w:t>
+      </w:r>
+      <w:r>
+        <w:rPr>
+          <w:rFonts w:ascii="Times New Roman" w:hAnsi="Times New Roman" w:cs="Times New Roman"/>
+          <w:sz w:val="22"/>
+        </w:rPr>
+        <w:t xml:space="preserve">, </w:t>
+      </w:r>
+      <w:r>
+        <w:rPr>
+          <w:rFonts w:ascii="Times New Roman" w:hAnsi="Times New Roman" w:cs="Times New Roman"/>
+          <w:sz w:val="22"/>
+        </w:rPr>
+        <w:t>supermarket</w:t>
+      </w:r>
+      <w:r>
+        <w:rPr>
+          <w:rFonts w:ascii="Times New Roman" w:hAnsi="Times New Roman" w:cs="Times New Roman"/>
+          <w:sz w:val="22"/>
+        </w:rPr>
+        <w:t xml:space="preserve">, </w:t>
+      </w:r>
+      <w:r>
+        <w:rPr>
+          <w:rFonts w:ascii="Times New Roman" w:hAnsi="Times New Roman" w:cs="Times New Roman"/>
+          <w:sz w:val="22"/>
+        </w:rPr>
+        <w:t>alcohol</w:t>
+      </w:r>
+      <w:r>
+        <w:rPr>
+          <w:rFonts w:ascii="Times New Roman" w:hAnsi="Times New Roman" w:cs="Times New Roman"/>
+          <w:sz w:val="22"/>
+        </w:rPr>
+        <w:t xml:space="preserve">, </w:t>
+      </w:r>
+      <w:r>
+        <w:rPr>
+          <w:rFonts w:ascii="Times New Roman" w:hAnsi="Times New Roman" w:cs="Times New Roman"/>
+          <w:sz w:val="22"/>
+        </w:rPr>
+        <w:t>deli</w:t>
+      </w:r>
+      <w:r>
+        <w:rPr>
+          <w:rFonts w:ascii="Times New Roman" w:hAnsi="Times New Roman" w:cs="Times New Roman"/>
+          <w:sz w:val="22"/>
+        </w:rPr>
+        <w:t>, park, station.</w:t>
+      </w:r>
+    </w:p>
+    <w:p>
+      <w:pPr>
+        <w:jc w:val="left"/>
+        <w:rPr>
+          <w:rFonts w:ascii="Times New Roman" w:hAnsi="Times New Roman" w:cs="Times New Roman"/>
+          <w:sz w:val="22"/>
+        </w:rPr>
+      </w:pPr>
+    </w:p>
+    <w:p>
+      <w:pPr>
+        <w:jc w:val="left"/>
+        <w:rPr>
+          <w:rFonts w:ascii="Times New Roman" w:hAnsi="Times New Roman" w:cs="Times New Roman"/>
+          <w:sz w:val="22"/>
+        </w:rPr>
+      </w:pPr>
+      <w:r>
+        <w:rPr>
+          <w:rFonts w:ascii="Times New Roman" w:hAnsi="Times New Roman" w:cs="Times New Roman"/>
+          <w:sz w:val="22"/>
+        </w:rPr>
+        <w:t xml:space="preserve">Justification for these variables </w:t>
+      </w:r>
+      <w:r>
+        <w:rPr>
+          <w:rFonts w:ascii="Times New Roman" w:hAnsi="Times New Roman" w:cs="Times New Roman"/>
+          <w:sz w:val="22"/>
+        </w:rPr>
+        <w:t>is</w:t>
+      </w:r>
+      <w:r>
+        <w:rPr>
+          <w:rFonts w:ascii="Times New Roman" w:hAnsi="Times New Roman" w:cs="Times New Roman"/>
+          <w:sz w:val="22"/>
+        </w:rPr>
+        <w:t xml:space="preserve"> that quantifiable metrics of greenery such as tree canopy and NDVI, as well as water coverage</w:t>
+      </w:r>
+      <w:r>
+        <w:rPr>
+          <w:rFonts w:ascii="Times New Roman" w:hAnsi="Times New Roman" w:cs="Times New Roman"/>
+          <w:sz w:val="22"/>
+        </w:rPr>
+        <w:t xml:space="preserve"> (WCR)</w:t>
+      </w:r>
+      <w:r>
+        <w:rPr>
+          <w:rFonts w:ascii="Times New Roman" w:hAnsi="Times New Roman" w:cs="Times New Roman"/>
+          <w:sz w:val="22"/>
+        </w:rPr>
+        <w:t>, could help explore the relationship between their roles in heat mitigation and alleviating air pollution within cities, and how they could potentially affect QoL requests as a byproduct. In addition, the impervious surface can suggest high heat absorption throughout the city at high percentages, and this is the same case with the building heights and densities. While many of these environmental and urban forms may be multicollinear, the goal is striving for interpretation rather than maximizing prediction, and this helps to explore the different properties of a city.</w:t>
       </w:r>
     </w:p>
     <w:p>
@@ -1386,90 +1497,62 @@
           <w:bCs/>
           <w:sz w:val="22"/>
         </w:rPr>
-        <w:t>Urban Built and Spatial Data</w:t>
-      </w:r>
-    </w:p>
-    <w:p>
-      <w:pPr>
-        <w:jc w:val="left"/>
-        <w:rPr>
-          <w:rFonts w:ascii="Times New Roman" w:hAnsi="Times New Roman" w:cs="Times New Roman"/>
-          <w:sz w:val="22"/>
-        </w:rPr>
-      </w:pPr>
-      <w:r>
-        <w:rPr>
-          <w:rFonts w:ascii="Times New Roman" w:hAnsi="Times New Roman" w:cs="Times New Roman"/>
-          <w:sz w:val="22"/>
-        </w:rPr>
-        <w:t>Building data came from NYC open data of building footprint shp file with height field. Spatial</w:t>
-      </w:r>
-      <w:r>
-        <w:rPr>
-          <w:rFonts w:ascii="Times New Roman" w:hAnsi="Times New Roman" w:cs="Times New Roman"/>
-          <w:sz w:val="22"/>
-        </w:rPr>
-        <w:t xml:space="preserve"> data included deriving spatial features from Python's osmnx module to calculate points-of-interest (POI) density utilizing a 500-meter buffer and mean Euclidean distance to the nearest subway of census tract centroids.</w:t>
-      </w:r>
-    </w:p>
-    <w:p>
-      <w:pPr>
-        <w:jc w:val="left"/>
-        <w:rPr>
-          <w:rFonts w:ascii="Times New Roman" w:hAnsi="Times New Roman" w:cs="Times New Roman"/>
-          <w:sz w:val="22"/>
-        </w:rPr>
-      </w:pPr>
-    </w:p>
-    <w:p>
-      <w:pPr>
-        <w:jc w:val="left"/>
-        <w:rPr>
-          <w:rFonts w:ascii="Times New Roman" w:hAnsi="Times New Roman" w:cs="Times New Roman"/>
-          <w:sz w:val="22"/>
-        </w:rPr>
-      </w:pPr>
-      <w:r>
-        <w:rPr>
-          <w:rFonts w:ascii="Times New Roman" w:hAnsi="Times New Roman" w:cs="Times New Roman"/>
-          <w:sz w:val="22"/>
-        </w:rPr>
-        <w:t>POIs were determined as everyday main amenities, shops, leisure, and public transport categories in OpenStreet Maps (OSM) yielding 21,309 points, and are as follows:</w:t>
-      </w:r>
-    </w:p>
-    <w:p>
-      <w:pPr>
-        <w:pStyle w:val="ListParagraph"/>
-        <w:numPr>
-          <w:ilvl w:val="0"/>
-          <w:numId w:val="1"/>
-        </w:numPr>
-        <w:jc w:val="left"/>
-        <w:rPr>
-          <w:rFonts w:ascii="Times New Roman" w:hAnsi="Times New Roman" w:cs="Times New Roman"/>
-          <w:sz w:val="22"/>
-        </w:rPr>
-      </w:pPr>
-      <w:r>
-        <w:rPr>
-          <w:rFonts w:ascii="Times New Roman" w:hAnsi="Times New Roman" w:cs="Times New Roman"/>
-          <w:sz w:val="22"/>
-        </w:rPr>
-        <w:t>Amenity</w:t>
-      </w:r>
-      <w:r>
-        <w:rPr>
-          <w:rFonts w:ascii="Times New Roman" w:hAnsi="Times New Roman" w:cs="Times New Roman"/>
-          <w:sz w:val="22"/>
-        </w:rPr>
-        <w:t xml:space="preserve">: </w:t>
-      </w:r>
-      <w:r>
-        <w:rPr>
-          <w:rFonts w:ascii="Times New Roman" w:hAnsi="Times New Roman" w:cs="Times New Roman"/>
-          <w:sz w:val="22"/>
-        </w:rPr>
-        <w:t>library</w:t>
+        <w:t>2.3. OLS Regression Model</w:t>
+      </w:r>
+    </w:p>
+    <w:p>
+      <w:pPr>
+        <w:jc w:val="left"/>
+        <w:rPr>
+          <w:rFonts w:ascii="Times New Roman" w:hAnsi="Times New Roman" w:cs="Times New Roman"/>
+          <w:sz w:val="22"/>
+        </w:rPr>
+      </w:pPr>
+      <w:r>
+        <w:rPr>
+          <w:rFonts w:ascii="Times New Roman" w:hAnsi="Times New Roman" w:cs="Times New Roman"/>
+          <w:sz w:val="22"/>
+        </w:rPr>
+        <w:t xml:space="preserve">OLS regression was used as the foundational statistical model in this study because it provides an </w:t>
+      </w:r>
+      <w:r>
+        <w:rPr>
+          <w:rFonts w:ascii="Times New Roman" w:hAnsi="Times New Roman" w:cs="Times New Roman"/>
+          <w:sz w:val="22"/>
+        </w:rPr>
+        <w:t>interpretable</w:t>
+      </w:r>
+      <w:r>
+        <w:rPr>
+          <w:rFonts w:ascii="Times New Roman" w:hAnsi="Times New Roman" w:cs="Times New Roman"/>
+          <w:sz w:val="22"/>
+        </w:rPr>
+        <w:t>, baseline framework for understanding the linear associations between environmental, socioeconomic, urban morphology, and spatial accessibility characteristics and the dependent variable of heat-related QoL 311 complaints per capita.</w:t>
+      </w:r>
+    </w:p>
+    <w:p>
+      <w:pPr>
+        <w:jc w:val="left"/>
+        <w:rPr>
+          <w:rFonts w:ascii="Times New Roman" w:hAnsi="Times New Roman" w:cs="Times New Roman"/>
+          <w:sz w:val="22"/>
+        </w:rPr>
+      </w:pPr>
+    </w:p>
+    <w:p>
+      <w:pPr>
+        <w:jc w:val="left"/>
+        <w:rPr>
+          <w:rFonts w:ascii="Times New Roman" w:hAnsi="Times New Roman" w:cs="Times New Roman"/>
+          <w:sz w:val="22"/>
+        </w:rPr>
+      </w:pPr>
+      <w:r>
+        <w:rPr>
+          <w:rFonts w:ascii="Times New Roman" w:hAnsi="Times New Roman" w:cs="Times New Roman"/>
+          <w:sz w:val="22"/>
+        </w:rPr>
+        <w:t>Separate cross-sectional OLS models were estimated for extreme heat weeks defined as those with at least two extreme heat days, and normal heat weeks defined as those with less than two extreme heat days, with each of the 2</w:t>
       </w:r>
       <w:r>
         <w:rPr>
@@ -1483,35 +1566,81 @@
           <w:rFonts w:ascii="Times New Roman" w:hAnsi="Times New Roman" w:cs="Times New Roman"/>
           <w:sz w:val="22"/>
         </w:rPr>
-        <w:t xml:space="preserve"> community_centre</w:t>
-      </w:r>
-      <w:r>
-        <w:rPr>
-          <w:rFonts w:ascii="Times New Roman" w:hAnsi="Times New Roman" w:cs="Times New Roman"/>
-          <w:sz w:val="22"/>
-        </w:rPr>
-        <w:t>,</w:t>
-      </w:r>
-      <w:r>
-        <w:rPr>
-          <w:rFonts w:ascii="Times New Roman" w:hAnsi="Times New Roman" w:cs="Times New Roman"/>
-          <w:sz w:val="22"/>
-        </w:rPr>
-        <w:t xml:space="preserve"> social_facility</w:t>
-      </w:r>
-      <w:r>
-        <w:rPr>
-          <w:rFonts w:ascii="Times New Roman" w:hAnsi="Times New Roman" w:cs="Times New Roman"/>
-          <w:sz w:val="22"/>
-        </w:rPr>
-        <w:t>,</w:t>
-      </w:r>
-      <w:r>
-        <w:rPr>
-          <w:rFonts w:ascii="Times New Roman" w:hAnsi="Times New Roman" w:cs="Times New Roman"/>
-          <w:sz w:val="22"/>
-        </w:rPr>
-        <w:t xml:space="preserve"> bus_station</w:t>
+        <w:t>225 observations representing a census tract by week.</w:t>
+      </w:r>
+    </w:p>
+    <w:p>
+      <w:pPr>
+        <w:jc w:val="left"/>
+        <w:rPr>
+          <w:rFonts w:ascii="Times New Roman" w:hAnsi="Times New Roman" w:cs="Times New Roman"/>
+          <w:sz w:val="22"/>
+        </w:rPr>
+      </w:pPr>
+    </w:p>
+    <w:p>
+      <w:pPr>
+        <w:jc w:val="left"/>
+        <w:rPr>
+          <w:rFonts w:ascii="Times New Roman" w:hAnsi="Times New Roman" w:cs="Times New Roman"/>
+          <w:sz w:val="22"/>
+        </w:rPr>
+      </w:pPr>
+      <w:r>
+        <w:rPr>
+          <w:rFonts w:ascii="Times New Roman" w:hAnsi="Times New Roman" w:cs="Times New Roman"/>
+          <w:sz w:val="22"/>
+        </w:rPr>
+        <w:t>Features</w:t>
+      </w:r>
+      <w:r>
+        <w:rPr>
+          <w:rFonts w:ascii="Times New Roman" w:hAnsi="Times New Roman" w:cs="Times New Roman"/>
+          <w:sz w:val="22"/>
+        </w:rPr>
+        <w:t xml:space="preserve"> were structured into three conceptual categories, which were added incrementally to assess the added explanatory value of each predictor block: </w:t>
+      </w:r>
+      <w:r>
+        <w:rPr>
+          <w:rFonts w:ascii="Times New Roman" w:hAnsi="Times New Roman" w:cs="Times New Roman"/>
+          <w:sz w:val="22"/>
+        </w:rPr>
+        <w:t>Urban Environmental Features</w:t>
+      </w:r>
+      <w:r>
+        <w:rPr>
+          <w:rFonts w:ascii="Times New Roman" w:hAnsi="Times New Roman" w:cs="Times New Roman"/>
+          <w:sz w:val="22"/>
+        </w:rPr>
+        <w:t xml:space="preserve"> (</w:t>
+      </w:r>
+      <w:r>
+        <w:rPr>
+          <w:rFonts w:ascii="Times New Roman" w:hAnsi="Times New Roman" w:cs="Times New Roman"/>
+          <w:sz w:val="22"/>
+        </w:rPr>
+        <w:t>NDVI, percent tree canopy, percent impervious surface, and</w:t>
+      </w:r>
+      <w:r>
+        <w:rPr>
+          <w:rFonts w:ascii="Times New Roman" w:hAnsi="Times New Roman" w:cs="Times New Roman"/>
+          <w:sz w:val="22"/>
+        </w:rPr>
+        <w:t xml:space="preserve"> </w:t>
+      </w:r>
+      <w:r>
+        <w:rPr>
+          <w:rFonts w:ascii="Times New Roman" w:hAnsi="Times New Roman" w:cs="Times New Roman"/>
+          <w:sz w:val="22"/>
+        </w:rPr>
+        <w:t>WCR</w:t>
+      </w:r>
+      <w:r>
+        <w:rPr>
+          <w:rFonts w:ascii="Times New Roman" w:hAnsi="Times New Roman" w:cs="Times New Roman"/>
+          <w:sz w:val="22"/>
+        </w:rPr>
+        <w:t>)</w:t>
       </w:r>
       <w:r>
         <w:rPr>
@@ -1525,298 +1654,109 @@
           <w:rFonts w:ascii="Times New Roman" w:hAnsi="Times New Roman" w:cs="Times New Roman"/>
           <w:sz w:val="22"/>
         </w:rPr>
-        <w:t>bar</w:t>
-      </w:r>
-      <w:r>
-        <w:rPr>
-          <w:rFonts w:ascii="Times New Roman" w:hAnsi="Times New Roman" w:cs="Times New Roman"/>
-          <w:sz w:val="22"/>
-        </w:rPr>
-        <w:t xml:space="preserve">, </w:t>
-      </w:r>
-      <w:r>
-        <w:rPr>
-          <w:rFonts w:ascii="Times New Roman" w:hAnsi="Times New Roman" w:cs="Times New Roman"/>
-          <w:sz w:val="22"/>
-        </w:rPr>
-        <w:t>restaurant</w:t>
-      </w:r>
-      <w:r>
-        <w:rPr>
-          <w:rFonts w:ascii="Times New Roman" w:hAnsi="Times New Roman" w:cs="Times New Roman"/>
-          <w:sz w:val="22"/>
-        </w:rPr>
-        <w:t xml:space="preserve">, </w:t>
-      </w:r>
-      <w:r>
-        <w:rPr>
-          <w:rFonts w:ascii="Times New Roman" w:hAnsi="Times New Roman" w:cs="Times New Roman"/>
-          <w:sz w:val="22"/>
-        </w:rPr>
-        <w:t>fast_food</w:t>
-      </w:r>
-      <w:r>
-        <w:rPr>
-          <w:rFonts w:ascii="Times New Roman" w:hAnsi="Times New Roman" w:cs="Times New Roman"/>
-          <w:sz w:val="22"/>
-        </w:rPr>
-        <w:t xml:space="preserve">, </w:t>
-      </w:r>
-      <w:r>
-        <w:rPr>
-          <w:rFonts w:ascii="Times New Roman" w:hAnsi="Times New Roman" w:cs="Times New Roman"/>
-          <w:sz w:val="22"/>
-        </w:rPr>
-        <w:t>toilets</w:t>
-      </w:r>
-      <w:r>
-        <w:rPr>
-          <w:rFonts w:ascii="Times New Roman" w:hAnsi="Times New Roman" w:cs="Times New Roman"/>
-          <w:sz w:val="22"/>
-        </w:rPr>
-        <w:t xml:space="preserve">, </w:t>
-      </w:r>
-      <w:r>
-        <w:rPr>
-          <w:rFonts w:ascii="Times New Roman" w:hAnsi="Times New Roman" w:cs="Times New Roman"/>
-          <w:sz w:val="22"/>
-        </w:rPr>
-        <w:t>hospital</w:t>
-      </w:r>
-      <w:r>
-        <w:rPr>
-          <w:rFonts w:ascii="Times New Roman" w:hAnsi="Times New Roman" w:cs="Times New Roman"/>
-          <w:sz w:val="22"/>
-        </w:rPr>
-        <w:t xml:space="preserve">, </w:t>
-      </w:r>
-      <w:r>
-        <w:rPr>
-          <w:rFonts w:ascii="Times New Roman" w:hAnsi="Times New Roman" w:cs="Times New Roman"/>
-          <w:sz w:val="22"/>
-        </w:rPr>
-        <w:t>clinic</w:t>
-      </w:r>
-      <w:r>
-        <w:rPr>
-          <w:rFonts w:ascii="Times New Roman" w:hAnsi="Times New Roman" w:cs="Times New Roman"/>
-          <w:sz w:val="22"/>
-        </w:rPr>
-        <w:t xml:space="preserve">, </w:t>
-      </w:r>
-      <w:r>
-        <w:rPr>
-          <w:rFonts w:ascii="Times New Roman" w:hAnsi="Times New Roman" w:cs="Times New Roman"/>
-          <w:sz w:val="22"/>
-        </w:rPr>
-        <w:t>pharmacy</w:t>
-      </w:r>
-    </w:p>
-    <w:p>
-      <w:pPr>
-        <w:pStyle w:val="ListParagraph"/>
-        <w:numPr>
-          <w:ilvl w:val="0"/>
-          <w:numId w:val="1"/>
-        </w:numPr>
-        <w:jc w:val="left"/>
-        <w:rPr>
-          <w:rFonts w:ascii="Times New Roman" w:hAnsi="Times New Roman" w:cs="Times New Roman"/>
-          <w:sz w:val="22"/>
-        </w:rPr>
-      </w:pPr>
-      <w:r>
-        <w:rPr>
-          <w:rFonts w:ascii="Times New Roman" w:hAnsi="Times New Roman" w:cs="Times New Roman"/>
-          <w:sz w:val="22"/>
-        </w:rPr>
-        <w:t>Shop</w:t>
-      </w:r>
-      <w:r>
-        <w:rPr>
-          <w:rFonts w:ascii="Times New Roman" w:hAnsi="Times New Roman" w:cs="Times New Roman"/>
-          <w:sz w:val="22"/>
-        </w:rPr>
-        <w:t xml:space="preserve">: </w:t>
-      </w:r>
-      <w:r>
-        <w:rPr>
-          <w:rFonts w:ascii="Times New Roman" w:hAnsi="Times New Roman" w:cs="Times New Roman"/>
-          <w:sz w:val="22"/>
-        </w:rPr>
-        <w:t>convenience</w:t>
-      </w:r>
-      <w:r>
-        <w:rPr>
-          <w:rFonts w:ascii="Times New Roman" w:hAnsi="Times New Roman" w:cs="Times New Roman"/>
-          <w:sz w:val="22"/>
-        </w:rPr>
-        <w:t xml:space="preserve">, </w:t>
-      </w:r>
-      <w:r>
-        <w:rPr>
-          <w:rFonts w:ascii="Times New Roman" w:hAnsi="Times New Roman" w:cs="Times New Roman"/>
-          <w:sz w:val="22"/>
-        </w:rPr>
-        <w:t>supermarket</w:t>
-      </w:r>
-      <w:r>
-        <w:rPr>
-          <w:rFonts w:ascii="Times New Roman" w:hAnsi="Times New Roman" w:cs="Times New Roman"/>
-          <w:sz w:val="22"/>
-        </w:rPr>
-        <w:t xml:space="preserve">, </w:t>
-      </w:r>
-      <w:r>
-        <w:rPr>
-          <w:rFonts w:ascii="Times New Roman" w:hAnsi="Times New Roman" w:cs="Times New Roman"/>
-          <w:sz w:val="22"/>
-        </w:rPr>
-        <w:t>alcohol</w:t>
-      </w:r>
-      <w:r>
-        <w:rPr>
-          <w:rFonts w:ascii="Times New Roman" w:hAnsi="Times New Roman" w:cs="Times New Roman"/>
-          <w:sz w:val="22"/>
-        </w:rPr>
-        <w:t xml:space="preserve">, </w:t>
-      </w:r>
-      <w:r>
-        <w:rPr>
-          <w:rFonts w:ascii="Times New Roman" w:hAnsi="Times New Roman" w:cs="Times New Roman"/>
-          <w:sz w:val="22"/>
-        </w:rPr>
-        <w:t>deli</w:t>
-      </w:r>
-    </w:p>
-    <w:p>
-      <w:pPr>
-        <w:pStyle w:val="ListParagraph"/>
-        <w:numPr>
-          <w:ilvl w:val="0"/>
-          <w:numId w:val="1"/>
-        </w:numPr>
-        <w:jc w:val="left"/>
-        <w:rPr>
-          <w:rFonts w:ascii="Times New Roman" w:hAnsi="Times New Roman" w:cs="Times New Roman"/>
-          <w:sz w:val="22"/>
-        </w:rPr>
-      </w:pPr>
-      <w:r>
-        <w:rPr>
-          <w:rFonts w:ascii="Times New Roman" w:hAnsi="Times New Roman" w:cs="Times New Roman"/>
-          <w:sz w:val="22"/>
-        </w:rPr>
-        <w:t>Leisure</w:t>
-      </w:r>
-      <w:r>
-        <w:rPr>
-          <w:rFonts w:ascii="Times New Roman" w:hAnsi="Times New Roman" w:cs="Times New Roman"/>
-          <w:sz w:val="22"/>
-        </w:rPr>
-        <w:t xml:space="preserve">: </w:t>
-      </w:r>
-      <w:r>
-        <w:rPr>
-          <w:rFonts w:ascii="Times New Roman" w:hAnsi="Times New Roman" w:cs="Times New Roman"/>
-          <w:sz w:val="22"/>
-        </w:rPr>
-        <w:t>park</w:t>
-      </w:r>
-    </w:p>
-    <w:p>
-      <w:pPr>
-        <w:pStyle w:val="ListParagraph"/>
-        <w:numPr>
-          <w:ilvl w:val="0"/>
-          <w:numId w:val="1"/>
-        </w:numPr>
-        <w:jc w:val="left"/>
-        <w:rPr>
-          <w:rFonts w:ascii="Times New Roman" w:hAnsi="Times New Roman" w:cs="Times New Roman"/>
-          <w:sz w:val="22"/>
-        </w:rPr>
-      </w:pPr>
-      <w:r>
-        <w:rPr>
-          <w:rFonts w:ascii="Times New Roman" w:hAnsi="Times New Roman" w:cs="Times New Roman"/>
-          <w:sz w:val="22"/>
-        </w:rPr>
-        <w:t>P</w:t>
-      </w:r>
-      <w:r>
-        <w:rPr>
-          <w:rFonts w:ascii="Times New Roman" w:hAnsi="Times New Roman" w:cs="Times New Roman"/>
-          <w:sz w:val="22"/>
-        </w:rPr>
-        <w:t>ublic Transport</w:t>
-      </w:r>
-      <w:r>
-        <w:rPr>
-          <w:rFonts w:ascii="Times New Roman" w:hAnsi="Times New Roman" w:cs="Times New Roman"/>
-          <w:sz w:val="22"/>
-        </w:rPr>
-        <w:t xml:space="preserve">: </w:t>
-      </w:r>
-      <w:r>
-        <w:rPr>
-          <w:rFonts w:ascii="Times New Roman" w:hAnsi="Times New Roman" w:cs="Times New Roman"/>
-          <w:sz w:val="22"/>
-        </w:rPr>
-        <w:t>station</w:t>
-      </w:r>
-    </w:p>
-    <w:p>
-      <w:pPr>
-        <w:jc w:val="left"/>
-        <w:rPr>
-          <w:rFonts w:ascii="Times New Roman" w:hAnsi="Times New Roman" w:cs="Times New Roman"/>
-          <w:sz w:val="22"/>
-        </w:rPr>
-      </w:pPr>
-    </w:p>
-    <w:p>
-      <w:pPr>
-        <w:jc w:val="left"/>
-        <w:rPr>
-          <w:rFonts w:ascii="Times New Roman" w:hAnsi="Times New Roman" w:cs="Times New Roman"/>
-          <w:sz w:val="22"/>
-        </w:rPr>
-      </w:pPr>
-      <w:r>
-        <w:rPr>
-          <w:rFonts w:ascii="Times New Roman" w:hAnsi="Times New Roman" w:cs="Times New Roman"/>
-          <w:sz w:val="22"/>
-        </w:rPr>
-        <w:t xml:space="preserve">Justification for these variables </w:t>
-      </w:r>
-      <w:r>
-        <w:rPr>
-          <w:rFonts w:ascii="Times New Roman" w:hAnsi="Times New Roman" w:cs="Times New Roman"/>
-          <w:sz w:val="22"/>
-        </w:rPr>
-        <w:t>is</w:t>
-      </w:r>
-      <w:r>
-        <w:rPr>
-          <w:rFonts w:ascii="Times New Roman" w:hAnsi="Times New Roman" w:cs="Times New Roman"/>
-          <w:sz w:val="22"/>
-        </w:rPr>
-        <w:t xml:space="preserve"> that quantifiable metrics of greenery such as tree canopy and NDVI, as well as water coverage</w:t>
-      </w:r>
-      <w:r>
-        <w:rPr>
-          <w:rFonts w:ascii="Times New Roman" w:hAnsi="Times New Roman" w:cs="Times New Roman"/>
-          <w:sz w:val="22"/>
-        </w:rPr>
-        <w:t xml:space="preserve"> (WCR)</w:t>
-      </w:r>
-      <w:r>
-        <w:rPr>
-          <w:rFonts w:ascii="Times New Roman" w:hAnsi="Times New Roman" w:cs="Times New Roman"/>
-          <w:sz w:val="22"/>
-        </w:rPr>
-        <w:t>, could help explore the relationship between their roles in heat mitigation and alleviating air pollution within cities, and how they could potentially affect QoL requests as a byproduct. In addition, the impervious surface can suggest high heat absorption throughout the city at high percentages, and this is the same case with the building heights and densities. While many of these environmental and urban forms may be multicollinear, the goal is striving for interpretation rather than maximizing prediction, and this helps to explore the different properties of a city.</w:t>
+        <w:t>Urban Socioeconomic Features</w:t>
+      </w:r>
+      <w:r>
+        <w:rPr>
+          <w:rFonts w:ascii="Times New Roman" w:hAnsi="Times New Roman" w:cs="Times New Roman"/>
+          <w:sz w:val="22"/>
+        </w:rPr>
+        <w:t xml:space="preserve"> (m</w:t>
+      </w:r>
+      <w:r>
+        <w:rPr>
+          <w:rFonts w:ascii="Times New Roman" w:hAnsi="Times New Roman" w:cs="Times New Roman"/>
+          <w:sz w:val="22"/>
+        </w:rPr>
+        <w:t>edian income, poverty rate, percent renters, percent limited English, percent bachelor’s or more, and percent non-white</w:t>
+      </w:r>
+      <w:r>
+        <w:rPr>
+          <w:rFonts w:ascii="Times New Roman" w:hAnsi="Times New Roman" w:cs="Times New Roman"/>
+          <w:sz w:val="22"/>
+        </w:rPr>
+        <w:t>)</w:t>
+      </w:r>
+      <w:r>
+        <w:rPr>
+          <w:rFonts w:ascii="Times New Roman" w:hAnsi="Times New Roman" w:cs="Times New Roman"/>
+          <w:sz w:val="22"/>
+        </w:rPr>
+        <w:t>, and</w:t>
+      </w:r>
+      <w:r>
+        <w:rPr>
+          <w:rFonts w:ascii="Times New Roman" w:hAnsi="Times New Roman" w:cs="Times New Roman"/>
+          <w:sz w:val="22"/>
+        </w:rPr>
+        <w:t xml:space="preserve"> Urban Built and Spatial Features</w:t>
+      </w:r>
+      <w:r>
+        <w:rPr>
+          <w:rFonts w:ascii="Times New Roman" w:hAnsi="Times New Roman" w:cs="Times New Roman"/>
+          <w:sz w:val="22"/>
+        </w:rPr>
+        <w:t xml:space="preserve"> (</w:t>
+      </w:r>
+      <w:r>
+        <w:rPr>
+          <w:rFonts w:ascii="Times New Roman" w:hAnsi="Times New Roman" w:cs="Times New Roman"/>
+          <w:sz w:val="22"/>
+        </w:rPr>
+        <w:t>AH, BD, distance to the nearest subway station, and 500-meter buffer POI density</w:t>
+      </w:r>
+      <w:r>
+        <w:rPr>
+          <w:rFonts w:ascii="Times New Roman" w:hAnsi="Times New Roman" w:cs="Times New Roman"/>
+          <w:sz w:val="22"/>
+        </w:rPr>
+        <w:t>)</w:t>
+      </w:r>
+      <w:r>
+        <w:rPr>
+          <w:rFonts w:ascii="Times New Roman" w:hAnsi="Times New Roman" w:cs="Times New Roman"/>
+          <w:sz w:val="22"/>
+        </w:rPr>
+        <w:t>.</w:t>
+      </w:r>
+    </w:p>
+    <w:p>
+      <w:pPr>
+        <w:jc w:val="left"/>
+        <w:rPr>
+          <w:rFonts w:ascii="Times New Roman" w:hAnsi="Times New Roman" w:cs="Times New Roman"/>
+          <w:sz w:val="22"/>
+        </w:rPr>
+      </w:pPr>
+    </w:p>
+    <w:p>
+      <w:pPr>
+        <w:jc w:val="left"/>
+        <w:rPr>
+          <w:rFonts w:ascii="Times New Roman" w:hAnsi="Times New Roman" w:cs="Times New Roman"/>
+          <w:sz w:val="22"/>
+        </w:rPr>
+      </w:pPr>
+      <w:r>
+        <w:rPr>
+          <w:rFonts w:ascii="Times New Roman" w:hAnsi="Times New Roman" w:cs="Times New Roman"/>
+          <w:sz w:val="22"/>
+        </w:rPr>
+        <w:t xml:space="preserve">OLS provides a transparent estimation of how predictors correlate with QoL complaint rates, and coefficients can be directly interpreted and compared across extreme versus normal heat conditions, serving as an important reference model before introducing nonlinear ML approaches with </w:t>
+      </w:r>
+      <w:r>
+        <w:rPr>
+          <w:rFonts w:ascii="Times New Roman" w:hAnsi="Times New Roman" w:cs="Times New Roman"/>
+          <w:sz w:val="22"/>
+        </w:rPr>
+        <w:t>RF</w:t>
+      </w:r>
+      <w:r>
+        <w:rPr>
+          <w:rFonts w:ascii="Times New Roman" w:hAnsi="Times New Roman" w:cs="Times New Roman"/>
+          <w:sz w:val="22"/>
+        </w:rPr>
+        <w:t>. So, given the behavioral nature of 311 complaint reporting and the noisy, high-frequency variability of QoL calls, relatively low R² values are expected in this domain, consistent with existing literature on 311 data, urban complaints, and human-environment interactions.</w:t>
       </w:r>
     </w:p>
     <w:p>
@@ -1845,130 +1785,158 @@
           <w:bCs/>
           <w:sz w:val="22"/>
         </w:rPr>
+        <w:t>2.4. ML Model and SHAP</w:t>
+      </w:r>
+    </w:p>
+    <w:p>
+      <w:pPr>
+        <w:jc w:val="left"/>
+        <w:rPr>
+          <w:rFonts w:ascii="Times New Roman" w:hAnsi="Times New Roman" w:cs="Times New Roman"/>
+          <w:sz w:val="22"/>
+        </w:rPr>
+      </w:pPr>
+      <w:r>
+        <w:rPr>
+          <w:rFonts w:ascii="Times New Roman" w:hAnsi="Times New Roman" w:cs="Times New Roman"/>
+          <w:sz w:val="22"/>
+        </w:rPr>
+        <w:t xml:space="preserve">Stepping further to understanding the relationships between QoL and urban dynamics under different heat conditions, to complement the OLS framework, a nonlinear ML model was used to test whether </w:t>
+      </w:r>
+      <w:r>
+        <w:rPr>
+          <w:rFonts w:ascii="Times New Roman" w:hAnsi="Times New Roman" w:cs="Times New Roman"/>
+          <w:sz w:val="22"/>
+        </w:rPr>
+        <w:t>all these features</w:t>
+      </w:r>
+      <w:r>
+        <w:rPr>
+          <w:rFonts w:ascii="Times New Roman" w:hAnsi="Times New Roman" w:cs="Times New Roman"/>
+          <w:sz w:val="22"/>
+        </w:rPr>
+        <w:t xml:space="preserve"> collectively produce stronger predictive power for QoL rates per capita during extreme and normal heat weeks.</w:t>
+      </w:r>
+    </w:p>
+    <w:p>
+      <w:pPr>
+        <w:jc w:val="left"/>
+        <w:rPr>
+          <w:rFonts w:ascii="Times New Roman" w:hAnsi="Times New Roman" w:cs="Times New Roman"/>
+          <w:sz w:val="22"/>
+        </w:rPr>
+      </w:pPr>
+    </w:p>
+    <w:p>
+      <w:pPr>
+        <w:jc w:val="left"/>
+        <w:rPr>
+          <w:rFonts w:ascii="Times New Roman" w:hAnsi="Times New Roman" w:cs="Times New Roman"/>
+          <w:sz w:val="22"/>
+        </w:rPr>
+      </w:pPr>
+      <w:r>
+        <w:rPr>
+          <w:rFonts w:ascii="Times New Roman" w:hAnsi="Times New Roman" w:cs="Times New Roman"/>
+          <w:sz w:val="22"/>
+        </w:rPr>
+        <w:t xml:space="preserve">In the case of this study RF is stable on moderate-size datasets and can handle high multicollinearity and correlated predictors like this study's without requiring regularization. In addition, it is less sensitive to </w:t>
+      </w:r>
+      <w:r>
+        <w:rPr>
+          <w:rFonts w:ascii="Times New Roman" w:hAnsi="Times New Roman" w:cs="Times New Roman"/>
+          <w:sz w:val="22"/>
+        </w:rPr>
         <w:lastRenderedPageBreak/>
-        <w:t>2.3. OLS Regression Model</w:t>
-      </w:r>
-    </w:p>
-    <w:p>
-      <w:pPr>
-        <w:jc w:val="left"/>
-        <w:rPr>
-          <w:rFonts w:ascii="Times New Roman" w:hAnsi="Times New Roman" w:cs="Times New Roman"/>
-          <w:sz w:val="22"/>
-        </w:rPr>
-      </w:pPr>
-      <w:r>
-        <w:rPr>
-          <w:rFonts w:ascii="Times New Roman" w:hAnsi="Times New Roman" w:cs="Times New Roman"/>
-          <w:sz w:val="22"/>
-        </w:rPr>
-        <w:t xml:space="preserve">OLS regression was used as the foundational statistical model in this study because it provides an </w:t>
-      </w:r>
-      <w:r>
-        <w:rPr>
-          <w:rFonts w:ascii="Times New Roman" w:hAnsi="Times New Roman" w:cs="Times New Roman"/>
-          <w:sz w:val="22"/>
-        </w:rPr>
-        <w:t>interpretable</w:t>
-      </w:r>
-      <w:r>
-        <w:rPr>
-          <w:rFonts w:ascii="Times New Roman" w:hAnsi="Times New Roman" w:cs="Times New Roman"/>
-          <w:sz w:val="22"/>
-        </w:rPr>
-        <w:t>, baseline framework for understanding the linear associations between environmental, socioeconomic, urban morphology, and spatial accessibility characteristics and the dependent variable of heat-related QoL 311 complaints per capita.</w:t>
-      </w:r>
-    </w:p>
-    <w:p>
-      <w:pPr>
-        <w:jc w:val="left"/>
-        <w:rPr>
-          <w:rFonts w:ascii="Times New Roman" w:hAnsi="Times New Roman" w:cs="Times New Roman"/>
-          <w:sz w:val="22"/>
-        </w:rPr>
-      </w:pPr>
-    </w:p>
-    <w:p>
-      <w:pPr>
-        <w:jc w:val="left"/>
-        <w:rPr>
-          <w:rFonts w:ascii="Times New Roman" w:hAnsi="Times New Roman" w:cs="Times New Roman"/>
-          <w:sz w:val="22"/>
-        </w:rPr>
-      </w:pPr>
-      <w:r>
-        <w:rPr>
-          <w:rFonts w:ascii="Times New Roman" w:hAnsi="Times New Roman" w:cs="Times New Roman"/>
-          <w:sz w:val="22"/>
-        </w:rPr>
-        <w:t>Separate cross-sectional OLS models were estimated for extreme heat weeks defined as those with at least two extreme heat days, and normal heat weeks defined as those with less than two extreme heat days, with each of the 2</w:t>
-      </w:r>
-      <w:r>
-        <w:rPr>
-          <w:rFonts w:ascii="Times New Roman" w:hAnsi="Times New Roman" w:cs="Times New Roman"/>
-          <w:sz w:val="22"/>
-        </w:rPr>
-        <w:t>,</w:t>
-      </w:r>
-      <w:r>
-        <w:rPr>
-          <w:rFonts w:ascii="Times New Roman" w:hAnsi="Times New Roman" w:cs="Times New Roman"/>
-          <w:sz w:val="22"/>
-        </w:rPr>
-        <w:t>225 observations representing a census tract by week.</w:t>
-      </w:r>
-    </w:p>
-    <w:p>
-      <w:pPr>
-        <w:jc w:val="left"/>
-        <w:rPr>
-          <w:rFonts w:ascii="Times New Roman" w:hAnsi="Times New Roman" w:cs="Times New Roman"/>
-          <w:sz w:val="22"/>
-        </w:rPr>
-      </w:pPr>
-    </w:p>
-    <w:p>
-      <w:pPr>
-        <w:jc w:val="left"/>
-        <w:rPr>
-          <w:rFonts w:ascii="Times New Roman" w:hAnsi="Times New Roman" w:cs="Times New Roman"/>
-          <w:sz w:val="22"/>
-        </w:rPr>
-      </w:pPr>
-      <w:r>
-        <w:rPr>
-          <w:rFonts w:ascii="Times New Roman" w:hAnsi="Times New Roman" w:cs="Times New Roman"/>
-          <w:sz w:val="22"/>
-        </w:rPr>
-        <w:t>Features</w:t>
-      </w:r>
-      <w:r>
-        <w:rPr>
-          <w:rFonts w:ascii="Times New Roman" w:hAnsi="Times New Roman" w:cs="Times New Roman"/>
-          <w:sz w:val="22"/>
-        </w:rPr>
-        <w:t xml:space="preserve"> were structured into three conceptual categories, which were added incrementally to assess the added explanatory value of each predictor block: </w:t>
-      </w:r>
-      <w:r>
-        <w:rPr>
-          <w:rFonts w:ascii="Times New Roman" w:hAnsi="Times New Roman" w:cs="Times New Roman"/>
-          <w:sz w:val="22"/>
-        </w:rPr>
-        <w:t>Urban Environmental Features</w:t>
-      </w:r>
-      <w:r>
-        <w:rPr>
-          <w:rFonts w:ascii="Times New Roman" w:hAnsi="Times New Roman" w:cs="Times New Roman"/>
-          <w:sz w:val="22"/>
-        </w:rPr>
-        <w:t xml:space="preserve"> (</w:t>
-      </w:r>
-      <w:r>
-        <w:rPr>
-          <w:rFonts w:ascii="Times New Roman" w:hAnsi="Times New Roman" w:cs="Times New Roman"/>
-          <w:sz w:val="22"/>
-        </w:rPr>
-        <w:t>NDVI, percent tree canopy, percent impervious surface, and</w:t>
+        <w:t xml:space="preserve">hyperparameter tuning and </w:t>
+      </w:r>
+      <w:r>
+        <w:rPr>
+          <w:rFonts w:ascii="Times New Roman" w:hAnsi="Times New Roman" w:cs="Times New Roman"/>
+          <w:sz w:val="22"/>
+        </w:rPr>
+        <w:t>can model</w:t>
+      </w:r>
+      <w:r>
+        <w:rPr>
+          <w:rFonts w:ascii="Times New Roman" w:hAnsi="Times New Roman" w:cs="Times New Roman"/>
+          <w:sz w:val="22"/>
+        </w:rPr>
+        <w:t xml:space="preserve"> nonlinear relationships and threshold behaviors associated with heat stress, as it is a popular ML model used in </w:t>
+      </w:r>
+      <w:r>
+        <w:rPr>
+          <w:rFonts w:ascii="Times New Roman" w:hAnsi="Times New Roman" w:cs="Times New Roman"/>
+          <w:sz w:val="22"/>
+        </w:rPr>
+        <w:t>environmental</w:t>
+      </w:r>
+      <w:r>
+        <w:rPr>
+          <w:rFonts w:ascii="Times New Roman" w:hAnsi="Times New Roman" w:cs="Times New Roman"/>
+          <w:sz w:val="22"/>
+        </w:rPr>
+        <w:t xml:space="preserve"> exposure, health, and urban prediction literature.</w:t>
+      </w:r>
+    </w:p>
+    <w:p>
+      <w:pPr>
+        <w:jc w:val="left"/>
+        <w:rPr>
+          <w:rFonts w:ascii="Times New Roman" w:hAnsi="Times New Roman" w:cs="Times New Roman"/>
+          <w:sz w:val="22"/>
+        </w:rPr>
+      </w:pPr>
+    </w:p>
+    <w:p>
+      <w:pPr>
+        <w:jc w:val="left"/>
+        <w:rPr>
+          <w:rFonts w:ascii="Times New Roman" w:hAnsi="Times New Roman" w:cs="Times New Roman"/>
+          <w:sz w:val="22"/>
+        </w:rPr>
+      </w:pPr>
+      <w:r>
+        <w:rPr>
+          <w:rFonts w:ascii="Times New Roman" w:hAnsi="Times New Roman" w:cs="Times New Roman"/>
+          <w:sz w:val="22"/>
+        </w:rPr>
+        <w:t xml:space="preserve">Like the OLS model, the RF models were trained in the extreme heat weeks and normal heat weeks with the same predictor groups for direct comparison. </w:t>
+      </w:r>
+      <w:r>
+        <w:rPr>
+          <w:rFonts w:ascii="Times New Roman" w:hAnsi="Times New Roman" w:cs="Times New Roman"/>
+          <w:sz w:val="22"/>
+        </w:rPr>
+        <w:t>Partitioning the tracts into an 80% train set and 20% test set, t</w:t>
+      </w:r>
+      <w:r>
+        <w:rPr>
+          <w:rFonts w:ascii="Times New Roman" w:hAnsi="Times New Roman" w:cs="Times New Roman"/>
+          <w:sz w:val="22"/>
+        </w:rPr>
+        <w:t xml:space="preserve">hen a 3-fold </w:t>
+      </w:r>
+      <w:r>
+        <w:rPr>
+          <w:rFonts w:ascii="Times New Roman" w:hAnsi="Times New Roman" w:cs="Times New Roman"/>
+          <w:sz w:val="22"/>
+        </w:rPr>
+        <w:t xml:space="preserve">Grid Search </w:t>
+      </w:r>
+      <w:r>
+        <w:rPr>
+          <w:rFonts w:ascii="Times New Roman" w:hAnsi="Times New Roman" w:cs="Times New Roman"/>
+          <w:sz w:val="22"/>
+        </w:rPr>
+        <w:t>cross-validation was implemented</w:t>
+      </w:r>
+      <w:r>
+        <w:rPr>
+          <w:rFonts w:ascii="Times New Roman" w:hAnsi="Times New Roman" w:cs="Times New Roman"/>
+          <w:sz w:val="22"/>
+        </w:rPr>
+        <w:t xml:space="preserve"> to optimize the hyperparameters.</w:t>
       </w:r>
       <w:r>
         <w:rPr>
@@ -1982,301 +1950,6 @@
           <w:rFonts w:ascii="Times New Roman" w:hAnsi="Times New Roman" w:cs="Times New Roman"/>
           <w:sz w:val="22"/>
         </w:rPr>
-        <w:t>WCR</w:t>
-      </w:r>
-      <w:r>
-        <w:rPr>
-          <w:rFonts w:ascii="Times New Roman" w:hAnsi="Times New Roman" w:cs="Times New Roman"/>
-          <w:sz w:val="22"/>
-        </w:rPr>
-        <w:t>)</w:t>
-      </w:r>
-      <w:r>
-        <w:rPr>
-          <w:rFonts w:ascii="Times New Roman" w:hAnsi="Times New Roman" w:cs="Times New Roman"/>
-          <w:sz w:val="22"/>
-        </w:rPr>
-        <w:t xml:space="preserve">, </w:t>
-      </w:r>
-      <w:r>
-        <w:rPr>
-          <w:rFonts w:ascii="Times New Roman" w:hAnsi="Times New Roman" w:cs="Times New Roman"/>
-          <w:sz w:val="22"/>
-        </w:rPr>
-        <w:t>Urban Socioeconomic Features</w:t>
-      </w:r>
-      <w:r>
-        <w:rPr>
-          <w:rFonts w:ascii="Times New Roman" w:hAnsi="Times New Roman" w:cs="Times New Roman"/>
-          <w:sz w:val="22"/>
-        </w:rPr>
-        <w:t xml:space="preserve"> (m</w:t>
-      </w:r>
-      <w:r>
-        <w:rPr>
-          <w:rFonts w:ascii="Times New Roman" w:hAnsi="Times New Roman" w:cs="Times New Roman"/>
-          <w:sz w:val="22"/>
-        </w:rPr>
-        <w:t>edian income, poverty rate, percent renters, percent limited English, percent bachelor’s or more, and percent non-white</w:t>
-      </w:r>
-      <w:r>
-        <w:rPr>
-          <w:rFonts w:ascii="Times New Roman" w:hAnsi="Times New Roman" w:cs="Times New Roman"/>
-          <w:sz w:val="22"/>
-        </w:rPr>
-        <w:t>)</w:t>
-      </w:r>
-      <w:r>
-        <w:rPr>
-          <w:rFonts w:ascii="Times New Roman" w:hAnsi="Times New Roman" w:cs="Times New Roman"/>
-          <w:sz w:val="22"/>
-        </w:rPr>
-        <w:t>, and</w:t>
-      </w:r>
-      <w:r>
-        <w:rPr>
-          <w:rFonts w:ascii="Times New Roman" w:hAnsi="Times New Roman" w:cs="Times New Roman"/>
-          <w:sz w:val="22"/>
-        </w:rPr>
-        <w:t xml:space="preserve"> Urban Built and Spatial Features</w:t>
-      </w:r>
-      <w:r>
-        <w:rPr>
-          <w:rFonts w:ascii="Times New Roman" w:hAnsi="Times New Roman" w:cs="Times New Roman"/>
-          <w:sz w:val="22"/>
-        </w:rPr>
-        <w:t xml:space="preserve"> (</w:t>
-      </w:r>
-      <w:r>
-        <w:rPr>
-          <w:rFonts w:ascii="Times New Roman" w:hAnsi="Times New Roman" w:cs="Times New Roman"/>
-          <w:sz w:val="22"/>
-        </w:rPr>
-        <w:t>AH, BD, distance to the nearest subway station, and 500-meter buffer POI density</w:t>
-      </w:r>
-      <w:r>
-        <w:rPr>
-          <w:rFonts w:ascii="Times New Roman" w:hAnsi="Times New Roman" w:cs="Times New Roman"/>
-          <w:sz w:val="22"/>
-        </w:rPr>
-        <w:t>)</w:t>
-      </w:r>
-      <w:r>
-        <w:rPr>
-          <w:rFonts w:ascii="Times New Roman" w:hAnsi="Times New Roman" w:cs="Times New Roman"/>
-          <w:sz w:val="22"/>
-        </w:rPr>
-        <w:t>.</w:t>
-      </w:r>
-    </w:p>
-    <w:p>
-      <w:pPr>
-        <w:jc w:val="left"/>
-        <w:rPr>
-          <w:rFonts w:ascii="Times New Roman" w:hAnsi="Times New Roman" w:cs="Times New Roman"/>
-          <w:sz w:val="22"/>
-        </w:rPr>
-      </w:pPr>
-    </w:p>
-    <w:p>
-      <w:pPr>
-        <w:jc w:val="left"/>
-        <w:rPr>
-          <w:rFonts w:ascii="Times New Roman" w:hAnsi="Times New Roman" w:cs="Times New Roman"/>
-          <w:sz w:val="22"/>
-        </w:rPr>
-      </w:pPr>
-      <w:r>
-        <w:rPr>
-          <w:rFonts w:ascii="Times New Roman" w:hAnsi="Times New Roman" w:cs="Times New Roman"/>
-          <w:sz w:val="22"/>
-        </w:rPr>
-        <w:t>OLS provides a transparent estimation of how predictors correlate with QoL complaint rates, and coefficients can be directly interpreted and compared across extreme versus normal heat conditions, serving as an important reference model before introducing nonlinear ML approaches with Random Forest. So, given the behavioral nature of 311 complaint reporting and the noisy, high-frequency variability of QoL calls, relatively low R² values are expected in this domain, consistent with existing literature on 311 data, urban complaints, and human-environment interactions.</w:t>
-      </w:r>
-    </w:p>
-    <w:p>
-      <w:pPr>
-        <w:jc w:val="left"/>
-        <w:rPr>
-          <w:rFonts w:ascii="Times New Roman" w:hAnsi="Times New Roman" w:cs="Times New Roman"/>
-          <w:sz w:val="22"/>
-        </w:rPr>
-      </w:pPr>
-    </w:p>
-    <w:p>
-      <w:pPr>
-        <w:jc w:val="left"/>
-        <w:rPr>
-          <w:rFonts w:ascii="Times New Roman" w:hAnsi="Times New Roman" w:cs="Times New Roman"/>
-          <w:b/>
-          <w:bCs/>
-          <w:sz w:val="22"/>
-        </w:rPr>
-      </w:pPr>
-      <w:r>
-        <w:rPr>
-          <w:rFonts w:ascii="Times New Roman" w:hAnsi="Times New Roman" w:cs="Times New Roman"/>
-          <w:b/>
-          <w:bCs/>
-          <w:sz w:val="22"/>
-        </w:rPr>
-        <w:t>2.4. ML Model and SHAP</w:t>
-      </w:r>
-    </w:p>
-    <w:p>
-      <w:pPr>
-        <w:jc w:val="left"/>
-        <w:rPr>
-          <w:rFonts w:ascii="Times New Roman" w:hAnsi="Times New Roman" w:cs="Times New Roman"/>
-          <w:sz w:val="22"/>
-        </w:rPr>
-      </w:pPr>
-      <w:r>
-        <w:rPr>
-          <w:rFonts w:ascii="Times New Roman" w:hAnsi="Times New Roman" w:cs="Times New Roman"/>
-          <w:sz w:val="22"/>
-        </w:rPr>
-        <w:t xml:space="preserve">Stepping further to understanding the relationships between QoL and urban dynamics under different heat conditions, to complement the OLS framework, a nonlinear ML model was used to test whether </w:t>
-      </w:r>
-      <w:r>
-        <w:rPr>
-          <w:rFonts w:ascii="Times New Roman" w:hAnsi="Times New Roman" w:cs="Times New Roman"/>
-          <w:sz w:val="22"/>
-        </w:rPr>
-        <w:t>all these features</w:t>
-      </w:r>
-      <w:r>
-        <w:rPr>
-          <w:rFonts w:ascii="Times New Roman" w:hAnsi="Times New Roman" w:cs="Times New Roman"/>
-          <w:sz w:val="22"/>
-        </w:rPr>
-        <w:t xml:space="preserve"> collectively produce stronger predictive power for QoL rates per capita during extreme and normal heat weeks.</w:t>
-      </w:r>
-    </w:p>
-    <w:p>
-      <w:pPr>
-        <w:jc w:val="left"/>
-        <w:rPr>
-          <w:rFonts w:ascii="Times New Roman" w:hAnsi="Times New Roman" w:cs="Times New Roman"/>
-          <w:sz w:val="22"/>
-        </w:rPr>
-      </w:pPr>
-    </w:p>
-    <w:p>
-      <w:pPr>
-        <w:jc w:val="left"/>
-        <w:rPr>
-          <w:rFonts w:ascii="Times New Roman" w:hAnsi="Times New Roman" w:cs="Times New Roman"/>
-          <w:sz w:val="22"/>
-        </w:rPr>
-      </w:pPr>
-      <w:r>
-        <w:rPr>
-          <w:rFonts w:ascii="Times New Roman" w:hAnsi="Times New Roman" w:cs="Times New Roman"/>
-          <w:sz w:val="22"/>
-        </w:rPr>
-        <w:t xml:space="preserve">In the case of this study RF, is stable on moderate-size datasets and can handle high multicollinearity and correlated predictors like this study's without requiring regularization. In addition, it is less sensitive to hyperparameter tuning and </w:t>
-      </w:r>
-      <w:r>
-        <w:rPr>
-          <w:rFonts w:ascii="Times New Roman" w:hAnsi="Times New Roman" w:cs="Times New Roman"/>
-          <w:sz w:val="22"/>
-        </w:rPr>
-        <w:t>can model</w:t>
-      </w:r>
-      <w:r>
-        <w:rPr>
-          <w:rFonts w:ascii="Times New Roman" w:hAnsi="Times New Roman" w:cs="Times New Roman"/>
-          <w:sz w:val="22"/>
-        </w:rPr>
-        <w:t xml:space="preserve"> nonlinear relationships and threshold behaviors associated with heat stress, as it is a popular ML model used in </w:t>
-      </w:r>
-      <w:r>
-        <w:rPr>
-          <w:rFonts w:ascii="Times New Roman" w:hAnsi="Times New Roman" w:cs="Times New Roman"/>
-          <w:sz w:val="22"/>
-        </w:rPr>
-        <w:t>environmental</w:t>
-      </w:r>
-      <w:r>
-        <w:rPr>
-          <w:rFonts w:ascii="Times New Roman" w:hAnsi="Times New Roman" w:cs="Times New Roman"/>
-          <w:sz w:val="22"/>
-        </w:rPr>
-        <w:t xml:space="preserve"> exposure, health, and urban prediction literature.</w:t>
-      </w:r>
-    </w:p>
-    <w:p>
-      <w:pPr>
-        <w:jc w:val="left"/>
-        <w:rPr>
-          <w:rFonts w:ascii="Times New Roman" w:hAnsi="Times New Roman" w:cs="Times New Roman"/>
-          <w:sz w:val="22"/>
-        </w:rPr>
-      </w:pPr>
-    </w:p>
-    <w:p>
-      <w:pPr>
-        <w:jc w:val="left"/>
-        <w:rPr>
-          <w:rFonts w:ascii="Times New Roman" w:hAnsi="Times New Roman" w:cs="Times New Roman"/>
-          <w:sz w:val="22"/>
-        </w:rPr>
-      </w:pPr>
-      <w:r>
-        <w:rPr>
-          <w:rFonts w:ascii="Times New Roman" w:hAnsi="Times New Roman" w:cs="Times New Roman"/>
-          <w:sz w:val="22"/>
-        </w:rPr>
-        <w:t xml:space="preserve">Like the OLS model, the RF models were trained in the extreme heat weeks and normal heat weeks with the same predictor groups for direct comparison. </w:t>
-      </w:r>
-      <w:r>
-        <w:rPr>
-          <w:rFonts w:ascii="Times New Roman" w:hAnsi="Times New Roman" w:cs="Times New Roman"/>
-          <w:sz w:val="22"/>
-        </w:rPr>
-        <w:t>Partitioning the tracts into an 80% train set and 20% test set, t</w:t>
-      </w:r>
-      <w:r>
-        <w:rPr>
-          <w:rFonts w:ascii="Times New Roman" w:hAnsi="Times New Roman" w:cs="Times New Roman"/>
-          <w:sz w:val="22"/>
-        </w:rPr>
-        <w:t xml:space="preserve">hen a 3-fold </w:t>
-      </w:r>
-      <w:r>
-        <w:rPr>
-          <w:rFonts w:ascii="Times New Roman" w:hAnsi="Times New Roman" w:cs="Times New Roman"/>
-          <w:sz w:val="22"/>
-        </w:rPr>
-        <w:t xml:space="preserve">Grid Search </w:t>
-      </w:r>
-      <w:r>
-        <w:rPr>
-          <w:rFonts w:ascii="Times New Roman" w:hAnsi="Times New Roman" w:cs="Times New Roman"/>
-          <w:sz w:val="22"/>
-        </w:rPr>
-        <w:t>cross-validation was implemented</w:t>
-      </w:r>
-      <w:r>
-        <w:rPr>
-          <w:rFonts w:ascii="Times New Roman" w:hAnsi="Times New Roman" w:cs="Times New Roman"/>
-          <w:sz w:val="22"/>
-        </w:rPr>
-        <w:t xml:space="preserve"> to optimize the hyperparameters.</w:t>
-      </w:r>
-      <w:r>
-        <w:rPr>
-          <w:rFonts w:ascii="Times New Roman" w:hAnsi="Times New Roman" w:cs="Times New Roman"/>
-          <w:sz w:val="22"/>
-        </w:rPr>
-        <w:t xml:space="preserve"> </w:t>
-      </w:r>
-      <w:r>
-        <w:rPr>
-          <w:rFonts w:ascii="Times New Roman" w:hAnsi="Times New Roman" w:cs="Times New Roman"/>
-          <w:sz w:val="22"/>
-        </w:rPr>
         <w:t>The final performance metrics are based on test set.</w:t>
       </w:r>
     </w:p>
@@ -2302,15 +1975,7 @@
           <w:rFonts w:ascii="Times New Roman" w:hAnsi="Times New Roman" w:cs="Times New Roman"/>
           <w:sz w:val="22"/>
         </w:rPr>
-        <w:t xml:space="preserve">While OLS is useful for interpretation, extreme heat effects on QoL likely possess </w:t>
-      </w:r>
-      <w:r>
-        <w:rPr>
-          <w:rFonts w:ascii="Times New Roman" w:hAnsi="Times New Roman" w:cs="Times New Roman"/>
-          <w:sz w:val="22"/>
-        </w:rPr>
-        <w:lastRenderedPageBreak/>
-        <w:t xml:space="preserve">nonlinearity, interactions between the built environment and socioeconomic vulnerability, among others, and RF accommodates to these unique </w:t>
+        <w:t xml:space="preserve">While OLS is useful for interpretation, extreme heat effects on QoL likely possess nonlinearity, interactions between the built environment and socioeconomic vulnerability, among others, and RF accommodates to these unique </w:t>
       </w:r>
       <w:r>
         <w:rPr>
@@ -2363,7 +2028,14 @@
           <w:rFonts w:ascii="Times New Roman" w:hAnsi="Times New Roman" w:cs="Times New Roman"/>
           <w:sz w:val="22"/>
         </w:rPr>
-        <w:t xml:space="preserve">was used to interpret the Random Forest </w:t>
+        <w:t>was used to interpret the R</w:t>
+      </w:r>
+      <w:r>
+        <w:rPr>
+          <w:rFonts w:ascii="Times New Roman" w:hAnsi="Times New Roman" w:cs="Times New Roman"/>
+          <w:sz w:val="22"/>
+        </w:rPr>
+        <w:t xml:space="preserve">F </w:t>
       </w:r>
       <w:r>
         <w:rPr>
@@ -2617,15 +2289,7 @@
           <w:rFonts w:ascii="Times New Roman" w:hAnsi="Times New Roman" w:cs="Times New Roman"/>
           <w:sz w:val="22"/>
         </w:rPr>
-        <w:t xml:space="preserve">Both distributions have pronounced positive skewness with long right tails extending beyond 15 calls per 1,000 population. However, heat week distribution per capita has more extreme outliers and higher variability, suggesting certain tracts experience disproportionate surges in </w:t>
-      </w:r>
-      <w:r>
-        <w:rPr>
-          <w:rFonts w:ascii="Times New Roman" w:hAnsi="Times New Roman" w:cs="Times New Roman"/>
-          <w:sz w:val="22"/>
-        </w:rPr>
-        <w:lastRenderedPageBreak/>
-        <w:t>QoL complaints during heat waves (about 852 tracts, or 38.3% of tracts have higher calls during heat weeks). These outlier tracts warrant individual investigation as they may be commercial districts with transient populations inflating per-capita rates, neighborhoods with vulnerable populations, areas with heightened civic engagement and 311 awareness, or tracts with potential data quality issues.</w:t>
+        <w:t>Both distributions have pronounced positive skewness with long right tails extending beyond 15 calls per 1,000 population. However, heat week distribution per capita has more extreme outliers and higher variability, suggesting certain tracts experience disproportionate surges in QoL complaints during heat waves (about 852 tracts, or 38.3% of tracts have higher calls during heat weeks). These outlier tracts warrant individual investigation as they may be commercial districts with transient populations inflating per-capita rates, neighborhoods with vulnerable populations, areas with heightened civic engagement and 311 awareness, or tracts with potential data quality issues.</w:t>
       </w:r>
     </w:p>
     <w:p>
@@ -2750,106 +2414,6 @@
     </w:p>
     <w:p>
       <w:pPr>
-        <w:jc w:val="left"/>
-        <w:rPr>
-          <w:rFonts w:ascii="Times New Roman" w:hAnsi="Times New Roman" w:cs="Times New Roman"/>
-          <w:sz w:val="22"/>
-        </w:rPr>
-      </w:pPr>
-      <w:r>
-        <w:rPr>
-          <w:rFonts w:ascii="Times New Roman" w:hAnsi="Times New Roman" w:cs="Times New Roman"/>
-          <w:b/>
-          <w:bCs/>
-          <w:sz w:val="22"/>
-        </w:rPr>
-        <w:t>PCT_TREE_CANOPY:</w:t>
-      </w:r>
-      <w:r>
-        <w:rPr>
-          <w:rFonts w:ascii="Times New Roman" w:hAnsi="Times New Roman" w:cs="Times New Roman"/>
-          <w:sz w:val="22"/>
-        </w:rPr>
-        <w:t xml:space="preserve"> Tree canopy may be a powerful discriminator among neighborhood types as most tracts have very little canopy as opposed to others given the low mean and median yet high maximum.</w:t>
-      </w:r>
-    </w:p>
-    <w:p>
-      <w:pPr>
-        <w:jc w:val="left"/>
-        <w:rPr>
-          <w:rFonts w:ascii="Times New Roman" w:hAnsi="Times New Roman" w:cs="Times New Roman"/>
-          <w:sz w:val="22"/>
-        </w:rPr>
-      </w:pPr>
-      <w:r>
-        <w:rPr>
-          <w:rFonts w:ascii="Times New Roman" w:hAnsi="Times New Roman" w:cs="Times New Roman"/>
-          <w:b/>
-          <w:bCs/>
-          <w:sz w:val="22"/>
-        </w:rPr>
-        <w:t>NDVI:</w:t>
-      </w:r>
-      <w:r>
-        <w:rPr>
-          <w:rFonts w:ascii="Times New Roman" w:hAnsi="Times New Roman" w:cs="Times New Roman"/>
-          <w:sz w:val="22"/>
-        </w:rPr>
-        <w:t xml:space="preserve"> Seemingly shows a similar distribution to PCT_TREE_CANOPY.</w:t>
-      </w:r>
-    </w:p>
-    <w:p>
-      <w:pPr>
-        <w:jc w:val="left"/>
-        <w:rPr>
-          <w:rFonts w:ascii="Times New Roman" w:hAnsi="Times New Roman" w:cs="Times New Roman"/>
-          <w:sz w:val="22"/>
-        </w:rPr>
-      </w:pPr>
-      <w:r>
-        <w:rPr>
-          <w:rFonts w:ascii="Times New Roman" w:hAnsi="Times New Roman" w:cs="Times New Roman"/>
-          <w:b/>
-          <w:bCs/>
-          <w:sz w:val="22"/>
-        </w:rPr>
-        <w:t>WCR:</w:t>
-      </w:r>
-      <w:r>
-        <w:rPr>
-          <w:rFonts w:ascii="Times New Roman" w:hAnsi="Times New Roman" w:cs="Times New Roman"/>
-          <w:sz w:val="22"/>
-        </w:rPr>
-        <w:t xml:space="preserve"> Expectedly very low due to the urbanity of NYC unless tracts are bordering water bodies.</w:t>
-      </w:r>
-    </w:p>
-    <w:p>
-      <w:pPr>
-        <w:jc w:val="left"/>
-        <w:rPr>
-          <w:rFonts w:ascii="Times New Roman" w:hAnsi="Times New Roman" w:cs="Times New Roman"/>
-          <w:sz w:val="22"/>
-        </w:rPr>
-      </w:pPr>
-      <w:r>
-        <w:rPr>
-          <w:rFonts w:ascii="Times New Roman" w:hAnsi="Times New Roman" w:cs="Times New Roman"/>
-          <w:b/>
-          <w:bCs/>
-          <w:sz w:val="22"/>
-        </w:rPr>
-        <w:t>PCT_IMPERVIOUS:</w:t>
-      </w:r>
-      <w:r>
-        <w:rPr>
-          <w:rFonts w:ascii="Times New Roman" w:hAnsi="Times New Roman" w:cs="Times New Roman"/>
-          <w:sz w:val="22"/>
-        </w:rPr>
-        <w:t xml:space="preserve"> High percentage is expected due to the built density of metropolitan cities.</w:t>
-      </w:r>
-    </w:p>
-    <w:p>
-      <w:pPr>
         <w:keepNext/>
         <w:jc w:val="center"/>
         <w:rPr>
@@ -2945,170 +2509,6 @@
     </w:p>
     <w:p>
       <w:pPr>
-        <w:jc w:val="left"/>
-        <w:rPr>
-          <w:rFonts w:ascii="Times New Roman" w:hAnsi="Times New Roman" w:cs="Times New Roman"/>
-          <w:sz w:val="22"/>
-        </w:rPr>
-      </w:pPr>
-      <w:r>
-        <w:rPr>
-          <w:rFonts w:ascii="Times New Roman" w:hAnsi="Times New Roman" w:cs="Times New Roman"/>
-          <w:b/>
-          <w:bCs/>
-          <w:sz w:val="22"/>
-        </w:rPr>
-        <w:t xml:space="preserve">PCT_BACHELORS_PLUS: </w:t>
-      </w:r>
-      <w:r>
-        <w:rPr>
-          <w:rFonts w:ascii="Times New Roman" w:hAnsi="Times New Roman" w:cs="Times New Roman"/>
-          <w:sz w:val="22"/>
-        </w:rPr>
-        <w:t>Over 30% of individuals attained high education, which also affects awareness and use of city services like 311. Again, high standard deviation indicates unequal distribution of education.</w:t>
-      </w:r>
-    </w:p>
-    <w:p>
-      <w:pPr>
-        <w:jc w:val="left"/>
-        <w:rPr>
-          <w:rFonts w:ascii="Times New Roman" w:hAnsi="Times New Roman" w:cs="Times New Roman"/>
-          <w:sz w:val="22"/>
-        </w:rPr>
-      </w:pPr>
-      <w:r>
-        <w:rPr>
-          <w:rFonts w:ascii="Times New Roman" w:hAnsi="Times New Roman" w:cs="Times New Roman"/>
-          <w:b/>
-          <w:bCs/>
-          <w:sz w:val="22"/>
-        </w:rPr>
-        <w:t>PCT_RENTERS:</w:t>
-      </w:r>
-      <w:r>
-        <w:rPr>
-          <w:rFonts w:ascii="Times New Roman" w:hAnsi="Times New Roman" w:cs="Times New Roman"/>
-          <w:sz w:val="22"/>
-        </w:rPr>
-        <w:t xml:space="preserve"> Expected high values due to NYC being a renter-dominant city. This means a lot of </w:t>
-      </w:r>
-      <w:r>
-        <w:rPr>
-          <w:rFonts w:ascii="Times New Roman" w:hAnsi="Times New Roman" w:cs="Times New Roman"/>
-          <w:sz w:val="22"/>
-        </w:rPr>
-        <w:t>tenants</w:t>
-      </w:r>
-      <w:r>
-        <w:rPr>
-          <w:rFonts w:ascii="Times New Roman" w:hAnsi="Times New Roman" w:cs="Times New Roman"/>
-          <w:sz w:val="22"/>
-        </w:rPr>
-        <w:t xml:space="preserve"> may experience infrastructural issues outside of their immediate control, as safety and building regulation responsibilities fall on the landlord.</w:t>
-      </w:r>
-    </w:p>
-    <w:p>
-      <w:pPr>
-        <w:jc w:val="left"/>
-        <w:rPr>
-          <w:rFonts w:ascii="Times New Roman" w:hAnsi="Times New Roman" w:cs="Times New Roman"/>
-          <w:sz w:val="22"/>
-        </w:rPr>
-      </w:pPr>
-      <w:r>
-        <w:rPr>
-          <w:rFonts w:ascii="Times New Roman" w:hAnsi="Times New Roman" w:cs="Times New Roman"/>
-          <w:b/>
-          <w:bCs/>
-          <w:sz w:val="22"/>
-        </w:rPr>
-        <w:t>PCT_LIMITED_ENGLISH:</w:t>
-      </w:r>
-      <w:r>
-        <w:rPr>
-          <w:rFonts w:ascii="Times New Roman" w:hAnsi="Times New Roman" w:cs="Times New Roman"/>
-          <w:sz w:val="22"/>
-        </w:rPr>
-        <w:t xml:space="preserve"> Very high skew shows that individuals who speak limited English are geographically stratified in different parts of NYC. This reflects a significant barrier to accessing 311 services.</w:t>
-      </w:r>
-    </w:p>
-    <w:p>
-      <w:pPr>
-        <w:jc w:val="left"/>
-        <w:rPr>
-          <w:rFonts w:ascii="Times New Roman" w:hAnsi="Times New Roman" w:cs="Times New Roman"/>
-          <w:sz w:val="22"/>
-        </w:rPr>
-      </w:pPr>
-      <w:r>
-        <w:rPr>
-          <w:rFonts w:ascii="Times New Roman" w:hAnsi="Times New Roman" w:cs="Times New Roman"/>
-          <w:b/>
-          <w:bCs/>
-          <w:sz w:val="22"/>
-        </w:rPr>
-        <w:t>MEDIAN_INCOME:</w:t>
-      </w:r>
-      <w:r>
-        <w:rPr>
-          <w:rFonts w:ascii="Times New Roman" w:hAnsi="Times New Roman" w:cs="Times New Roman"/>
-          <w:sz w:val="22"/>
-        </w:rPr>
-        <w:t xml:space="preserve"> After removing placeholder values, income distribution reveals NYC's stark economic geography. Standard deviation exceeds the mean, indicating heavily skewed distribution, which unsurprisingly reflects extreme wealth inequality across census tracts.</w:t>
-      </w:r>
-    </w:p>
-    <w:p>
-      <w:pPr>
-        <w:jc w:val="left"/>
-        <w:rPr>
-          <w:rFonts w:ascii="Times New Roman" w:hAnsi="Times New Roman" w:cs="Times New Roman"/>
-          <w:sz w:val="22"/>
-        </w:rPr>
-      </w:pPr>
-      <w:r>
-        <w:rPr>
-          <w:rFonts w:ascii="Times New Roman" w:hAnsi="Times New Roman" w:cs="Times New Roman"/>
-          <w:b/>
-          <w:bCs/>
-          <w:sz w:val="22"/>
-        </w:rPr>
-        <w:t>POVERTY_RATE:</w:t>
-      </w:r>
-      <w:r>
-        <w:rPr>
-          <w:rFonts w:ascii="Times New Roman" w:hAnsi="Times New Roman" w:cs="Times New Roman"/>
-          <w:sz w:val="22"/>
-        </w:rPr>
-        <w:t xml:space="preserve"> High right skew and a 100% max indicate concentrated poverty in certain neighborhoods.</w:t>
-      </w:r>
-    </w:p>
-    <w:p>
-      <w:pPr>
-        <w:jc w:val="left"/>
-        <w:rPr>
-          <w:rFonts w:ascii="Times New Roman" w:hAnsi="Times New Roman" w:cs="Times New Roman"/>
-          <w:sz w:val="22"/>
-        </w:rPr>
-      </w:pPr>
-      <w:r>
-        <w:rPr>
-          <w:rFonts w:ascii="Times New Roman" w:hAnsi="Times New Roman" w:cs="Times New Roman"/>
-          <w:b/>
-          <w:bCs/>
-          <w:sz w:val="22"/>
-        </w:rPr>
-        <w:t>PCT_NON_WHITE:</w:t>
-      </w:r>
-      <w:r>
-        <w:rPr>
-          <w:rFonts w:ascii="Times New Roman" w:hAnsi="Times New Roman" w:cs="Times New Roman"/>
-          <w:sz w:val="22"/>
-        </w:rPr>
-        <w:t xml:space="preserve"> Racial composition reflects NYC's diversity, but high variability indicates persistent residential segregation patterns that could interact with target variables.</w:t>
-      </w:r>
-    </w:p>
-    <w:p>
-      <w:pPr>
         <w:keepNext/>
         <w:jc w:val="center"/>
         <w:rPr>
@@ -3122,7 +2522,6 @@
           <w:noProof/>
           <w:sz w:val="22"/>
         </w:rPr>
-        <w:lastRenderedPageBreak/>
         <w:drawing>
           <wp:inline distT="0" distB="0" distL="0" distR="0" wp14:anchorId="3CAFE01B" wp14:editId="6D6A5DED">
             <wp:extent cx="3657600" cy="2596896"/>
@@ -3196,106 +2595,6 @@
     </w:p>
     <w:p>
       <w:pPr>
-        <w:jc w:val="left"/>
-        <w:rPr>
-          <w:rFonts w:ascii="Times New Roman" w:hAnsi="Times New Roman" w:cs="Times New Roman"/>
-          <w:sz w:val="22"/>
-        </w:rPr>
-      </w:pPr>
-      <w:r>
-        <w:rPr>
-          <w:rFonts w:ascii="Times New Roman" w:hAnsi="Times New Roman" w:cs="Times New Roman"/>
-          <w:b/>
-          <w:bCs/>
-          <w:sz w:val="22"/>
-        </w:rPr>
-        <w:t>BD:</w:t>
-      </w:r>
-      <w:r>
-        <w:rPr>
-          <w:rFonts w:ascii="Times New Roman" w:hAnsi="Times New Roman" w:cs="Times New Roman"/>
-          <w:sz w:val="22"/>
-        </w:rPr>
-        <w:t xml:space="preserve"> Most tracts have low-to-moderate building coverage with some ultra-dense commercial/residential cores.</w:t>
-      </w:r>
-    </w:p>
-    <w:p>
-      <w:pPr>
-        <w:jc w:val="left"/>
-        <w:rPr>
-          <w:rFonts w:ascii="Times New Roman" w:hAnsi="Times New Roman" w:cs="Times New Roman"/>
-          <w:sz w:val="22"/>
-        </w:rPr>
-      </w:pPr>
-      <w:r>
-        <w:rPr>
-          <w:rFonts w:ascii="Times New Roman" w:hAnsi="Times New Roman" w:cs="Times New Roman"/>
-          <w:b/>
-          <w:bCs/>
-          <w:sz w:val="22"/>
-        </w:rPr>
-        <w:t>AH:</w:t>
-      </w:r>
-      <w:r>
-        <w:rPr>
-          <w:rFonts w:ascii="Times New Roman" w:hAnsi="Times New Roman" w:cs="Times New Roman"/>
-          <w:sz w:val="22"/>
-        </w:rPr>
-        <w:t xml:space="preserve"> Building heights have great skew and range, so there's significant vertical variability in NYC, likely reflecting skyscraper districts in the central core and mid- to low-rise as the geography eases out into the periphery.</w:t>
-      </w:r>
-    </w:p>
-    <w:p>
-      <w:pPr>
-        <w:jc w:val="left"/>
-        <w:rPr>
-          <w:rFonts w:ascii="Times New Roman" w:hAnsi="Times New Roman" w:cs="Times New Roman"/>
-          <w:sz w:val="22"/>
-        </w:rPr>
-      </w:pPr>
-      <w:r>
-        <w:rPr>
-          <w:rFonts w:ascii="Times New Roman" w:hAnsi="Times New Roman" w:cs="Times New Roman"/>
-          <w:b/>
-          <w:bCs/>
-          <w:sz w:val="22"/>
-        </w:rPr>
-        <w:t>POI_500M_DENSITY:</w:t>
-      </w:r>
-      <w:r>
-        <w:rPr>
-          <w:rFonts w:ascii="Times New Roman" w:hAnsi="Times New Roman" w:cs="Times New Roman"/>
-          <w:sz w:val="22"/>
-        </w:rPr>
-        <w:t xml:space="preserve"> Amenities are expectedly highly clustered, likely in denser commercial / business and residential areas.</w:t>
-      </w:r>
-    </w:p>
-    <w:p>
-      <w:pPr>
-        <w:jc w:val="left"/>
-        <w:rPr>
-          <w:rFonts w:ascii="Times New Roman" w:hAnsi="Times New Roman" w:cs="Times New Roman"/>
-          <w:sz w:val="22"/>
-        </w:rPr>
-      </w:pPr>
-      <w:r>
-        <w:rPr>
-          <w:rFonts w:ascii="Times New Roman" w:hAnsi="Times New Roman" w:cs="Times New Roman"/>
-          <w:b/>
-          <w:bCs/>
-          <w:sz w:val="22"/>
-        </w:rPr>
-        <w:t>KNN_SUBWAY_dist_mean:</w:t>
-      </w:r>
-      <w:r>
-        <w:rPr>
-          <w:rFonts w:ascii="Times New Roman" w:hAnsi="Times New Roman" w:cs="Times New Roman"/>
-          <w:sz w:val="22"/>
-        </w:rPr>
-        <w:t xml:space="preserve"> Average walking distance to nearest subway stations shows most tracts generally have reasonable transit access, and this is unsurprising as NYC is the only city in the US with public transport as its main commute / modality for citizens. Although the variation suggests transit deserts exist.</w:t>
-      </w:r>
-    </w:p>
-    <w:p>
-      <w:pPr>
         <w:keepNext/>
         <w:jc w:val="center"/>
         <w:rPr>
@@ -3309,6 +2608,7 @@
           <w:noProof/>
           <w:sz w:val="22"/>
         </w:rPr>
+        <w:lastRenderedPageBreak/>
         <w:drawing>
           <wp:inline distT="0" distB="0" distL="0" distR="0" wp14:anchorId="2BAC75BE" wp14:editId="27D3BBB5">
             <wp:extent cx="3657600" cy="2421924"/>
@@ -3392,15 +2692,21 @@
           <w:rFonts w:ascii="Times New Roman" w:hAnsi="Times New Roman" w:cs="Times New Roman"/>
           <w:sz w:val="22"/>
         </w:rPr>
-        <w:t xml:space="preserve">There are seven variables critical VIC violations at values over ten, two variables with moderate VIF violations at values between five and ten, and five variables with acceptable VIF values below five. With this, it seems the variables cluster strongly and reveal that </w:t>
-      </w:r>
-      <w:r>
-        <w:rPr>
-          <w:rFonts w:ascii="Times New Roman" w:hAnsi="Times New Roman" w:cs="Times New Roman"/>
-          <w:sz w:val="22"/>
-        </w:rPr>
-        <w:lastRenderedPageBreak/>
-        <w:t>socioeconomic and environmental inequality is not composed of independent factors, but rather tightly bundled mechanisms that drive 311 reporting behavior. This means that OLS, while providing an interpretable baseline, is not ideal for capturing all these variables, reinforcing the need for models robust against multicollinearity like Random Forest.</w:t>
+        <w:t>There are seven variables critical VIC violations at values over ten, two variables with moderate VIF violations at values between five and ten, and five variables with acceptable VIF values below five. With this, it seems the variables cluster strongly and reveal that socioeconomic and environmental inequality is not composed of independent factors, but rather tightly bundled mechanisms that drive 311 reporting behavior. This means that OLS, while providing an interpretable baseline, is not ideal for capturing all these variables, reinforcing the need for models robust against multicollinearity like R</w:t>
+      </w:r>
+      <w:r>
+        <w:rPr>
+          <w:rFonts w:ascii="Times New Roman" w:hAnsi="Times New Roman" w:cs="Times New Roman"/>
+          <w:sz w:val="22"/>
+        </w:rPr>
+        <w:t>F</w:t>
+      </w:r>
+      <w:r>
+        <w:rPr>
+          <w:rFonts w:ascii="Times New Roman" w:hAnsi="Times New Roman" w:cs="Times New Roman"/>
+          <w:sz w:val="22"/>
+        </w:rPr>
+        <w:t>.</w:t>
       </w:r>
     </w:p>
     <w:p>
@@ -3419,7 +2725,7 @@
           <w:sz w:val="22"/>
         </w:rPr>
         <w:drawing>
-          <wp:inline distT="0" distB="0" distL="0" distR="0" wp14:anchorId="4D8A0356" wp14:editId="67E158D0">
+          <wp:inline distT="0" distB="0" distL="0" distR="0" wp14:anchorId="4D8A0356" wp14:editId="32E33C99">
             <wp:extent cx="4572000" cy="2093976"/>
             <wp:effectExtent l="0" t="0" r="0" b="0"/>
             <wp:docPr id="85618916" name="Picture 12"/>
@@ -3504,6 +2810,7 @@
           <w:noProof/>
           <w:sz w:val="22"/>
         </w:rPr>
+        <w:lastRenderedPageBreak/>
         <w:drawing>
           <wp:inline distT="0" distB="0" distL="0" distR="0" wp14:anchorId="1ABDA229" wp14:editId="43828D56">
             <wp:extent cx="3657600" cy="3300984"/>
@@ -3590,7 +2897,6 @@
           <w:noProof/>
           <w:sz w:val="22"/>
         </w:rPr>
-        <w:lastRenderedPageBreak/>
         <w:drawing>
           <wp:inline distT="0" distB="0" distL="0" distR="0" wp14:anchorId="4FE887A0" wp14:editId="143800C7">
             <wp:extent cx="3657600" cy="4517136"/>
@@ -3677,6 +2983,7 @@
           <w:noProof/>
           <w:sz w:val="22"/>
         </w:rPr>
+        <w:lastRenderedPageBreak/>
         <w:drawing>
           <wp:inline distT="0" distB="0" distL="0" distR="0" wp14:anchorId="3238CB8D" wp14:editId="445F39C5">
             <wp:extent cx="3657600" cy="3310128"/>
@@ -3761,15 +3068,23 @@
           <w:rFonts w:ascii="Times New Roman" w:hAnsi="Times New Roman" w:cs="Times New Roman"/>
           <w:sz w:val="22"/>
         </w:rPr>
-        <w:t xml:space="preserve">The outliers significantly wash out the other tracts in NYC, many 311 super users are in the </w:t>
-      </w:r>
-      <w:r>
-        <w:rPr>
-          <w:rFonts w:ascii="Times New Roman" w:hAnsi="Times New Roman" w:cs="Times New Roman"/>
-          <w:sz w:val="22"/>
-        </w:rPr>
-        <w:lastRenderedPageBreak/>
-        <w:t xml:space="preserve">Queens Borough in the Long Island City area right around LaGuardia Community College. This general area looks like it has a higher non-white and higher poverty rate. Most notably, the percent change </w:t>
+        <w:t xml:space="preserve">The outliers significantly wash out the other tracts in </w:t>
+      </w:r>
+      <w:proofErr w:type="gramStart"/>
+      <w:r>
+        <w:rPr>
+          <w:rFonts w:ascii="Times New Roman" w:hAnsi="Times New Roman" w:cs="Times New Roman"/>
+          <w:sz w:val="22"/>
+        </w:rPr>
+        <w:t>NYC,</w:t>
+      </w:r>
+      <w:proofErr w:type="gramEnd"/>
+      <w:r>
+        <w:rPr>
+          <w:rFonts w:ascii="Times New Roman" w:hAnsi="Times New Roman" w:cs="Times New Roman"/>
+          <w:sz w:val="22"/>
+        </w:rPr>
+        <w:t xml:space="preserve"> many 311 super users are in the Queens Borough in the Long Island City area right around LaGuardia Community College. This general area looks like it has a higher non-white and higher poverty rate. Most notably, the percent change </w:t>
       </w:r>
       <w:r>
         <w:rPr>
@@ -3783,7 +3098,23 @@
           <w:rFonts w:ascii="Times New Roman" w:hAnsi="Times New Roman" w:cs="Times New Roman"/>
           <w:sz w:val="22"/>
         </w:rPr>
-        <w:t xml:space="preserve"> lacks spatial autocorrelation, but visually the impact must be influenced by some scattered tracts with low baseline activity that makes it look fragmented. This must indicate some kind of stress that's unique to the tracts and their mechanism shifts.</w:t>
+        <w:t xml:space="preserve"> lacks spatial autocorrelation, but visually the impact must be influenced by some scattered tracts with low baseline activity that </w:t>
+      </w:r>
+      <w:proofErr w:type="gramStart"/>
+      <w:r>
+        <w:rPr>
+          <w:rFonts w:ascii="Times New Roman" w:hAnsi="Times New Roman" w:cs="Times New Roman"/>
+          <w:sz w:val="22"/>
+        </w:rPr>
+        <w:t>makes</w:t>
+      </w:r>
+      <w:proofErr w:type="gramEnd"/>
+      <w:r>
+        <w:rPr>
+          <w:rFonts w:ascii="Times New Roman" w:hAnsi="Times New Roman" w:cs="Times New Roman"/>
+          <w:sz w:val="22"/>
+        </w:rPr>
+        <w:t xml:space="preserve"> it look fragmented. This must indicate some kind of stress that's unique to the tracts and their mechanism shifts.</w:t>
       </w:r>
       <w:r>
         <w:rPr>
@@ -3972,6 +3303,7 @@
           <w:noProof/>
           <w:sz w:val="22"/>
         </w:rPr>
+        <w:lastRenderedPageBreak/>
         <w:drawing>
           <wp:inline distT="0" distB="0" distL="0" distR="0" wp14:anchorId="44CF0868" wp14:editId="1B59CB6B">
             <wp:extent cx="3657600" cy="3035808"/>
@@ -4062,7 +3394,6 @@
           <w:noProof/>
           <w:sz w:val="22"/>
         </w:rPr>
-        <w:lastRenderedPageBreak/>
         <w:drawing>
           <wp:inline distT="0" distB="0" distL="0" distR="0" wp14:anchorId="1F6FD2D5" wp14:editId="2178336E">
             <wp:extent cx="3657600" cy="3035808"/>
@@ -4298,7 +3629,15 @@
           <w:rFonts w:ascii="Times New Roman" w:hAnsi="Times New Roman" w:cs="Times New Roman"/>
           <w:sz w:val="22"/>
         </w:rPr>
-        <w:t xml:space="preserve"> 311 report density during extreme heat weeks: PCT_IMPERVIOUS, NDVI, POVERTY_RATE, PCT_NON_WHITE, BD, and AH. All other variables show no significant linear relationship after controlling for the rest of the model, implying that their effects may be weak, or more accurately represented through non-linear structures.</w:t>
+        <w:t xml:space="preserve"> 311 report density during extreme heat weeks: PCT_IMPERVIOUS, NDVI, POVERTY_RATE, PCT_NON_WHITE, BD, and AH. All other variables show no significant linear relationship after controlling for the rest of the model, implying that their </w:t>
+      </w:r>
+      <w:r>
+        <w:rPr>
+          <w:rFonts w:ascii="Times New Roman" w:hAnsi="Times New Roman" w:cs="Times New Roman"/>
+          <w:sz w:val="22"/>
+        </w:rPr>
+        <w:lastRenderedPageBreak/>
+        <w:t>effects may be weak, or more accurately represented through non-linear structures.</w:t>
       </w:r>
     </w:p>
     <w:p>
@@ -4434,7 +3773,6 @@
           <w:bCs/>
           <w:sz w:val="22"/>
         </w:rPr>
-        <w:lastRenderedPageBreak/>
         <w:t>3.3.1 ML Model Result</w:t>
       </w:r>
     </w:p>
@@ -4451,7 +3789,21 @@
           <w:rFonts w:ascii="Times New Roman" w:hAnsi="Times New Roman" w:cs="Times New Roman"/>
           <w:sz w:val="22"/>
         </w:rPr>
-        <w:t xml:space="preserve">Across both models, Random Forest substantially outperforms the OLS baseline, demonstrating the importance of non-linear </w:t>
+        <w:t>Across both models, R</w:t>
+      </w:r>
+      <w:r>
+        <w:rPr>
+          <w:rFonts w:ascii="Times New Roman" w:hAnsi="Times New Roman" w:cs="Times New Roman"/>
+          <w:sz w:val="22"/>
+        </w:rPr>
+        <w:t xml:space="preserve">F </w:t>
+      </w:r>
+      <w:r>
+        <w:rPr>
+          <w:rFonts w:ascii="Times New Roman" w:hAnsi="Times New Roman" w:cs="Times New Roman"/>
+          <w:sz w:val="22"/>
+        </w:rPr>
+        <w:t xml:space="preserve">substantially outperforms the OLS baseline, demonstrating the importance of non-linear </w:t>
       </w:r>
       <w:r>
         <w:rPr>
@@ -4775,7 +4127,27 @@
           <w:sz w:val="22"/>
           <w:szCs w:val="22"/>
         </w:rPr>
-        <w:t>SHAP Importance Beeswarm Plots</w:t>
+        <w:t xml:space="preserve">SHAP Importance </w:t>
+      </w:r>
+      <w:proofErr w:type="spellStart"/>
+      <w:r>
+        <w:rPr>
+          <w:rFonts w:ascii="Times New Roman" w:hAnsi="Times New Roman" w:cs="Times New Roman"/>
+          <w:color w:val="000000" w:themeColor="text1"/>
+          <w:sz w:val="22"/>
+          <w:szCs w:val="22"/>
+        </w:rPr>
+        <w:t>Beeswarm</w:t>
+      </w:r>
+      <w:proofErr w:type="spellEnd"/>
+      <w:r>
+        <w:rPr>
+          <w:rFonts w:ascii="Times New Roman" w:hAnsi="Times New Roman" w:cs="Times New Roman"/>
+          <w:color w:val="000000" w:themeColor="text1"/>
+          <w:sz w:val="22"/>
+          <w:szCs w:val="22"/>
+        </w:rPr>
+        <w:t xml:space="preserve"> Plots</w:t>
       </w:r>
     </w:p>
     <w:p>
@@ -4793,6 +4165,7 @@
           <w:noProof/>
           <w:sz w:val="22"/>
         </w:rPr>
+        <w:lastRenderedPageBreak/>
         <w:drawing>
           <wp:inline distT="0" distB="0" distL="0" distR="0" wp14:anchorId="3C4F6A07" wp14:editId="06F04515">
             <wp:extent cx="3657600" cy="2350008"/>
@@ -4899,7 +4272,6 @@
           <w:rFonts w:ascii="Times New Roman" w:hAnsi="Times New Roman" w:cs="Times New Roman"/>
           <w:sz w:val="22"/>
         </w:rPr>
-        <w:lastRenderedPageBreak/>
         <w:t xml:space="preserve">Comparing the two heat conditions reveals both stability and notable shifts in feature influence. The hierarchy of the top </w:t>
       </w:r>
       <w:r>
@@ -4942,8 +4314,17 @@
           <w:rFonts w:ascii="Times New Roman" w:hAnsi="Times New Roman" w:cs="Times New Roman"/>
           <w:sz w:val="22"/>
         </w:rPr>
-        <w:t xml:space="preserve"> and KNN_SUBWAY_dist_mean</w:t>
-      </w:r>
+        <w:t xml:space="preserve"> and </w:t>
+      </w:r>
+      <w:proofErr w:type="spellStart"/>
+      <w:r>
+        <w:rPr>
+          <w:rFonts w:ascii="Times New Roman" w:hAnsi="Times New Roman" w:cs="Times New Roman"/>
+          <w:sz w:val="22"/>
+        </w:rPr>
+        <w:t>KNN_SUBWAY_dist_mean</w:t>
+      </w:r>
+      <w:proofErr w:type="spellEnd"/>
       <w:r>
         <w:rPr>
           <w:rFonts w:ascii="Times New Roman" w:hAnsi="Times New Roman" w:cs="Times New Roman"/>
@@ -5190,16 +4571,6 @@
         </w:rPr>
         <w:t>ular heat model, BD follows an inverted-U shape, but in the extreme heat model, this pattern transitions into an approximately linear negative relationship.</w:t>
       </w:r>
-    </w:p>
-    <w:p>
-      <w:pPr>
-        <w:widowControl/>
-        <w:jc w:val="left"/>
-        <w:rPr>
-          <w:rFonts w:ascii="Times New Roman" w:hAnsi="Times New Roman" w:cs="Times New Roman"/>
-          <w:sz w:val="22"/>
-        </w:rPr>
-      </w:pPr>
     </w:p>
     <w:p>
       <w:pPr>
@@ -5498,7 +4869,21 @@
           <w:rFonts w:ascii="Times New Roman" w:hAnsi="Times New Roman" w:cs="Times New Roman"/>
           <w:sz w:val="22"/>
         </w:rPr>
-        <w:t xml:space="preserve"> 311 report density. The Random Forest for regular heat weeks attains a slightly higher R</w:t>
+        <w:t xml:space="preserve"> 311 report density. The R</w:t>
+      </w:r>
+      <w:r>
+        <w:rPr>
+          <w:rFonts w:ascii="Times New Roman" w:hAnsi="Times New Roman" w:cs="Times New Roman"/>
+          <w:sz w:val="22"/>
+        </w:rPr>
+        <w:t xml:space="preserve">F </w:t>
+      </w:r>
+      <w:r>
+        <w:rPr>
+          <w:rFonts w:ascii="Times New Roman" w:hAnsi="Times New Roman" w:cs="Times New Roman"/>
+          <w:sz w:val="22"/>
+        </w:rPr>
+        <w:t>for regular heat weeks attains a slightly higher R</w:t>
       </w:r>
       <w:r>
         <w:rPr>
@@ -5548,7 +4933,23 @@
           <w:rFonts w:ascii="Times New Roman" w:hAnsi="Times New Roman" w:cs="Times New Roman"/>
           <w:sz w:val="22"/>
         </w:rPr>
-        <w:t xml:space="preserve"> more complex and harder to explain with observed features. Across both heat conditions, four features consistently emerge as the top contributors: AH, PCT_NON_WHITE, NDVI, and KNN_SUBWAY_dist_mean, highlighting the persistent importance of building height, demographic composition, urban greenery, and transit-related spatial configuration. At the same time, WCR becomes noticeably more important under extreme heat, indicating that proximity to water gains salience for </w:t>
+        <w:t xml:space="preserve"> more complex and harder to explain with observed features. Across both heat conditions, four features consistently emerge as the top contributors: AH, PCT_NON_WHITE, NDVI, and </w:t>
+      </w:r>
+      <w:proofErr w:type="spellStart"/>
+      <w:r>
+        <w:rPr>
+          <w:rFonts w:ascii="Times New Roman" w:hAnsi="Times New Roman" w:cs="Times New Roman"/>
+          <w:sz w:val="22"/>
+        </w:rPr>
+        <w:t>KNN_SUBWAY_dist_mean</w:t>
+      </w:r>
+      <w:proofErr w:type="spellEnd"/>
+      <w:r>
+        <w:rPr>
+          <w:rFonts w:ascii="Times New Roman" w:hAnsi="Times New Roman" w:cs="Times New Roman"/>
+          <w:sz w:val="22"/>
+        </w:rPr>
+        <w:t xml:space="preserve">, highlighting the persistent importance of building height, demographic composition, urban greenery, and transit-related spatial configuration. At the same time, WCR becomes noticeably more important under extreme heat, indicating that proximity to water gains salience for </w:t>
       </w:r>
       <w:r>
         <w:rPr>
@@ -5588,16 +4989,6 @@
           <w:sz w:val="22"/>
         </w:rPr>
       </w:pPr>
-    </w:p>
-    <w:p>
-      <w:pPr>
-        <w:widowControl/>
-        <w:jc w:val="left"/>
-        <w:rPr>
-          <w:rFonts w:ascii="Times New Roman" w:hAnsi="Times New Roman" w:cs="Times New Roman"/>
-          <w:sz w:val="22"/>
-        </w:rPr>
-      </w:pPr>
       <w:r>
         <w:rPr>
           <w:rFonts w:ascii="Times New Roman" w:hAnsi="Times New Roman" w:cs="Times New Roman"/>
@@ -5645,7 +5036,31 @@
           <w:rFonts w:ascii="Times New Roman" w:hAnsi="Times New Roman" w:cs="Times New Roman"/>
           <w:sz w:val="22"/>
         </w:rPr>
-        <w:t xml:space="preserve">, in line with the cooling and comfort-enhancing role of vegetation. The negative slope for POVERTY_RATE, however, is better interpreted as an artefact of reporting bias: residents in poorer neighborhoods may face more barriers to using the 311 system, so their problems are less likely to be recorded. Other variables, such as PCT_IMPERVIOUS and MEDIAN_INCOME, are broadly monotonic positive but clearly non-linear—higher imperviousness is associated with greater predicted 311 density, and higher income with more reports, the latter again likely reflecting under-reporting in very low-income areas. In contrast, KNN_SUBWAY_dist_mean, PCT_TREE_CANOPY, and POI_500M_DENSITY are approximately monotonic negative, suggesting that better transit accessibility, more tree canopy, and higher local amenity density are each associated with lower predicted 311 density and thus better perceived </w:t>
+        <w:t xml:space="preserve">, in </w:t>
+      </w:r>
+      <w:r>
+        <w:rPr>
+          <w:rFonts w:ascii="Times New Roman" w:hAnsi="Times New Roman" w:cs="Times New Roman"/>
+          <w:sz w:val="22"/>
+        </w:rPr>
+        <w:lastRenderedPageBreak/>
+        <w:t xml:space="preserve">line with the cooling and comfort-enhancing role of vegetation. The negative slope for POVERTY_RATE, however, is better interpreted as an artefact of reporting bias: residents in poorer neighborhoods may face more barriers to using the 311 system, so their problems are less likely to be recorded. Other variables, such as PCT_IMPERVIOUS and MEDIAN_INCOME, are broadly monotonic positive but clearly non-linear—higher imperviousness is associated with greater predicted 311 density, and higher income with more reports, the latter again likely reflecting under-reporting in very low-income areas. In contrast, </w:t>
+      </w:r>
+      <w:proofErr w:type="spellStart"/>
+      <w:r>
+        <w:rPr>
+          <w:rFonts w:ascii="Times New Roman" w:hAnsi="Times New Roman" w:cs="Times New Roman"/>
+          <w:sz w:val="22"/>
+        </w:rPr>
+        <w:t>KNN_SUBWAY_dist_mean</w:t>
+      </w:r>
+      <w:proofErr w:type="spellEnd"/>
+      <w:r>
+        <w:rPr>
+          <w:rFonts w:ascii="Times New Roman" w:hAnsi="Times New Roman" w:cs="Times New Roman"/>
+          <w:sz w:val="22"/>
+        </w:rPr>
+        <w:t xml:space="preserve">, PCT_TREE_CANOPY, and POI_500M_DENSITY are approximately monotonic negative, suggesting that better transit accessibility, more tree canopy, and higher local amenity density are each associated with lower predicted 311 density and thus better perceived </w:t>
       </w:r>
       <w:r>
         <w:rPr>
@@ -5820,7 +5235,21 @@
           <w:rFonts w:ascii="Times New Roman" w:hAnsi="Times New Roman" w:cs="Times New Roman"/>
           <w:sz w:val="22"/>
         </w:rPr>
-        <w:t>This study has several limitations. First, the analysis focuses on a single summer season in 2025, which may restrict the temporal representativeness of the findings; extending the study period to multiple years (e.g., 2021–2024) would allow for increasing the reliability and representative of our findings. Second, although 311-based outcomes are inherently difficult to fully explain, the Random Forest R</w:t>
+        <w:t>This study has several limitations. First, the analysis focuses on a single summer season in 2025, which may restrict the temporal representativeness of the findings; extending the study period to multiple years (e.g., 2021–2024) would allow for increasing the reliability and representative of our findings. Second, although 311-based outcomes are inherently difficult to fully explain, the R</w:t>
+      </w:r>
+      <w:r>
+        <w:rPr>
+          <w:rFonts w:ascii="Times New Roman" w:hAnsi="Times New Roman" w:cs="Times New Roman"/>
+          <w:sz w:val="22"/>
+        </w:rPr>
+        <w:t xml:space="preserve">F </w:t>
+      </w:r>
+      <w:r>
+        <w:rPr>
+          <w:rFonts w:ascii="Times New Roman" w:hAnsi="Times New Roman" w:cs="Times New Roman"/>
+          <w:sz w:val="22"/>
+        </w:rPr>
+        <w:t>R</w:t>
       </w:r>
       <w:r>
         <w:rPr>
@@ -5835,15 +5264,7 @@
           <w:rFonts w:ascii="Times New Roman" w:hAnsi="Times New Roman" w:cs="Times New Roman"/>
           <w:sz w:val="22"/>
         </w:rPr>
-        <w:t xml:space="preserve"> of around 0.25 indicates that there is still substantial unexplained variance. Incorporating additional environmental, socio-economic, and spatial </w:t>
-      </w:r>
-      <w:r>
-        <w:rPr>
-          <w:rFonts w:ascii="Times New Roman" w:hAnsi="Times New Roman" w:cs="Times New Roman"/>
-          <w:sz w:val="22"/>
-        </w:rPr>
-        <w:lastRenderedPageBreak/>
-        <w:t xml:space="preserve">variables could further improve model performance and yield a more complete picture of the drivers of </w:t>
+        <w:t xml:space="preserve"> of around 0.25 indicates that there is still substantial unexplained variance. Incorporating additional environmental, socio-economic, and spatial variables could further improve model performance and yield a more complete picture of the drivers of </w:t>
       </w:r>
       <w:r>
         <w:rPr>
@@ -5986,12 +5407,37 @@
           <w:sz w:val="22"/>
         </w:rPr>
       </w:pPr>
-      <w:r>
-        <w:rPr>
-          <w:rFonts w:ascii="Times New Roman" w:hAnsi="Times New Roman" w:cs="Times New Roman"/>
-          <w:sz w:val="22"/>
-        </w:rPr>
-        <w:t xml:space="preserve">Kontokosta, C. E., &amp; Tull, C. (2017). A data-driven predictive model of city-scale energy use in buildings. </w:t>
+      <w:proofErr w:type="spellStart"/>
+      <w:r>
+        <w:rPr>
+          <w:rFonts w:ascii="Times New Roman" w:hAnsi="Times New Roman" w:cs="Times New Roman"/>
+          <w:sz w:val="22"/>
+        </w:rPr>
+        <w:t>Kontokosta</w:t>
+      </w:r>
+      <w:proofErr w:type="spellEnd"/>
+      <w:r>
+        <w:rPr>
+          <w:rFonts w:ascii="Times New Roman" w:hAnsi="Times New Roman" w:cs="Times New Roman"/>
+          <w:sz w:val="22"/>
+        </w:rPr>
+        <w:t xml:space="preserve">, C. E., &amp; Tull, C. (2017). A data-driven predictive model of city-scale energy </w:t>
+      </w:r>
+      <w:proofErr w:type="gramStart"/>
+      <w:r>
+        <w:rPr>
+          <w:rFonts w:ascii="Times New Roman" w:hAnsi="Times New Roman" w:cs="Times New Roman"/>
+          <w:sz w:val="22"/>
+        </w:rPr>
+        <w:t>use</w:t>
+      </w:r>
+      <w:proofErr w:type="gramEnd"/>
+      <w:r>
+        <w:rPr>
+          <w:rFonts w:ascii="Times New Roman" w:hAnsi="Times New Roman" w:cs="Times New Roman"/>
+          <w:sz w:val="22"/>
+        </w:rPr>
+        <w:t xml:space="preserve"> in buildings. </w:t>
       </w:r>
       <w:r>
         <w:rPr>
@@ -6034,6 +5480,7 @@
           <w:rFonts w:ascii="Times New Roman" w:hAnsi="Times New Roman" w:cs="Times New Roman"/>
           <w:sz w:val="22"/>
         </w:rPr>
+        <w:lastRenderedPageBreak/>
         <w:t xml:space="preserve">Lundberg, S., &amp; Lee, S.-I. (2017). A unified approach to interpreting model predictions. NIPS’17: </w:t>
       </w:r>
       <w:r>
@@ -6072,12 +5519,37 @@
           <w:sz w:val="22"/>
         </w:rPr>
       </w:pPr>
-      <w:r>
-        <w:rPr>
-          <w:rFonts w:ascii="Times New Roman" w:hAnsi="Times New Roman" w:cs="Times New Roman"/>
-          <w:sz w:val="22"/>
-        </w:rPr>
-        <w:t xml:space="preserve">Uejio, C. K., Wilhelmi, O. V., Golden, J. S., Mills, D. M., Gulino, S. P., &amp; Samenow, J. P. (2010). Intra-urban societal vulnerability to extreme heat: The role of heat exposure and the built environment, socioeconomics, and neighborhood stability. </w:t>
+      <w:proofErr w:type="spellStart"/>
+      <w:r>
+        <w:rPr>
+          <w:rFonts w:ascii="Times New Roman" w:hAnsi="Times New Roman" w:cs="Times New Roman"/>
+          <w:sz w:val="22"/>
+        </w:rPr>
+        <w:t>Uejio</w:t>
+      </w:r>
+      <w:proofErr w:type="spellEnd"/>
+      <w:r>
+        <w:rPr>
+          <w:rFonts w:ascii="Times New Roman" w:hAnsi="Times New Roman" w:cs="Times New Roman"/>
+          <w:sz w:val="22"/>
+        </w:rPr>
+        <w:t xml:space="preserve">, C. K., Wilhelmi, O. V., Golden, J. S., Mills, D. M., Gulino, S. P., &amp; </w:t>
+      </w:r>
+      <w:proofErr w:type="spellStart"/>
+      <w:r>
+        <w:rPr>
+          <w:rFonts w:ascii="Times New Roman" w:hAnsi="Times New Roman" w:cs="Times New Roman"/>
+          <w:sz w:val="22"/>
+        </w:rPr>
+        <w:t>Samenow</w:t>
+      </w:r>
+      <w:proofErr w:type="spellEnd"/>
+      <w:r>
+        <w:rPr>
+          <w:rFonts w:ascii="Times New Roman" w:hAnsi="Times New Roman" w:cs="Times New Roman"/>
+          <w:sz w:val="22"/>
+        </w:rPr>
+        <w:t xml:space="preserve">, J. P. (2010). Intra-urban societal vulnerability to extreme heat: The role of heat exposure and the built environment, socioeconomics, and neighborhood stability. </w:t>
       </w:r>
       <w:r>
         <w:rPr>
@@ -6098,7 +5570,7 @@
     </w:p>
     <w:sectPr>
       <w:pgSz w:w="11906" w:h="16838"/>
-      <w:pgMar w:top="1440" w:right="1800" w:bottom="1440" w:left="1800" w:header="851" w:footer="992" w:gutter="0"/>
+      <w:pgMar w:top="1080" w:right="1080" w:bottom="1080" w:left="1080" w:header="851" w:footer="992" w:gutter="0"/>
       <w:cols w:space="425"/>
       <w:docGrid w:type="lines" w:linePitch="312"/>
     </w:sectPr>

</xml_diff>